<commit_message>
Bug fixes, added option -y pathlist
</commit_message>
<xml_diff>
--- a/DamCompare.docx
+++ b/DamCompare.docx
@@ -91,25 +91,47 @@
           <w:bCs/>
           <w:szCs w:val="20"/>
         </w:rPr>
-        <w:t>DamScan.py</w:t>
-      </w:r>
-      <w:r>
-        <w:rPr>
+        <w:t>Dam</w:t>
+      </w:r>
+      <w:r>
+        <w:rPr>
+          <w:b/>
+          <w:bCs/>
           <w:szCs w:val="20"/>
         </w:rPr>
-        <w:t xml:space="preserve"> </w:t>
-      </w:r>
-      <w:r>
-        <w:rPr>
+        <w:t>Compare</w:t>
+      </w:r>
+      <w:r>
+        <w:rPr>
+          <w:b/>
+          <w:bCs/>
           <w:szCs w:val="20"/>
         </w:rPr>
-        <w:t>[-f] [-</w:t>
-      </w:r>
-      <w:proofErr w:type="spellStart"/>
+        <w:t>.py</w:t>
+      </w:r>
       <w:r>
         <w:rPr>
           <w:szCs w:val="20"/>
         </w:rPr>
+        <w:t xml:space="preserve"> </w:t>
+      </w:r>
+      <w:r>
+        <w:rPr>
+          <w:szCs w:val="20"/>
+        </w:rPr>
+        <w:t>[-</w:t>
+      </w:r>
+      <w:r>
+        <w:rPr>
+          <w:szCs w:val="20"/>
+        </w:rPr>
+        <w:t>f] [-</w:t>
+      </w:r>
+      <w:proofErr w:type="spellStart"/>
+      <w:r>
+        <w:rPr>
+          <w:szCs w:val="20"/>
+        </w:rPr>
         <w:t>i</w:t>
       </w:r>
       <w:proofErr w:type="spellEnd"/>
@@ -141,7 +163,19 @@
         <w:rPr>
           <w:szCs w:val="20"/>
         </w:rPr>
-        <w:t xml:space="preserve">[-c </w:t>
+        <w:t>[-c</w:t>
+      </w:r>
+      <w:r>
+        <w:rPr>
+          <w:szCs w:val="20"/>
+        </w:rPr>
+        <w:t>1</w:t>
+      </w:r>
+      <w:r>
+        <w:rPr>
+          <w:szCs w:val="20"/>
+        </w:rPr>
+        <w:t xml:space="preserve"> </w:t>
       </w:r>
       <w:r>
         <w:rPr>
@@ -149,13 +183,37 @@
           <w:iCs/>
           <w:szCs w:val="20"/>
         </w:rPr>
-        <w:t>DBNAME</w:t>
+        <w:t>CATALOG1</w:t>
       </w:r>
       <w:r>
         <w:rPr>
           <w:szCs w:val="20"/>
         </w:rPr>
-        <w:t xml:space="preserve">] [-s </w:t>
+        <w:t>]</w:t>
+      </w:r>
+      <w:r>
+        <w:rPr>
+          <w:szCs w:val="20"/>
+        </w:rPr>
+        <w:t xml:space="preserve"> </w:t>
+      </w:r>
+      <w:r>
+        <w:rPr>
+          <w:szCs w:val="20"/>
+        </w:rPr>
+        <w:t>[-c</w:t>
+      </w:r>
+      <w:r>
+        <w:rPr>
+          <w:szCs w:val="20"/>
+        </w:rPr>
+        <w:t>2</w:t>
+      </w:r>
+      <w:r>
+        <w:rPr>
+          <w:szCs w:val="20"/>
+        </w:rPr>
+        <w:t xml:space="preserve"> </w:t>
       </w:r>
       <w:r>
         <w:rPr>
@@ -163,13 +221,19 @@
           <w:iCs/>
           <w:szCs w:val="20"/>
         </w:rPr>
-        <w:t>SERVER</w:t>
+        <w:t>CATALOG2</w:t>
       </w:r>
       <w:r>
         <w:rPr>
           <w:szCs w:val="20"/>
         </w:rPr>
-        <w:t xml:space="preserve">] [-p </w:t>
+        <w:t>]</w:t>
+      </w:r>
+      <w:r>
+        <w:rPr>
+          <w:szCs w:val="20"/>
+        </w:rPr>
+        <w:t xml:space="preserve"> [-s </w:t>
       </w:r>
       <w:r>
         <w:rPr>
@@ -177,13 +241,13 @@
           <w:iCs/>
           <w:szCs w:val="20"/>
         </w:rPr>
-        <w:t>PORT</w:t>
+        <w:t>SERVER</w:t>
       </w:r>
       <w:r>
         <w:rPr>
           <w:szCs w:val="20"/>
         </w:rPr>
-        <w:t xml:space="preserve">] [-u </w:t>
+        <w:t xml:space="preserve">] [-p </w:t>
       </w:r>
       <w:r>
         <w:rPr>
@@ -191,25 +255,13 @@
           <w:iCs/>
           <w:szCs w:val="20"/>
         </w:rPr>
-        <w:t>USER</w:t>
+        <w:t>PORT</w:t>
       </w:r>
       <w:r>
         <w:rPr>
           <w:szCs w:val="20"/>
         </w:rPr>
-        <w:t>]</w:t>
-      </w:r>
-      <w:r>
-        <w:rPr>
-          <w:szCs w:val="20"/>
-        </w:rPr>
-        <w:br/>
-      </w:r>
-      <w:r>
-        <w:rPr>
-          <w:szCs w:val="20"/>
-        </w:rPr>
-        <w:t xml:space="preserve">[-o </w:t>
+        <w:t xml:space="preserve">] [-u </w:t>
       </w:r>
       <w:r>
         <w:rPr>
@@ -217,7 +269,7 @@
           <w:iCs/>
           <w:szCs w:val="20"/>
         </w:rPr>
-        <w:t>OUTFILE</w:t>
+        <w:t>USER</w:t>
       </w:r>
       <w:r>
         <w:rPr>
@@ -235,216 +287,329 @@
         <w:rPr>
           <w:szCs w:val="20"/>
         </w:rPr>
-        <w:t xml:space="preserve">[-v] [-h] </w:t>
-      </w:r>
-      <w:r>
-        <w:rPr>
-          <w:szCs w:val="20"/>
-        </w:rPr>
-        <w:t>[--version]</w:t>
-      </w:r>
-    </w:p>
-    <w:p>
-      <w:pPr>
-        <w:pStyle w:val="Heading1"/>
-        <w:rPr>
-          <w:rFonts w:eastAsia="Times New Roman"/>
-        </w:rPr>
-      </w:pPr>
-      <w:r>
-        <w:rPr>
-          <w:rFonts w:eastAsia="Times New Roman"/>
-        </w:rPr>
-        <w:t>DESCRIPTION</w:t>
-      </w:r>
-    </w:p>
-    <w:p>
-      <w:pPr>
-        <w:pStyle w:val="BodyText"/>
-      </w:pPr>
-      <w:proofErr w:type="spellStart"/>
-      <w:r>
-        <w:t>Daminion</w:t>
-      </w:r>
-      <w:proofErr w:type="spellEnd"/>
-      <w:r>
-        <w:t xml:space="preserve"> digital asset </w:t>
-      </w:r>
-      <w:r>
-        <w:t>management</w:t>
-      </w:r>
-      <w:r>
-        <w:t xml:space="preserve"> (DAM) system is a great tool for assigning meta data (tags) to your digital assets and for sorting and searching the items.</w:t>
-      </w:r>
-      <w:r>
-        <w:t xml:space="preserve"> </w:t>
-      </w:r>
-      <w:proofErr w:type="spellStart"/>
-      <w:r>
-        <w:t>Daminion</w:t>
-      </w:r>
-      <w:proofErr w:type="spellEnd"/>
-      <w:r>
-        <w:t xml:space="preserve"> writes all tags (with few exceptions) into the media files, so that the metadata is also available outside </w:t>
-      </w:r>
-      <w:proofErr w:type="spellStart"/>
-      <w:r>
-        <w:t>Daminion</w:t>
-      </w:r>
-      <w:proofErr w:type="spellEnd"/>
-      <w:r>
-        <w:t xml:space="preserve">. In </w:t>
-      </w:r>
-      <w:proofErr w:type="spellStart"/>
-      <w:r>
-        <w:t>Daminion</w:t>
-      </w:r>
-      <w:proofErr w:type="spellEnd"/>
-      <w:r>
-        <w:t xml:space="preserve"> there is no option to verify if the metadata in the media items is the same as is in </w:t>
-      </w:r>
-      <w:proofErr w:type="spellStart"/>
-      <w:r>
-        <w:t>Daminion</w:t>
-      </w:r>
-      <w:proofErr w:type="spellEnd"/>
-      <w:r>
-        <w:t xml:space="preserve"> database. </w:t>
-      </w:r>
-      <w:r>
-        <w:rPr>
-          <w:b/>
-          <w:bCs/>
-        </w:rPr>
-        <w:t>DamCompare.py</w:t>
-      </w:r>
-      <w:r>
-        <w:t xml:space="preserve"> solves this problem and reports inconsistencies in metadata for </w:t>
-      </w:r>
-      <w:proofErr w:type="spellStart"/>
-      <w:r>
-        <w:t>Daminion</w:t>
-      </w:r>
-      <w:proofErr w:type="spellEnd"/>
-      <w:r>
-        <w:t xml:space="preserve"> server and standalone catalogs.</w:t>
-      </w:r>
-    </w:p>
-    <w:p>
-      <w:pPr>
-        <w:pStyle w:val="BodyText"/>
-      </w:pPr>
-      <w:r>
-        <w:t>The</w:t>
-      </w:r>
-      <w:r>
-        <w:t xml:space="preserve"> </w:t>
-      </w:r>
-      <w:r>
-        <w:rPr>
-          <w:b/>
-          <w:bCs/>
-        </w:rPr>
-        <w:t>DamScan.py</w:t>
-      </w:r>
-      <w:r>
-        <w:t xml:space="preserve"> </w:t>
-      </w:r>
-      <w:r>
-        <w:t>tool</w:t>
-      </w:r>
-      <w:r>
-        <w:t xml:space="preserve"> </w:t>
-      </w:r>
-      <w:r>
-        <w:t>analyze</w:t>
-      </w:r>
-      <w:r>
-        <w:t>s</w:t>
-      </w:r>
-      <w:r>
-        <w:t xml:space="preserve"> </w:t>
-      </w:r>
-      <w:r>
-        <w:t xml:space="preserve">a </w:t>
-      </w:r>
-      <w:proofErr w:type="spellStart"/>
-      <w:r>
-        <w:t>Daminion</w:t>
-      </w:r>
-      <w:proofErr w:type="spellEnd"/>
-      <w:r>
-        <w:t xml:space="preserve"> catalog for potential inconsistencies in tagging</w:t>
-      </w:r>
-      <w:r>
-        <w:t xml:space="preserve"> between</w:t>
-      </w:r>
-      <w:r>
-        <w:t xml:space="preserve"> </w:t>
-      </w:r>
-      <w:proofErr w:type="spellStart"/>
-      <w:r>
-        <w:t>Daminion</w:t>
-      </w:r>
-      <w:proofErr w:type="spellEnd"/>
-      <w:r>
-        <w:t xml:space="preserve"> database and the media items</w:t>
-      </w:r>
-      <w:r>
-        <w:t>.</w:t>
-      </w:r>
-      <w:r>
-        <w:t xml:space="preserve"> </w:t>
-      </w:r>
-      <w:r>
-        <w:t xml:space="preserve">The analysis is done by comparing two </w:t>
-      </w:r>
-      <w:proofErr w:type="spellStart"/>
-      <w:r>
-        <w:t>Daminion</w:t>
-      </w:r>
-      <w:proofErr w:type="spellEnd"/>
-      <w:r>
-        <w:t xml:space="preserve"> databases. The first one is the current active/production catalog and the second one is current view of the image files. The current view is generated by creating an empty catalog and importing into it the same images that are in the first catalog. The import process will take time, because the speed can be as low as ~15 items/minute.</w:t>
-      </w:r>
-    </w:p>
-    <w:p>
-      <w:pPr>
-        <w:pStyle w:val="BodyText"/>
-      </w:pPr>
-      <w:r>
-        <w:t xml:space="preserve">The program </w:t>
-      </w:r>
-      <w:r>
-        <w:t xml:space="preserve">checks </w:t>
-      </w:r>
-      <w:r>
-        <w:t xml:space="preserve">the </w:t>
-      </w:r>
-      <w:r>
-        <w:t xml:space="preserve">values </w:t>
-      </w:r>
-      <w:r>
-        <w:t xml:space="preserve">of </w:t>
-      </w:r>
-      <w:r>
-        <w:t>the</w:t>
-      </w:r>
-      <w:r>
-        <w:t>se</w:t>
-      </w:r>
-      <w:r>
-        <w:t xml:space="preserve"> tags:</w:t>
-      </w:r>
-      <w:r>
-        <w:t xml:space="preserve"> </w:t>
+        <w:t xml:space="preserve">[-o </w:t>
       </w:r>
       <w:r>
         <w:rPr>
           <w:i/>
           <w:iCs/>
-        </w:rPr>
-        <w:t>Creation Date/Time,</w:t>
+          <w:szCs w:val="20"/>
+        </w:rPr>
+        <w:t>OUTFILE</w:t>
+      </w:r>
+      <w:r>
+        <w:rPr>
+          <w:szCs w:val="20"/>
+        </w:rPr>
+        <w:t>]</w:t>
+      </w:r>
+      <w:r>
+        <w:rPr>
+          <w:szCs w:val="20"/>
+        </w:rPr>
+        <w:br/>
+      </w:r>
+      <w:r>
+        <w:rPr>
+          <w:szCs w:val="20"/>
+        </w:rPr>
+        <w:t xml:space="preserve">[-v] [-h] </w:t>
+      </w:r>
+      <w:r>
+        <w:rPr>
+          <w:szCs w:val="20"/>
+        </w:rPr>
+        <w:t>[--version]</w:t>
+      </w:r>
+    </w:p>
+    <w:p>
+      <w:pPr>
+        <w:pStyle w:val="Heading1"/>
+        <w:rPr>
+          <w:rFonts w:eastAsia="Times New Roman"/>
+        </w:rPr>
+      </w:pPr>
+      <w:r>
+        <w:rPr>
+          <w:rFonts w:eastAsia="Times New Roman"/>
+        </w:rPr>
+        <w:t>DESCRIPTION</w:t>
+      </w:r>
+    </w:p>
+    <w:p>
+      <w:pPr>
+        <w:pStyle w:val="BodyText"/>
+      </w:pPr>
+      <w:proofErr w:type="spellStart"/>
+      <w:r>
+        <w:t>Daminion</w:t>
+      </w:r>
+      <w:proofErr w:type="spellEnd"/>
+      <w:r>
+        <w:t xml:space="preserve"> digital asset </w:t>
+      </w:r>
+      <w:r>
+        <w:t>management</w:t>
+      </w:r>
+      <w:r>
+        <w:t xml:space="preserve"> (DAM) system is a great tool for assigning meta data (tags) to your digital assets and for sorting and searching the items.</w:t>
+      </w:r>
+      <w:r>
+        <w:t xml:space="preserve"> </w:t>
+      </w:r>
+      <w:proofErr w:type="spellStart"/>
+      <w:r>
+        <w:t>Daminion</w:t>
+      </w:r>
+      <w:proofErr w:type="spellEnd"/>
+      <w:r>
+        <w:t xml:space="preserve"> writes all tags (with few exceptions) into the media files, so that the metadata is also available outside </w:t>
+      </w:r>
+      <w:proofErr w:type="spellStart"/>
+      <w:r>
+        <w:t>Daminion</w:t>
+      </w:r>
+      <w:proofErr w:type="spellEnd"/>
+      <w:r>
+        <w:t xml:space="preserve">. In </w:t>
+      </w:r>
+      <w:proofErr w:type="spellStart"/>
+      <w:r>
+        <w:t>Daminion</w:t>
+      </w:r>
+      <w:proofErr w:type="spellEnd"/>
+      <w:r>
+        <w:t xml:space="preserve"> there is no </w:t>
+      </w:r>
+      <w:r>
+        <w:t xml:space="preserve">facility </w:t>
+      </w:r>
+      <w:r>
+        <w:t xml:space="preserve">to verify if the metadata in the media items is the same as is in </w:t>
+      </w:r>
+      <w:r>
+        <w:t xml:space="preserve">the </w:t>
+      </w:r>
+      <w:proofErr w:type="spellStart"/>
+      <w:r>
+        <w:t>Daminion</w:t>
+      </w:r>
+      <w:proofErr w:type="spellEnd"/>
+      <w:r>
+        <w:t xml:space="preserve"> database. </w:t>
+      </w:r>
+      <w:r>
+        <w:rPr>
+          <w:b/>
+          <w:bCs/>
+        </w:rPr>
+        <w:t>DamCompare.py</w:t>
+      </w:r>
+      <w:r>
+        <w:t xml:space="preserve"> solves this problem </w:t>
+      </w:r>
+      <w:r>
+        <w:t xml:space="preserve">by </w:t>
+      </w:r>
+      <w:r>
+        <w:t>report</w:t>
+      </w:r>
+      <w:r>
+        <w:t>ing</w:t>
+      </w:r>
+      <w:r>
+        <w:t xml:space="preserve"> inconsistencies in metadata for </w:t>
+      </w:r>
+      <w:proofErr w:type="spellStart"/>
+      <w:r>
+        <w:t>Daminion</w:t>
+      </w:r>
+      <w:proofErr w:type="spellEnd"/>
+      <w:r>
+        <w:t xml:space="preserve"> server and standalone catalogs.</w:t>
+      </w:r>
+      <w:r>
+        <w:t xml:space="preserve"> Inconsistencies can arise either by changing metadata in image file outside </w:t>
+      </w:r>
+      <w:r>
+        <w:t xml:space="preserve">of </w:t>
+      </w:r>
+      <w:proofErr w:type="spellStart"/>
+      <w:r>
+        <w:t>Daminion</w:t>
+      </w:r>
+      <w:proofErr w:type="spellEnd"/>
+      <w:r>
+        <w:t xml:space="preserve">, so the </w:t>
+      </w:r>
+      <w:proofErr w:type="spellStart"/>
+      <w:r>
+        <w:t>Daminion</w:t>
+      </w:r>
+      <w:proofErr w:type="spellEnd"/>
+      <w:r>
+        <w:t xml:space="preserve"> catalog is not aware of those changes or when changes in </w:t>
+      </w:r>
+      <w:proofErr w:type="spellStart"/>
+      <w:r>
+        <w:t>Daminion</w:t>
+      </w:r>
+      <w:proofErr w:type="spellEnd"/>
+      <w:r>
+        <w:t xml:space="preserve"> are not completely written into the metadata in the files.</w:t>
+      </w:r>
+    </w:p>
+    <w:p>
+      <w:pPr>
+        <w:pStyle w:val="BodyText"/>
+      </w:pPr>
+      <w:r>
+        <w:t>The</w:t>
+      </w:r>
+      <w:r>
+        <w:t xml:space="preserve"> </w:t>
+      </w:r>
+      <w:r>
+        <w:rPr>
+          <w:b/>
+          <w:bCs/>
+        </w:rPr>
+        <w:t>DamCompare</w:t>
+      </w:r>
+      <w:r>
+        <w:rPr>
+          <w:b/>
+          <w:bCs/>
+        </w:rPr>
+        <w:t>.py</w:t>
+      </w:r>
+      <w:r>
+        <w:t xml:space="preserve"> </w:t>
+      </w:r>
+      <w:r>
+        <w:t>tool</w:t>
+      </w:r>
+      <w:r>
+        <w:t xml:space="preserve"> </w:t>
+      </w:r>
+      <w:r>
+        <w:t>analyze</w:t>
+      </w:r>
+      <w:r>
+        <w:t>s</w:t>
+      </w:r>
+      <w:r>
+        <w:t xml:space="preserve"> </w:t>
+      </w:r>
+      <w:r>
+        <w:t xml:space="preserve">a </w:t>
+      </w:r>
+      <w:proofErr w:type="spellStart"/>
+      <w:r>
+        <w:t>Daminion</w:t>
+      </w:r>
+      <w:proofErr w:type="spellEnd"/>
+      <w:r>
+        <w:t xml:space="preserve"> catalog for potential inconsisten</w:t>
+      </w:r>
+      <w:r>
+        <w:t>t</w:t>
+      </w:r>
+      <w:r>
+        <w:t xml:space="preserve"> tag</w:t>
+      </w:r>
+      <w:r>
+        <w:t>s</w:t>
+      </w:r>
+      <w:r>
+        <w:t xml:space="preserve"> </w:t>
+      </w:r>
+      <w:r>
+        <w:t xml:space="preserve">in the </w:t>
+      </w:r>
+      <w:proofErr w:type="spellStart"/>
+      <w:r>
+        <w:t>Daminion</w:t>
+      </w:r>
+      <w:proofErr w:type="spellEnd"/>
+      <w:r>
+        <w:t xml:space="preserve"> database and the media items</w:t>
+      </w:r>
+      <w:r>
+        <w:t>.</w:t>
+      </w:r>
+      <w:r>
+        <w:t xml:space="preserve"> </w:t>
+      </w:r>
+      <w:r>
+        <w:t xml:space="preserve">The analysis is done by comparing two </w:t>
+      </w:r>
+      <w:proofErr w:type="spellStart"/>
+      <w:r>
+        <w:t>Daminion</w:t>
+      </w:r>
+      <w:proofErr w:type="spellEnd"/>
+      <w:r>
+        <w:t xml:space="preserve"> databases. The first one is the current active/production catalog and the second one is</w:t>
+      </w:r>
+      <w:r>
+        <w:t xml:space="preserve"> a newly to be created catalog</w:t>
+      </w:r>
+      <w:r>
+        <w:t xml:space="preserve"> </w:t>
+      </w:r>
+      <w:r>
+        <w:t xml:space="preserve">representing </w:t>
+      </w:r>
+      <w:r>
+        <w:t xml:space="preserve">current </w:t>
+      </w:r>
+      <w:r>
+        <w:t xml:space="preserve">status </w:t>
+      </w:r>
+      <w:r>
+        <w:t>of the image files. The current view is generated by creating an empty catalog and importing into it the same images that are in the first catalog. The import process will take time, because the speed can be as low as 15 items</w:t>
+      </w:r>
+      <w:r>
+        <w:t xml:space="preserve"> per </w:t>
+      </w:r>
+      <w:r>
+        <w:t>minute</w:t>
+      </w:r>
+      <w:r>
+        <w:t xml:space="preserve"> depending on the size and utilization of the server</w:t>
+      </w:r>
+      <w:r>
+        <w:t>.</w:t>
+      </w:r>
+    </w:p>
+    <w:p>
+      <w:pPr>
+        <w:pStyle w:val="BodyText"/>
+      </w:pPr>
+      <w:r>
+        <w:t xml:space="preserve">The program </w:t>
+      </w:r>
+      <w:r>
+        <w:t xml:space="preserve">checks </w:t>
+      </w:r>
+      <w:r>
+        <w:t xml:space="preserve">the </w:t>
+      </w:r>
+      <w:r>
+        <w:t xml:space="preserve">values </w:t>
+      </w:r>
+      <w:r>
+        <w:t xml:space="preserve">of </w:t>
+      </w:r>
+      <w:r>
+        <w:t>the</w:t>
+      </w:r>
+      <w:r>
+        <w:t>se</w:t>
+      </w:r>
+      <w:r>
+        <w:t xml:space="preserve"> tags:</w:t>
       </w:r>
       <w:r>
         <w:t xml:space="preserve"> </w:t>
@@ -454,33 +619,43 @@
           <w:i/>
           <w:iCs/>
         </w:rPr>
-        <w:t>Place, GPS, Event, People, Categories</w:t>
+        <w:t>Creation Date/Time,</w:t>
+      </w:r>
+      <w:r>
+        <w:t xml:space="preserve"> </w:t>
       </w:r>
       <w:r>
         <w:rPr>
           <w:i/>
           <w:iCs/>
         </w:rPr>
-        <w:t>,</w:t>
-      </w:r>
-      <w:r>
-        <w:t xml:space="preserve"> </w:t>
+        <w:t>Place, GPS, Event, People, Categories</w:t>
       </w:r>
       <w:r>
         <w:rPr>
           <w:i/>
           <w:iCs/>
         </w:rPr>
-        <w:t>Keywords</w:t>
-      </w:r>
-      <w:r>
-        <w:t xml:space="preserve"> and </w:t>
+        <w:t>,</w:t>
+      </w:r>
+      <w:r>
+        <w:t xml:space="preserve"> </w:t>
       </w:r>
       <w:r>
         <w:rPr>
           <w:i/>
           <w:iCs/>
         </w:rPr>
+        <w:t>Keywords</w:t>
+      </w:r>
+      <w:r>
+        <w:t xml:space="preserve"> and </w:t>
+      </w:r>
+      <w:r>
+        <w:rPr>
+          <w:i/>
+          <w:iCs/>
+        </w:rPr>
         <w:t>Collections</w:t>
       </w:r>
       <w:r>
@@ -490,7 +665,16 @@
         <w:t xml:space="preserve"> </w:t>
       </w:r>
       <w:r>
-        <w:t xml:space="preserve">The program also reports, if the media item is referring to a non-existing file. </w:t>
+        <w:t xml:space="preserve">It </w:t>
+      </w:r>
+      <w:r>
+        <w:t>also reports, if the media item is referring to a non-existing file</w:t>
+      </w:r>
+      <w:r>
+        <w:t xml:space="preserve"> by comparing if there is an entry for the same item in the second catalog</w:t>
+      </w:r>
+      <w:r>
+        <w:t xml:space="preserve">. </w:t>
       </w:r>
       <w:r>
         <w:t xml:space="preserve">The command line options provide </w:t>
@@ -519,7 +703,31 @@
         <w:pStyle w:val="BodyText"/>
       </w:pPr>
       <w:r>
-        <w:t xml:space="preserve">For each media item the program reports the filename and the mismatching tag categories. It’s recommended to use </w:t>
+        <w:t xml:space="preserve">For each media item the program reports </w:t>
+      </w:r>
+      <w:r>
+        <w:t xml:space="preserve">its </w:t>
+      </w:r>
+      <w:r>
+        <w:t xml:space="preserve">filename and </w:t>
+      </w:r>
+      <w:r>
+        <w:t>all</w:t>
+      </w:r>
+      <w:r>
+        <w:t xml:space="preserve"> inconsistent</w:t>
+      </w:r>
+      <w:r>
+        <w:t xml:space="preserve"> </w:t>
+      </w:r>
+      <w:r>
+        <w:t>tag categories. It’s recommended to use</w:t>
+      </w:r>
+      <w:r>
+        <w:t xml:space="preserve"> the</w:t>
+      </w:r>
+      <w:r>
+        <w:t xml:space="preserve"> </w:t>
       </w:r>
       <w:r>
         <w:rPr>
@@ -538,7 +746,16 @@
       </w:r>
       <w:proofErr w:type="spellEnd"/>
       <w:r>
-        <w:t xml:space="preserve"> option, so that it’s easy to find the mismatching items from the original and copy catalogs.</w:t>
+        <w:t xml:space="preserve"> option, so that </w:t>
+      </w:r>
+      <w:r>
+        <w:t xml:space="preserve">it is </w:t>
+      </w:r>
+      <w:r>
+        <w:t>easy to find the mismatching items from the original and copy catalogs</w:t>
+      </w:r>
+      <w:r>
+        <w:t>.</w:t>
       </w:r>
     </w:p>
     <w:p>
@@ -546,7 +763,25 @@
         <w:pStyle w:val="BodyText"/>
       </w:pPr>
       <w:r>
-        <w:t xml:space="preserve">The output is tab separated so it can be directly pasted </w:t>
+        <w:t xml:space="preserve">The output </w:t>
+      </w:r>
+      <w:r>
+        <w:t xml:space="preserve">data </w:t>
+      </w:r>
+      <w:r>
+        <w:t xml:space="preserve">is separated </w:t>
+      </w:r>
+      <w:r>
+        <w:t xml:space="preserve">by Tab characters </w:t>
+      </w:r>
+      <w:r>
+        <w:t xml:space="preserve">so it can be directly </w:t>
+      </w:r>
+      <w:r>
+        <w:t xml:space="preserve">copied and then </w:t>
+      </w:r>
+      <w:r>
+        <w:t xml:space="preserve">pasted </w:t>
       </w:r>
       <w:r>
         <w:t xml:space="preserve">or (when using option </w:t>
@@ -566,7 +801,10 @@
         <w:t>o</w:t>
       </w:r>
       <w:r>
-        <w:t xml:space="preserve">)  imported into </w:t>
+        <w:t>) imported</w:t>
+      </w:r>
+      <w:r>
+        <w:t xml:space="preserve"> into </w:t>
       </w:r>
       <w:r>
         <w:t xml:space="preserve">a spreadsheet for further </w:t>
@@ -581,13 +819,970 @@
     <w:p>
       <w:pPr>
         <w:pStyle w:val="BodyText"/>
+        <w:keepNext/>
         <w:rPr>
           <w:rFonts w:asciiTheme="minorHAnsi" w:hAnsiTheme="minorHAnsi"/>
           <w:sz w:val="22"/>
         </w:rPr>
       </w:pPr>
       <w:r>
+        <w:lastRenderedPageBreak/>
         <w:t>Options:</w:t>
+      </w:r>
+    </w:p>
+    <w:p>
+      <w:pPr>
+        <w:pStyle w:val="OptionList"/>
+        <w:keepNext/>
+      </w:pPr>
+      <w:r>
+        <w:rPr>
+          <w:b/>
+          <w:bCs w:val="0"/>
+        </w:rPr>
+        <w:t>-f, --</w:t>
+      </w:r>
+      <w:proofErr w:type="spellStart"/>
+      <w:r>
+        <w:rPr>
+          <w:b/>
+          <w:bCs w:val="0"/>
+        </w:rPr>
+        <w:t>fullpath</w:t>
+      </w:r>
+      <w:proofErr w:type="spellEnd"/>
+      <w:r>
+        <w:tab/>
+      </w:r>
+      <w:r>
+        <w:t xml:space="preserve">Display the </w:t>
+      </w:r>
+      <w:r>
+        <w:t xml:space="preserve">full path </w:t>
+      </w:r>
+      <w:r>
+        <w:t xml:space="preserve">instead of </w:t>
+      </w:r>
+      <w:r>
+        <w:t xml:space="preserve">only </w:t>
+      </w:r>
+      <w:r>
+        <w:t xml:space="preserve">the </w:t>
+      </w:r>
+      <w:r>
+        <w:t>file name</w:t>
+      </w:r>
+      <w:r>
+        <w:t xml:space="preserve"> </w:t>
+      </w:r>
+    </w:p>
+    <w:p>
+      <w:pPr>
+        <w:pStyle w:val="OptionList"/>
+      </w:pPr>
+      <w:r>
+        <w:rPr>
+          <w:b/>
+          <w:bCs w:val="0"/>
+        </w:rPr>
+        <w:t>-</w:t>
+      </w:r>
+      <w:proofErr w:type="spellStart"/>
+      <w:r>
+        <w:rPr>
+          <w:b/>
+          <w:bCs w:val="0"/>
+        </w:rPr>
+        <w:t>i</w:t>
+      </w:r>
+      <w:proofErr w:type="spellEnd"/>
+      <w:r>
+        <w:rPr>
+          <w:b/>
+          <w:bCs w:val="0"/>
+        </w:rPr>
+        <w:t>, --id</w:t>
+      </w:r>
+      <w:r>
+        <w:tab/>
+      </w:r>
+      <w:r>
+        <w:tab/>
+      </w:r>
+      <w:r>
+        <w:t xml:space="preserve">Display the </w:t>
+      </w:r>
+      <w:proofErr w:type="spellStart"/>
+      <w:r>
+        <w:t>Daminion</w:t>
+      </w:r>
+      <w:proofErr w:type="spellEnd"/>
+      <w:r>
+        <w:t xml:space="preserve"> Item Id </w:t>
+      </w:r>
+      <w:r>
+        <w:t xml:space="preserve">in parenthesis ( ) </w:t>
+      </w:r>
+      <w:r>
+        <w:t>after the filename</w:t>
+      </w:r>
+      <w:r>
+        <w:t xml:space="preserve"> </w:t>
+      </w:r>
+    </w:p>
+    <w:p>
+      <w:pPr>
+        <w:pStyle w:val="OptionList"/>
+      </w:pPr>
+      <w:bookmarkStart w:id="0" w:name="_GoBack"/>
+      <w:r>
+        <w:rPr>
+          <w:b/>
+          <w:bCs w:val="0"/>
+        </w:rPr>
+        <w:t>-l, --</w:t>
+      </w:r>
+      <w:proofErr w:type="spellStart"/>
+      <w:r>
+        <w:rPr>
+          <w:b/>
+          <w:bCs w:val="0"/>
+        </w:rPr>
+        <w:t>sqlite</w:t>
+      </w:r>
+      <w:proofErr w:type="spellEnd"/>
+      <w:r>
+        <w:tab/>
+        <w:t xml:space="preserve">Use </w:t>
+      </w:r>
+      <w:r>
+        <w:t xml:space="preserve">a </w:t>
+      </w:r>
+      <w:r>
+        <w:t>standalone (</w:t>
+      </w:r>
+      <w:r>
+        <w:t>based on SQLite</w:t>
+      </w:r>
+      <w:r>
+        <w:t xml:space="preserve">) </w:t>
+      </w:r>
+      <w:r>
+        <w:t xml:space="preserve">catalog </w:t>
+      </w:r>
+      <w:r>
+        <w:t>instead of server</w:t>
+      </w:r>
+      <w:r>
+        <w:t xml:space="preserve"> catalog</w:t>
+      </w:r>
+      <w:r>
+        <w:t xml:space="preserve"> </w:t>
+      </w:r>
+      <w:bookmarkEnd w:id="0"/>
+      <w:r>
+        <w:t>(</w:t>
+      </w:r>
+      <w:r>
+        <w:t xml:space="preserve">based on </w:t>
+      </w:r>
+      <w:proofErr w:type="spellStart"/>
+      <w:r>
+        <w:t>Postgresql</w:t>
+      </w:r>
+      <w:proofErr w:type="spellEnd"/>
+      <w:r>
+        <w:t>)</w:t>
+      </w:r>
+    </w:p>
+    <w:p>
+      <w:pPr>
+        <w:pStyle w:val="OptionList"/>
+        <w:rPr>
+          <w:bCs w:val="0"/>
+        </w:rPr>
+      </w:pPr>
+      <w:r>
+        <w:rPr>
+          <w:b/>
+          <w:bCs w:val="0"/>
+        </w:rPr>
+        <w:t xml:space="preserve"> </w:t>
+      </w:r>
+      <w:r>
+        <w:rPr>
+          <w:b/>
+        </w:rPr>
+        <w:t>-c</w:t>
+      </w:r>
+      <w:r>
+        <w:rPr>
+          <w:b/>
+        </w:rPr>
+        <w:t>1</w:t>
+      </w:r>
+      <w:r>
+        <w:rPr>
+          <w:b/>
+        </w:rPr>
+        <w:t>, --catalog</w:t>
+      </w:r>
+      <w:r>
+        <w:rPr>
+          <w:b/>
+        </w:rPr>
+        <w:t>1</w:t>
+      </w:r>
+      <w:r>
+        <w:rPr>
+          <w:bCs w:val="0"/>
+        </w:rPr>
+        <w:t xml:space="preserve"> </w:t>
+      </w:r>
+      <w:proofErr w:type="spellStart"/>
+      <w:r>
+        <w:rPr>
+          <w:bCs w:val="0"/>
+          <w:i/>
+          <w:iCs/>
+        </w:rPr>
+        <w:t>CATALOG</w:t>
+      </w:r>
+      <w:r>
+        <w:rPr>
+          <w:bCs w:val="0"/>
+          <w:i/>
+          <w:iCs/>
+        </w:rPr>
+        <w:t>1</w:t>
+      </w:r>
+      <w:proofErr w:type="spellEnd"/>
+      <w:r>
+        <w:rPr>
+          <w:b/>
+          <w:bCs w:val="0"/>
+        </w:rPr>
+        <w:t xml:space="preserve"> </w:t>
+      </w:r>
+      <w:r>
+        <w:rPr>
+          <w:b/>
+          <w:bCs w:val="0"/>
+        </w:rPr>
+        <w:br/>
+      </w:r>
+      <w:r>
+        <w:rPr>
+          <w:bCs w:val="0"/>
+        </w:rPr>
+        <w:t xml:space="preserve">The </w:t>
+      </w:r>
+      <w:r>
+        <w:rPr>
+          <w:b/>
+        </w:rPr>
+        <w:t>-</w:t>
+      </w:r>
+      <w:r>
+        <w:rPr>
+          <w:b/>
+        </w:rPr>
+        <w:t>c</w:t>
+      </w:r>
+      <w:r>
+        <w:rPr>
+          <w:b/>
+        </w:rPr>
+        <w:t>1</w:t>
+      </w:r>
+      <w:r>
+        <w:rPr>
+          <w:bCs w:val="0"/>
+        </w:rPr>
+        <w:t xml:space="preserve"> option specifies </w:t>
+      </w:r>
+      <w:r>
+        <w:rPr>
+          <w:bCs w:val="0"/>
+        </w:rPr>
+        <w:t xml:space="preserve">the original </w:t>
+      </w:r>
+      <w:proofErr w:type="spellStart"/>
+      <w:r>
+        <w:rPr>
+          <w:bCs w:val="0"/>
+        </w:rPr>
+        <w:t>Daminion</w:t>
+      </w:r>
+      <w:proofErr w:type="spellEnd"/>
+      <w:r>
+        <w:rPr>
+          <w:bCs w:val="0"/>
+        </w:rPr>
+        <w:t xml:space="preserve"> catalog name</w:t>
+      </w:r>
+      <w:r>
+        <w:rPr>
+          <w:bCs w:val="0"/>
+        </w:rPr>
+        <w:t xml:space="preserve">. For standalone catalogs the full path and filename (including </w:t>
+      </w:r>
+      <w:r>
+        <w:rPr>
+          <w:rStyle w:val="BodyTextTerminalChar"/>
+        </w:rPr>
+        <w:t>.</w:t>
+      </w:r>
+      <w:proofErr w:type="spellStart"/>
+      <w:r>
+        <w:rPr>
+          <w:rStyle w:val="BodyTextTerminalChar"/>
+        </w:rPr>
+        <w:t>dmc</w:t>
+      </w:r>
+      <w:proofErr w:type="spellEnd"/>
+      <w:r>
+        <w:rPr>
+          <w:bCs w:val="0"/>
+        </w:rPr>
+        <w:t>) must be specified.</w:t>
+      </w:r>
+    </w:p>
+    <w:p>
+      <w:pPr>
+        <w:pStyle w:val="OptionList"/>
+        <w:rPr>
+          <w:bCs w:val="0"/>
+        </w:rPr>
+      </w:pPr>
+      <w:r>
+        <w:rPr>
+          <w:b/>
+        </w:rPr>
+        <w:t>-c</w:t>
+      </w:r>
+      <w:r>
+        <w:rPr>
+          <w:b/>
+        </w:rPr>
+        <w:t>2</w:t>
+      </w:r>
+      <w:r>
+        <w:rPr>
+          <w:b/>
+        </w:rPr>
+        <w:t>, --catalog</w:t>
+      </w:r>
+      <w:r>
+        <w:rPr>
+          <w:b/>
+        </w:rPr>
+        <w:t>2</w:t>
+      </w:r>
+      <w:r>
+        <w:rPr>
+          <w:bCs w:val="0"/>
+        </w:rPr>
+        <w:t xml:space="preserve"> </w:t>
+      </w:r>
+      <w:proofErr w:type="spellStart"/>
+      <w:r>
+        <w:rPr>
+          <w:bCs w:val="0"/>
+          <w:i/>
+          <w:iCs/>
+        </w:rPr>
+        <w:t>CATALOG</w:t>
+      </w:r>
+      <w:r>
+        <w:rPr>
+          <w:bCs w:val="0"/>
+          <w:i/>
+          <w:iCs/>
+        </w:rPr>
+        <w:t>2</w:t>
+      </w:r>
+      <w:proofErr w:type="spellEnd"/>
+      <w:r>
+        <w:rPr>
+          <w:b/>
+          <w:bCs w:val="0"/>
+        </w:rPr>
+        <w:t xml:space="preserve"> </w:t>
+      </w:r>
+      <w:r>
+        <w:rPr>
+          <w:b/>
+          <w:bCs w:val="0"/>
+        </w:rPr>
+        <w:br/>
+      </w:r>
+      <w:r>
+        <w:rPr>
+          <w:bCs w:val="0"/>
+        </w:rPr>
+        <w:t xml:space="preserve">The </w:t>
+      </w:r>
+      <w:r>
+        <w:rPr>
+          <w:b/>
+        </w:rPr>
+        <w:t>-c</w:t>
+      </w:r>
+      <w:r>
+        <w:rPr>
+          <w:b/>
+        </w:rPr>
+        <w:t>2</w:t>
+      </w:r>
+      <w:r>
+        <w:rPr>
+          <w:bCs w:val="0"/>
+        </w:rPr>
+        <w:t xml:space="preserve"> option specifies the new created </w:t>
+      </w:r>
+      <w:proofErr w:type="spellStart"/>
+      <w:r>
+        <w:rPr>
+          <w:bCs w:val="0"/>
+        </w:rPr>
+        <w:t>Daminion</w:t>
+      </w:r>
+      <w:proofErr w:type="spellEnd"/>
+      <w:r>
+        <w:rPr>
+          <w:bCs w:val="0"/>
+        </w:rPr>
+        <w:t xml:space="preserve"> catalog</w:t>
+      </w:r>
+      <w:r>
+        <w:rPr>
+          <w:bCs w:val="0"/>
+        </w:rPr>
+        <w:t xml:space="preserve"> against which the comparison is made. For standalone catalogs the full path and filename (including </w:t>
+      </w:r>
+      <w:r>
+        <w:rPr>
+          <w:rStyle w:val="BodyTextTerminalChar"/>
+        </w:rPr>
+        <w:t>.</w:t>
+      </w:r>
+      <w:proofErr w:type="spellStart"/>
+      <w:r>
+        <w:rPr>
+          <w:rStyle w:val="BodyTextTerminalChar"/>
+        </w:rPr>
+        <w:t>dmc</w:t>
+      </w:r>
+      <w:proofErr w:type="spellEnd"/>
+      <w:r>
+        <w:rPr>
+          <w:bCs w:val="0"/>
+        </w:rPr>
+        <w:t>) must be specified.</w:t>
+      </w:r>
+    </w:p>
+    <w:p>
+      <w:pPr>
+        <w:pStyle w:val="OptionList"/>
+        <w:rPr>
+          <w:bCs w:val="0"/>
+        </w:rPr>
+      </w:pPr>
+      <w:r>
+        <w:rPr>
+          <w:b/>
+          <w:bCs w:val="0"/>
+        </w:rPr>
+        <w:t xml:space="preserve"> </w:t>
+      </w:r>
+      <w:r>
+        <w:rPr>
+          <w:b/>
+        </w:rPr>
+        <w:t>-s, --server</w:t>
+      </w:r>
+      <w:r>
+        <w:rPr>
+          <w:bCs w:val="0"/>
+        </w:rPr>
+        <w:t xml:space="preserve"> </w:t>
+      </w:r>
+      <w:proofErr w:type="spellStart"/>
+      <w:r>
+        <w:rPr>
+          <w:bCs w:val="0"/>
+          <w:i/>
+          <w:iCs/>
+        </w:rPr>
+        <w:t>SERVER</w:t>
+      </w:r>
+      <w:proofErr w:type="spellEnd"/>
+      <w:r>
+        <w:rPr>
+          <w:b/>
+          <w:bCs w:val="0"/>
+        </w:rPr>
+        <w:br/>
+      </w:r>
+      <w:proofErr w:type="spellStart"/>
+      <w:r>
+        <w:rPr>
+          <w:bCs w:val="0"/>
+        </w:rPr>
+        <w:t>Postgres</w:t>
+      </w:r>
+      <w:proofErr w:type="spellEnd"/>
+      <w:r>
+        <w:rPr>
+          <w:bCs w:val="0"/>
+        </w:rPr>
+        <w:t xml:space="preserve"> </w:t>
+      </w:r>
+      <w:r>
+        <w:rPr>
+          <w:bCs w:val="0"/>
+        </w:rPr>
+        <w:t xml:space="preserve">database </w:t>
+      </w:r>
+      <w:r>
+        <w:rPr>
+          <w:bCs w:val="0"/>
+        </w:rPr>
+        <w:t>server</w:t>
+      </w:r>
+      <w:r>
+        <w:rPr>
+          <w:bCs w:val="0"/>
+        </w:rPr>
+        <w:t xml:space="preserve"> (</w:t>
+      </w:r>
+      <w:r>
+        <w:rPr>
+          <w:b/>
+        </w:rPr>
+        <w:t xml:space="preserve">Not </w:t>
+      </w:r>
+      <w:r>
+        <w:rPr>
+          <w:bCs w:val="0"/>
+        </w:rPr>
+        <w:t xml:space="preserve">the </w:t>
+      </w:r>
+      <w:proofErr w:type="spellStart"/>
+      <w:r>
+        <w:rPr>
+          <w:bCs w:val="0"/>
+        </w:rPr>
+        <w:t>Daminion</w:t>
+      </w:r>
+      <w:proofErr w:type="spellEnd"/>
+      <w:r>
+        <w:rPr>
+          <w:bCs w:val="0"/>
+        </w:rPr>
+        <w:t xml:space="preserve"> Server). If </w:t>
+      </w:r>
+      <w:r>
+        <w:rPr>
+          <w:bCs w:val="0"/>
+          <w:i/>
+          <w:iCs/>
+        </w:rPr>
+        <w:t xml:space="preserve">SERVER </w:t>
+      </w:r>
+      <w:r>
+        <w:rPr>
+          <w:bCs w:val="0"/>
+        </w:rPr>
+        <w:t xml:space="preserve">is not specified, localhost will be used. You can verify the </w:t>
+      </w:r>
+      <w:r>
+        <w:rPr>
+          <w:bCs w:val="0"/>
+          <w:i/>
+          <w:iCs/>
+        </w:rPr>
+        <w:t>SERVER</w:t>
+      </w:r>
+      <w:r>
+        <w:rPr>
+          <w:bCs w:val="0"/>
+        </w:rPr>
+        <w:t xml:space="preserve"> and </w:t>
+      </w:r>
+      <w:r>
+        <w:rPr>
+          <w:bCs w:val="0"/>
+          <w:i/>
+          <w:iCs/>
+        </w:rPr>
+        <w:t>PORT</w:t>
+      </w:r>
+      <w:r>
+        <w:rPr>
+          <w:bCs w:val="0"/>
+        </w:rPr>
+        <w:t xml:space="preserve">  settings in</w:t>
+      </w:r>
+      <w:r>
+        <w:rPr>
+          <w:bCs w:val="0"/>
+        </w:rPr>
+        <w:t xml:space="preserve"> the</w:t>
+      </w:r>
+      <w:r>
+        <w:rPr>
+          <w:bCs w:val="0"/>
+        </w:rPr>
+        <w:t xml:space="preserve"> </w:t>
+      </w:r>
+      <w:proofErr w:type="spellStart"/>
+      <w:r>
+        <w:rPr>
+          <w:bCs w:val="0"/>
+        </w:rPr>
+        <w:t>Daminion</w:t>
+      </w:r>
+      <w:proofErr w:type="spellEnd"/>
+      <w:r>
+        <w:rPr>
+          <w:bCs w:val="0"/>
+        </w:rPr>
+        <w:t xml:space="preserve"> Server Administration</w:t>
+      </w:r>
+      <w:r>
+        <w:rPr>
+          <w:bCs w:val="0"/>
+        </w:rPr>
+        <w:t xml:space="preserve"> panel</w:t>
+      </w:r>
+      <w:r>
+        <w:rPr>
+          <w:bCs w:val="0"/>
+        </w:rPr>
+        <w:t>.</w:t>
+      </w:r>
+    </w:p>
+    <w:p>
+      <w:pPr>
+        <w:pStyle w:val="OptionList"/>
+      </w:pPr>
+      <w:r>
+        <w:rPr>
+          <w:b/>
+          <w:bCs w:val="0"/>
+        </w:rPr>
+        <w:t xml:space="preserve"> -p --port </w:t>
+      </w:r>
+      <w:proofErr w:type="spellStart"/>
+      <w:r>
+        <w:rPr>
+          <w:i/>
+          <w:iCs/>
+        </w:rPr>
+        <w:t>PORT</w:t>
+      </w:r>
+      <w:proofErr w:type="spellEnd"/>
+      <w:r>
+        <w:rPr>
+          <w:i/>
+          <w:iCs/>
+        </w:rPr>
+        <w:br/>
+      </w:r>
+      <w:r>
+        <w:tab/>
+      </w:r>
+      <w:proofErr w:type="spellStart"/>
+      <w:r>
+        <w:t>Postgres</w:t>
+      </w:r>
+      <w:proofErr w:type="spellEnd"/>
+      <w:r>
+        <w:t xml:space="preserve"> </w:t>
+      </w:r>
+      <w:r>
+        <w:t xml:space="preserve">database </w:t>
+      </w:r>
+      <w:r>
+        <w:t>server port</w:t>
+      </w:r>
+      <w:r>
+        <w:t xml:space="preserve"> for the catalog. If not specified</w:t>
+      </w:r>
+      <w:r>
+        <w:t>, the</w:t>
+      </w:r>
+      <w:r>
+        <w:t xml:space="preserve"> </w:t>
+      </w:r>
+      <w:proofErr w:type="spellStart"/>
+      <w:r>
+        <w:t>Daminion</w:t>
+      </w:r>
+      <w:proofErr w:type="spellEnd"/>
+      <w:r>
+        <w:t xml:space="preserve"> default</w:t>
+      </w:r>
+      <w:r>
+        <w:t xml:space="preserve"> </w:t>
+      </w:r>
+      <w:r>
+        <w:rPr>
+          <w:i/>
+          <w:iCs/>
+        </w:rPr>
+        <w:t>5432</w:t>
+      </w:r>
+      <w:r>
+        <w:t xml:space="preserve"> will be used.</w:t>
+      </w:r>
+    </w:p>
+    <w:p>
+      <w:pPr>
+        <w:pStyle w:val="OptionList"/>
+      </w:pPr>
+      <w:r>
+        <w:t xml:space="preserve"> </w:t>
+      </w:r>
+      <w:r>
+        <w:rPr>
+          <w:b/>
+          <w:bCs w:val="0"/>
+        </w:rPr>
+        <w:t>-u --user</w:t>
+      </w:r>
+      <w:r>
+        <w:t xml:space="preserve"> </w:t>
+      </w:r>
+      <w:proofErr w:type="spellStart"/>
+      <w:r>
+        <w:rPr>
+          <w:i/>
+          <w:iCs/>
+        </w:rPr>
+        <w:t>USER</w:t>
+      </w:r>
+      <w:proofErr w:type="spellEnd"/>
+      <w:r>
+        <w:tab/>
+      </w:r>
+      <w:r>
+        <w:br/>
+      </w:r>
+      <w:proofErr w:type="spellStart"/>
+      <w:r>
+        <w:t>Postgres</w:t>
+      </w:r>
+      <w:proofErr w:type="spellEnd"/>
+      <w:r>
+        <w:t xml:space="preserve"> </w:t>
+      </w:r>
+      <w:r>
+        <w:t xml:space="preserve">database </w:t>
+      </w:r>
+      <w:r>
+        <w:t xml:space="preserve">user/password </w:t>
+      </w:r>
+      <w:r>
+        <w:t>(</w:t>
+      </w:r>
+      <w:r>
+        <w:rPr>
+          <w:b/>
+          <w:bCs w:val="0"/>
+        </w:rPr>
+        <w:t>Not</w:t>
+      </w:r>
+      <w:r>
+        <w:t xml:space="preserve"> </w:t>
+      </w:r>
+      <w:proofErr w:type="spellStart"/>
+      <w:r>
+        <w:t>Daminion</w:t>
+      </w:r>
+      <w:proofErr w:type="spellEnd"/>
+      <w:r>
+        <w:t xml:space="preserve"> catalog user). If not specified the installation default </w:t>
+      </w:r>
+      <w:proofErr w:type="spellStart"/>
+      <w:r>
+        <w:rPr>
+          <w:i/>
+          <w:iCs/>
+        </w:rPr>
+        <w:t>postgres</w:t>
+      </w:r>
+      <w:proofErr w:type="spellEnd"/>
+      <w:r>
+        <w:rPr>
+          <w:i/>
+          <w:iCs/>
+        </w:rPr>
+        <w:t>/</w:t>
+      </w:r>
+      <w:proofErr w:type="spellStart"/>
+      <w:r>
+        <w:rPr>
+          <w:i/>
+          <w:iCs/>
+        </w:rPr>
+        <w:t>postgres</w:t>
+      </w:r>
+      <w:proofErr w:type="spellEnd"/>
+      <w:r>
+        <w:t xml:space="preserve"> will be used.</w:t>
+      </w:r>
+    </w:p>
+    <w:p>
+      <w:pPr>
+        <w:pStyle w:val="OptionList"/>
+      </w:pPr>
+      <w:r>
+        <w:t xml:space="preserve"> </w:t>
+      </w:r>
+      <w:r>
+        <w:rPr>
+          <w:b/>
+          <w:bCs w:val="0"/>
+        </w:rPr>
+        <w:t>-o --output</w:t>
+      </w:r>
+      <w:r>
+        <w:t xml:space="preserve"> </w:t>
+      </w:r>
+      <w:r>
+        <w:rPr>
+          <w:i/>
+          <w:iCs/>
+        </w:rPr>
+        <w:t>OUTFILE</w:t>
+      </w:r>
+      <w:r>
+        <w:br/>
+      </w:r>
+      <w:r>
+        <w:t>Write</w:t>
+      </w:r>
+      <w:r>
+        <w:t xml:space="preserve"> </w:t>
+      </w:r>
+      <w:r>
+        <w:t>the report to</w:t>
+      </w:r>
+      <w:r>
+        <w:t xml:space="preserve"> an</w:t>
+      </w:r>
+      <w:r>
+        <w:t xml:space="preserve"> </w:t>
+      </w:r>
+      <w:r>
+        <w:rPr>
+          <w:i/>
+          <w:iCs/>
+        </w:rPr>
+        <w:t>OUTFILE</w:t>
+      </w:r>
+      <w:r>
+        <w:t xml:space="preserve">. If </w:t>
+      </w:r>
+      <w:r>
+        <w:rPr>
+          <w:b/>
+          <w:bCs w:val="0"/>
+        </w:rPr>
+        <w:t>-o</w:t>
+      </w:r>
+      <w:r>
+        <w:t xml:space="preserve"> is not specified the output will be </w:t>
+      </w:r>
+      <w:r>
+        <w:t xml:space="preserve">displayed </w:t>
+      </w:r>
+      <w:r>
+        <w:t>on the screen. Verbose messages (</w:t>
+      </w:r>
+      <w:r>
+        <w:rPr>
+          <w:b/>
+          <w:bCs w:val="0"/>
+        </w:rPr>
+        <w:t>-v</w:t>
+      </w:r>
+      <w:r>
+        <w:t xml:space="preserve">) are </w:t>
+      </w:r>
+      <w:r>
+        <w:t xml:space="preserve">never </w:t>
+      </w:r>
+      <w:r>
+        <w:t xml:space="preserve">directed to </w:t>
+      </w:r>
+      <w:r>
+        <w:rPr>
+          <w:i/>
+          <w:iCs/>
+        </w:rPr>
+        <w:t>OUTFILE.</w:t>
+      </w:r>
+    </w:p>
+    <w:p>
+      <w:pPr>
+        <w:pStyle w:val="OptionList"/>
+        <w:keepNext/>
+      </w:pPr>
+      <w:r>
+        <w:rPr>
+          <w:b/>
+          <w:bCs w:val="0"/>
+        </w:rPr>
+        <w:t>-v, --verbose</w:t>
+      </w:r>
+      <w:r>
+        <w:tab/>
+      </w:r>
+      <w:proofErr w:type="spellStart"/>
+      <w:r>
+        <w:t>Verbose</w:t>
+      </w:r>
+      <w:proofErr w:type="spellEnd"/>
+      <w:r>
+        <w:t xml:space="preserve"> output. Specifying </w:t>
+      </w:r>
+      <w:r>
+        <w:t xml:space="preserve">the option </w:t>
+      </w:r>
+      <w:r>
+        <w:rPr>
+          <w:b/>
+          <w:bCs w:val="0"/>
+        </w:rPr>
+        <w:t>-v</w:t>
+      </w:r>
+      <w:r>
+        <w:t xml:space="preserve"> </w:t>
+      </w:r>
+      <w:r>
+        <w:t>displays a</w:t>
+      </w:r>
+      <w:r>
+        <w:t xml:space="preserve"> </w:t>
+      </w:r>
+      <w:r>
+        <w:t xml:space="preserve">running counter, </w:t>
+      </w:r>
+      <w:r>
+        <w:t xml:space="preserve">and the current </w:t>
+      </w:r>
+      <w:r>
+        <w:t>Item Id</w:t>
+      </w:r>
+      <w:r>
+        <w:t xml:space="preserve"> and filename on the </w:t>
+      </w:r>
+      <w:r>
+        <w:t>screen.</w:t>
       </w:r>
     </w:p>
     <w:p>
@@ -597,21 +1792,16 @@
           <w:tab w:val="left" w:pos="1440"/>
         </w:tabs>
         <w:ind w:left="1440" w:hanging="720"/>
-      </w:pPr>
-      <w:r>
-        <w:rPr>
-          <w:b/>
-        </w:rPr>
-        <w:t>-f, --</w:t>
-      </w:r>
-      <w:proofErr w:type="spellStart"/>
-      <w:r>
-        <w:rPr>
-          <w:b/>
-        </w:rPr>
-        <w:t>fullpath</w:t>
-      </w:r>
-      <w:proofErr w:type="spellEnd"/>
+        <w:rPr>
+          <w:bCs w:val="0"/>
+        </w:rPr>
+      </w:pPr>
+      <w:r>
+        <w:rPr>
+          <w:b/>
+        </w:rPr>
+        <w:t>-h, --help</w:t>
+      </w:r>
       <w:r>
         <w:rPr>
           <w:b/>
@@ -620,19 +1810,16 @@
         <w:tab/>
       </w:r>
       <w:r>
-        <w:t>Display the</w:t>
-      </w:r>
-      <w:r>
-        <w:t xml:space="preserve"> </w:t>
-      </w:r>
-      <w:r>
-        <w:t xml:space="preserve">full path and not </w:t>
-      </w:r>
-      <w:r>
-        <w:t xml:space="preserve">only the </w:t>
-      </w:r>
-      <w:r>
-        <w:t>file name</w:t>
+        <w:rPr>
+          <w:bCs w:val="0"/>
+        </w:rPr>
+        <w:t>S</w:t>
+      </w:r>
+      <w:r>
+        <w:rPr>
+          <w:bCs w:val="0"/>
+        </w:rPr>
+        <w:t>how help message and exit</w:t>
       </w:r>
     </w:p>
     <w:p>
@@ -641,30 +1828,16 @@
         <w:tabs>
           <w:tab w:val="left" w:pos="1440"/>
         </w:tabs>
-        <w:ind w:left="1440" w:hanging="720"/>
-        <w:rPr>
-          <w:bCs w:val="0"/>
-        </w:rPr>
-      </w:pPr>
-      <w:r>
-        <w:rPr>
-          <w:b/>
-        </w:rPr>
-        <w:t>-</w:t>
-      </w:r>
-      <w:proofErr w:type="spellStart"/>
-      <w:r>
-        <w:rPr>
-          <w:b/>
-        </w:rPr>
-        <w:t>i</w:t>
-      </w:r>
-      <w:proofErr w:type="spellEnd"/>
-      <w:r>
-        <w:rPr>
-          <w:b/>
-        </w:rPr>
-        <w:t>, --id</w:t>
+        <w:rPr>
+          <w:b/>
+          <w:bCs w:val="0"/>
+        </w:rPr>
+      </w:pPr>
+      <w:r>
+        <w:rPr>
+          <w:b/>
+        </w:rPr>
+        <w:t>--version</w:t>
       </w:r>
       <w:r>
         <w:rPr>
@@ -678,920 +1851,55 @@
           <w:b/>
           <w:bCs w:val="0"/>
         </w:rPr>
-        <w:tab/>
-      </w:r>
-      <w:r>
-        <w:t xml:space="preserve">Display the </w:t>
-      </w:r>
-      <w:proofErr w:type="spellStart"/>
-      <w:r>
-        <w:t>Daminion</w:t>
-      </w:r>
-      <w:proofErr w:type="spellEnd"/>
-      <w:r>
-        <w:t xml:space="preserve"> Item Id</w:t>
-      </w:r>
-      <w:r>
-        <w:t xml:space="preserve"> </w:t>
-      </w:r>
-      <w:r>
-        <w:t>after the filename</w:t>
-      </w:r>
-    </w:p>
-    <w:p>
-      <w:pPr>
-        <w:pStyle w:val="OptionList"/>
-      </w:pPr>
-      <w:r>
-        <w:rPr>
-          <w:b/>
-          <w:bCs w:val="0"/>
-        </w:rPr>
-        <w:t>-l, --</w:t>
-      </w:r>
-      <w:proofErr w:type="spellStart"/>
-      <w:r>
-        <w:rPr>
-          <w:b/>
-          <w:bCs w:val="0"/>
-        </w:rPr>
-        <w:t>sqlite</w:t>
-      </w:r>
-      <w:proofErr w:type="spellEnd"/>
-      <w:r>
-        <w:tab/>
-        <w:t xml:space="preserve">Use </w:t>
-      </w:r>
-      <w:r>
-        <w:t xml:space="preserve">a </w:t>
-      </w:r>
-      <w:r>
-        <w:t>standalone (</w:t>
-      </w:r>
-      <w:r>
-        <w:t>based on SQLite</w:t>
-      </w:r>
-      <w:r>
-        <w:t xml:space="preserve">) </w:t>
-      </w:r>
-      <w:r>
-        <w:t xml:space="preserve">catalog </w:t>
-      </w:r>
-      <w:r>
-        <w:t>instead of server</w:t>
-      </w:r>
-      <w:r>
-        <w:t xml:space="preserve"> catalog</w:t>
-      </w:r>
-      <w:r>
-        <w:t xml:space="preserve"> </w:t>
-      </w:r>
-      <w:r>
-        <w:t>(</w:t>
-      </w:r>
-      <w:r>
-        <w:t xml:space="preserve">based on </w:t>
-      </w:r>
-      <w:proofErr w:type="spellStart"/>
-      <w:r>
-        <w:t>Postgresql</w:t>
-      </w:r>
-      <w:proofErr w:type="spellEnd"/>
-      <w:r>
-        <w:t>)</w:t>
-      </w:r>
-    </w:p>
-    <w:p>
-      <w:pPr>
-        <w:pStyle w:val="OptionList"/>
-        <w:rPr>
-          <w:bCs w:val="0"/>
-        </w:rPr>
-      </w:pPr>
-      <w:r>
-        <w:rPr>
-          <w:b/>
-          <w:bCs w:val="0"/>
-        </w:rPr>
-        <w:lastRenderedPageBreak/>
-        <w:t xml:space="preserve"> </w:t>
-      </w:r>
-      <w:r>
-        <w:rPr>
-          <w:b/>
-        </w:rPr>
-        <w:t>-c</w:t>
-      </w:r>
-      <w:r>
-        <w:rPr>
-          <w:b/>
-        </w:rPr>
-        <w:t>1</w:t>
-      </w:r>
-      <w:r>
-        <w:rPr>
-          <w:b/>
-        </w:rPr>
-        <w:t>, --catalog</w:t>
-      </w:r>
-      <w:r>
-        <w:rPr>
-          <w:b/>
-        </w:rPr>
-        <w:t>1</w:t>
-      </w:r>
-      <w:r>
-        <w:rPr>
-          <w:bCs w:val="0"/>
-        </w:rPr>
-        <w:t xml:space="preserve"> </w:t>
-      </w:r>
-      <w:r>
-        <w:rPr>
-          <w:bCs w:val="0"/>
-          <w:i/>
-          <w:iCs/>
-        </w:rPr>
-        <w:t>CATALOG</w:t>
-      </w:r>
-      <w:r>
-        <w:rPr>
-          <w:b/>
-          <w:bCs w:val="0"/>
-        </w:rPr>
-        <w:t xml:space="preserve"> </w:t>
-      </w:r>
-      <w:r>
-        <w:rPr>
-          <w:b/>
-          <w:bCs w:val="0"/>
-        </w:rPr>
-        <w:br/>
-      </w:r>
-      <w:r>
-        <w:rPr>
-          <w:bCs w:val="0"/>
-        </w:rPr>
-        <w:t xml:space="preserve">The </w:t>
-      </w:r>
-      <w:r>
-        <w:rPr>
-          <w:b/>
-        </w:rPr>
-        <w:t>-</w:t>
-      </w:r>
-      <w:r>
-        <w:rPr>
-          <w:b/>
-        </w:rPr>
-        <w:t>c</w:t>
-      </w:r>
-      <w:r>
-        <w:rPr>
-          <w:b/>
-        </w:rPr>
-        <w:t>1</w:t>
-      </w:r>
-      <w:r>
-        <w:rPr>
-          <w:bCs w:val="0"/>
-        </w:rPr>
-        <w:t xml:space="preserve"> option specifies </w:t>
-      </w:r>
-      <w:r>
-        <w:rPr>
-          <w:bCs w:val="0"/>
-        </w:rPr>
-        <w:t xml:space="preserve">the original </w:t>
-      </w:r>
-      <w:proofErr w:type="spellStart"/>
-      <w:r>
-        <w:rPr>
-          <w:bCs w:val="0"/>
-        </w:rPr>
-        <w:t>Daminion</w:t>
-      </w:r>
-      <w:proofErr w:type="spellEnd"/>
-      <w:r>
-        <w:rPr>
-          <w:bCs w:val="0"/>
-        </w:rPr>
-        <w:t xml:space="preserve"> catalog name</w:t>
-      </w:r>
-      <w:r>
-        <w:rPr>
-          <w:bCs w:val="0"/>
-        </w:rPr>
-        <w:t xml:space="preserve">. For standalone catalogs the full path and filename (including </w:t>
-      </w:r>
-      <w:r>
-        <w:rPr>
-          <w:rStyle w:val="BodyTextTerminalChar"/>
+        <w:t xml:space="preserve">Only </w:t>
+      </w:r>
+      <w:r>
+        <w:rPr>
+          <w:bCs w:val="0"/>
+        </w:rPr>
+        <w:t>d</w:t>
+      </w:r>
+      <w:r>
+        <w:rPr>
+          <w:bCs w:val="0"/>
+        </w:rPr>
+        <w:t>isplay</w:t>
+      </w:r>
+      <w:r>
+        <w:rPr>
+          <w:bCs w:val="0"/>
+        </w:rPr>
+        <w:t>s</w:t>
+      </w:r>
+      <w:r>
+        <w:rPr>
+          <w:bCs w:val="0"/>
+        </w:rPr>
+        <w:t xml:space="preserve"> </w:t>
+      </w:r>
+      <w:r>
+        <w:rPr>
+          <w:bCs w:val="0"/>
+        </w:rPr>
+        <w:t xml:space="preserve">program </w:t>
+      </w:r>
+      <w:r>
+        <w:rPr>
+          <w:bCs w:val="0"/>
+        </w:rPr>
+        <w:t>version information and exit</w:t>
+      </w:r>
+      <w:r>
+        <w:rPr>
+          <w:bCs w:val="0"/>
+        </w:rPr>
+        <w:t>s</w:t>
+      </w:r>
+      <w:r>
+        <w:rPr>
+          <w:bCs w:val="0"/>
         </w:rPr>
         <w:t>.</w:t>
-      </w:r>
-      <w:proofErr w:type="spellStart"/>
-      <w:r>
-        <w:rPr>
-          <w:rStyle w:val="BodyTextTerminalChar"/>
-        </w:rPr>
-        <w:t>dmc</w:t>
-      </w:r>
-      <w:proofErr w:type="spellEnd"/>
-      <w:r>
-        <w:rPr>
-          <w:bCs w:val="0"/>
-        </w:rPr>
-        <w:t>) must be specified.</w:t>
-      </w:r>
-    </w:p>
-    <w:p>
-      <w:pPr>
-        <w:pStyle w:val="OptionList"/>
-        <w:rPr>
-          <w:bCs w:val="0"/>
-        </w:rPr>
-      </w:pPr>
-      <w:r>
-        <w:rPr>
-          <w:b/>
-        </w:rPr>
-        <w:t>-c</w:t>
-      </w:r>
-      <w:r>
-        <w:rPr>
-          <w:b/>
-        </w:rPr>
-        <w:t>2</w:t>
-      </w:r>
-      <w:r>
-        <w:rPr>
-          <w:b/>
-        </w:rPr>
-        <w:t>, --catalog</w:t>
-      </w:r>
-      <w:r>
-        <w:rPr>
-          <w:b/>
-        </w:rPr>
-        <w:t>2</w:t>
-      </w:r>
-      <w:r>
-        <w:rPr>
-          <w:bCs w:val="0"/>
-        </w:rPr>
-        <w:t xml:space="preserve"> </w:t>
-      </w:r>
-      <w:r>
-        <w:rPr>
-          <w:bCs w:val="0"/>
-          <w:i/>
-          <w:iCs/>
-        </w:rPr>
-        <w:t>CATALOG</w:t>
-      </w:r>
-      <w:r>
-        <w:rPr>
-          <w:b/>
-          <w:bCs w:val="0"/>
-        </w:rPr>
-        <w:t xml:space="preserve"> </w:t>
-      </w:r>
-      <w:r>
-        <w:rPr>
-          <w:b/>
-          <w:bCs w:val="0"/>
-        </w:rPr>
-        <w:br/>
-      </w:r>
-      <w:r>
-        <w:rPr>
-          <w:bCs w:val="0"/>
-        </w:rPr>
-        <w:t xml:space="preserve">The </w:t>
-      </w:r>
-      <w:r>
-        <w:rPr>
-          <w:b/>
-        </w:rPr>
-        <w:t>-c</w:t>
-      </w:r>
-      <w:r>
-        <w:rPr>
-          <w:b/>
-        </w:rPr>
-        <w:t>2</w:t>
-      </w:r>
-      <w:r>
-        <w:rPr>
-          <w:bCs w:val="0"/>
-        </w:rPr>
-        <w:t xml:space="preserve"> option specifies the new created </w:t>
-      </w:r>
-      <w:proofErr w:type="spellStart"/>
-      <w:r>
-        <w:rPr>
-          <w:bCs w:val="0"/>
-        </w:rPr>
-        <w:t>Daminion</w:t>
-      </w:r>
-      <w:proofErr w:type="spellEnd"/>
-      <w:r>
-        <w:rPr>
-          <w:bCs w:val="0"/>
-        </w:rPr>
-        <w:t xml:space="preserve"> catalog</w:t>
-      </w:r>
-      <w:r>
-        <w:rPr>
-          <w:bCs w:val="0"/>
-        </w:rPr>
-        <w:t xml:space="preserve"> against which the comparison is made. For standalone catalogs the full path and filename (including </w:t>
-      </w:r>
-      <w:r>
-        <w:rPr>
-          <w:rStyle w:val="BodyTextTerminalChar"/>
-        </w:rPr>
-        <w:t>.</w:t>
-      </w:r>
-      <w:proofErr w:type="spellStart"/>
-      <w:r>
-        <w:rPr>
-          <w:rStyle w:val="BodyTextTerminalChar"/>
-        </w:rPr>
-        <w:t>dmc</w:t>
-      </w:r>
-      <w:proofErr w:type="spellEnd"/>
-      <w:r>
-        <w:rPr>
-          <w:bCs w:val="0"/>
-        </w:rPr>
-        <w:t>) must be specified.</w:t>
-      </w:r>
-    </w:p>
-    <w:p>
-      <w:pPr>
-        <w:pStyle w:val="OptionList"/>
-        <w:rPr>
-          <w:bCs w:val="0"/>
-        </w:rPr>
-      </w:pPr>
-      <w:r>
-        <w:rPr>
-          <w:b/>
-          <w:bCs w:val="0"/>
-        </w:rPr>
-        <w:t xml:space="preserve"> </w:t>
-      </w:r>
-      <w:r>
-        <w:rPr>
-          <w:b/>
-        </w:rPr>
-        <w:t>-s, --server</w:t>
-      </w:r>
-      <w:r>
-        <w:rPr>
-          <w:bCs w:val="0"/>
-        </w:rPr>
-        <w:t xml:space="preserve"> </w:t>
-      </w:r>
-      <w:proofErr w:type="spellStart"/>
-      <w:r>
-        <w:rPr>
-          <w:bCs w:val="0"/>
-          <w:i/>
-          <w:iCs/>
-        </w:rPr>
-        <w:t>SERVER</w:t>
-      </w:r>
-      <w:proofErr w:type="spellEnd"/>
-      <w:r>
-        <w:rPr>
-          <w:b/>
-          <w:bCs w:val="0"/>
-        </w:rPr>
-        <w:br/>
-      </w:r>
-      <w:proofErr w:type="spellStart"/>
-      <w:r>
-        <w:rPr>
-          <w:bCs w:val="0"/>
-        </w:rPr>
-        <w:t>Postgres</w:t>
-      </w:r>
-      <w:proofErr w:type="spellEnd"/>
-      <w:r>
-        <w:rPr>
-          <w:bCs w:val="0"/>
-        </w:rPr>
-        <w:t xml:space="preserve"> </w:t>
-      </w:r>
-      <w:r>
-        <w:rPr>
-          <w:bCs w:val="0"/>
-        </w:rPr>
-        <w:t xml:space="preserve">database </w:t>
-      </w:r>
-      <w:r>
-        <w:rPr>
-          <w:bCs w:val="0"/>
-        </w:rPr>
-        <w:t>server</w:t>
-      </w:r>
-      <w:r>
-        <w:rPr>
-          <w:bCs w:val="0"/>
-        </w:rPr>
-        <w:t xml:space="preserve"> (</w:t>
-      </w:r>
-      <w:r>
-        <w:rPr>
-          <w:b/>
-        </w:rPr>
-        <w:t xml:space="preserve">Not </w:t>
-      </w:r>
-      <w:r>
-        <w:rPr>
-          <w:bCs w:val="0"/>
-        </w:rPr>
-        <w:t xml:space="preserve">the </w:t>
-      </w:r>
-      <w:proofErr w:type="spellStart"/>
-      <w:r>
-        <w:rPr>
-          <w:bCs w:val="0"/>
-        </w:rPr>
-        <w:t>Daminion</w:t>
-      </w:r>
-      <w:proofErr w:type="spellEnd"/>
-      <w:r>
-        <w:rPr>
-          <w:bCs w:val="0"/>
-        </w:rPr>
-        <w:t xml:space="preserve"> Server). If </w:t>
-      </w:r>
-      <w:r>
-        <w:rPr>
-          <w:bCs w:val="0"/>
-          <w:i/>
-          <w:iCs/>
-        </w:rPr>
-        <w:t xml:space="preserve">SERVER </w:t>
-      </w:r>
-      <w:r>
-        <w:rPr>
-          <w:bCs w:val="0"/>
-        </w:rPr>
-        <w:t xml:space="preserve">is not specified, localhost will be used. You can verify the </w:t>
-      </w:r>
-      <w:r>
-        <w:rPr>
-          <w:bCs w:val="0"/>
-          <w:i/>
-          <w:iCs/>
-        </w:rPr>
-        <w:t>SERVER</w:t>
-      </w:r>
-      <w:r>
-        <w:rPr>
-          <w:bCs w:val="0"/>
-        </w:rPr>
-        <w:t xml:space="preserve"> and </w:t>
-      </w:r>
-      <w:r>
-        <w:rPr>
-          <w:bCs w:val="0"/>
-          <w:i/>
-          <w:iCs/>
-        </w:rPr>
-        <w:t>PORT</w:t>
-      </w:r>
-      <w:r>
-        <w:rPr>
-          <w:bCs w:val="0"/>
-        </w:rPr>
-        <w:t xml:space="preserve">  settings in</w:t>
-      </w:r>
-      <w:r>
-        <w:rPr>
-          <w:bCs w:val="0"/>
-        </w:rPr>
-        <w:t xml:space="preserve"> the</w:t>
-      </w:r>
-      <w:r>
-        <w:rPr>
-          <w:bCs w:val="0"/>
-        </w:rPr>
-        <w:t xml:space="preserve"> </w:t>
-      </w:r>
-      <w:proofErr w:type="spellStart"/>
-      <w:r>
-        <w:rPr>
-          <w:bCs w:val="0"/>
-        </w:rPr>
-        <w:t>Daminion</w:t>
-      </w:r>
-      <w:proofErr w:type="spellEnd"/>
-      <w:r>
-        <w:rPr>
-          <w:bCs w:val="0"/>
-        </w:rPr>
-        <w:t xml:space="preserve"> Server Administration</w:t>
-      </w:r>
-      <w:r>
-        <w:rPr>
-          <w:bCs w:val="0"/>
-        </w:rPr>
-        <w:t xml:space="preserve"> panel</w:t>
-      </w:r>
-      <w:r>
-        <w:rPr>
-          <w:bCs w:val="0"/>
-        </w:rPr>
-        <w:t>.</w:t>
-      </w:r>
-    </w:p>
-    <w:p>
-      <w:pPr>
-        <w:pStyle w:val="OptionList"/>
-      </w:pPr>
-      <w:r>
-        <w:rPr>
-          <w:b/>
-          <w:bCs w:val="0"/>
-        </w:rPr>
-        <w:t xml:space="preserve"> -p --port </w:t>
-      </w:r>
-      <w:proofErr w:type="spellStart"/>
-      <w:r>
-        <w:rPr>
-          <w:i/>
-          <w:iCs/>
-        </w:rPr>
-        <w:t>PORT</w:t>
-      </w:r>
-      <w:proofErr w:type="spellEnd"/>
-      <w:r>
-        <w:rPr>
-          <w:i/>
-          <w:iCs/>
-        </w:rPr>
-        <w:br/>
-      </w:r>
-      <w:r>
-        <w:tab/>
-      </w:r>
-      <w:proofErr w:type="spellStart"/>
-      <w:r>
-        <w:t>Postgres</w:t>
-      </w:r>
-      <w:proofErr w:type="spellEnd"/>
-      <w:r>
-        <w:t xml:space="preserve"> </w:t>
-      </w:r>
-      <w:r>
-        <w:t xml:space="preserve">database </w:t>
-      </w:r>
-      <w:r>
-        <w:t>server port</w:t>
-      </w:r>
-      <w:r>
-        <w:t xml:space="preserve"> for the catalog. If not specified</w:t>
-      </w:r>
-      <w:r>
-        <w:t>, the</w:t>
-      </w:r>
-      <w:r>
-        <w:t xml:space="preserve"> </w:t>
-      </w:r>
-      <w:proofErr w:type="spellStart"/>
-      <w:r>
-        <w:t>Daminion</w:t>
-      </w:r>
-      <w:proofErr w:type="spellEnd"/>
-      <w:r>
-        <w:t xml:space="preserve"> default</w:t>
-      </w:r>
-      <w:r>
-        <w:t xml:space="preserve"> </w:t>
-      </w:r>
-      <w:r>
-        <w:rPr>
-          <w:i/>
-          <w:iCs/>
-        </w:rPr>
-        <w:t>5432</w:t>
-      </w:r>
-      <w:r>
-        <w:t xml:space="preserve"> will be used.</w:t>
-      </w:r>
-    </w:p>
-    <w:p>
-      <w:pPr>
-        <w:pStyle w:val="OptionList"/>
-      </w:pPr>
-      <w:r>
-        <w:t xml:space="preserve"> </w:t>
-      </w:r>
-      <w:r>
-        <w:rPr>
-          <w:b/>
-          <w:bCs w:val="0"/>
-        </w:rPr>
-        <w:t>-u --user</w:t>
-      </w:r>
-      <w:r>
-        <w:t xml:space="preserve"> </w:t>
-      </w:r>
-      <w:proofErr w:type="spellStart"/>
-      <w:r>
-        <w:rPr>
-          <w:i/>
-          <w:iCs/>
-        </w:rPr>
-        <w:t>USER</w:t>
-      </w:r>
-      <w:proofErr w:type="spellEnd"/>
-      <w:r>
-        <w:tab/>
-      </w:r>
-      <w:r>
-        <w:br/>
-      </w:r>
-      <w:proofErr w:type="spellStart"/>
-      <w:r>
-        <w:t>Postgres</w:t>
-      </w:r>
-      <w:proofErr w:type="spellEnd"/>
-      <w:r>
-        <w:t xml:space="preserve"> </w:t>
-      </w:r>
-      <w:r>
-        <w:t xml:space="preserve">database </w:t>
-      </w:r>
-      <w:r>
-        <w:t xml:space="preserve">user/password </w:t>
-      </w:r>
-      <w:r>
-        <w:t>(</w:t>
-      </w:r>
-      <w:r>
-        <w:rPr>
-          <w:b/>
-          <w:bCs w:val="0"/>
-        </w:rPr>
-        <w:t>Not</w:t>
-      </w:r>
-      <w:r>
-        <w:t xml:space="preserve"> </w:t>
-      </w:r>
-      <w:proofErr w:type="spellStart"/>
-      <w:r>
-        <w:t>Daminion</w:t>
-      </w:r>
-      <w:proofErr w:type="spellEnd"/>
-      <w:r>
-        <w:t xml:space="preserve"> catalog user). If not specified the installation default </w:t>
-      </w:r>
-      <w:proofErr w:type="spellStart"/>
-      <w:r>
-        <w:rPr>
-          <w:i/>
-          <w:iCs/>
-        </w:rPr>
-        <w:t>postgres</w:t>
-      </w:r>
-      <w:proofErr w:type="spellEnd"/>
-      <w:r>
-        <w:rPr>
-          <w:i/>
-          <w:iCs/>
-        </w:rPr>
-        <w:t>/</w:t>
-      </w:r>
-      <w:proofErr w:type="spellStart"/>
-      <w:r>
-        <w:rPr>
-          <w:i/>
-          <w:iCs/>
-        </w:rPr>
-        <w:t>postgres</w:t>
-      </w:r>
-      <w:proofErr w:type="spellEnd"/>
-      <w:r>
-        <w:t xml:space="preserve"> will be used.</w:t>
-      </w:r>
-    </w:p>
-    <w:p>
-      <w:pPr>
-        <w:pStyle w:val="OptionList"/>
-      </w:pPr>
-      <w:r>
-        <w:t xml:space="preserve"> </w:t>
-      </w:r>
-      <w:r>
-        <w:rPr>
-          <w:b/>
-          <w:bCs w:val="0"/>
-        </w:rPr>
-        <w:t>-o --output</w:t>
-      </w:r>
-      <w:r>
-        <w:t xml:space="preserve"> </w:t>
-      </w:r>
-      <w:r>
-        <w:rPr>
-          <w:i/>
-          <w:iCs/>
-        </w:rPr>
-        <w:t>OUTFILE</w:t>
-      </w:r>
-      <w:r>
-        <w:br/>
-      </w:r>
-      <w:r>
-        <w:t>Write</w:t>
-      </w:r>
-      <w:r>
-        <w:t xml:space="preserve"> </w:t>
-      </w:r>
-      <w:r>
-        <w:t>the report to</w:t>
-      </w:r>
-      <w:r>
-        <w:t xml:space="preserve"> an</w:t>
-      </w:r>
-      <w:r>
-        <w:t xml:space="preserve"> </w:t>
-      </w:r>
-      <w:r>
-        <w:rPr>
-          <w:i/>
-          <w:iCs/>
-        </w:rPr>
-        <w:t>OUTFILE</w:t>
-      </w:r>
-      <w:r>
-        <w:t xml:space="preserve">. If </w:t>
-      </w:r>
-      <w:r>
-        <w:rPr>
-          <w:b/>
-          <w:bCs w:val="0"/>
-        </w:rPr>
-        <w:t>-o</w:t>
-      </w:r>
-      <w:r>
-        <w:t xml:space="preserve"> is not specified the output will be printed on the screen. Verbose messages (</w:t>
-      </w:r>
-      <w:r>
-        <w:rPr>
-          <w:b/>
-          <w:bCs w:val="0"/>
-        </w:rPr>
-        <w:t>-v</w:t>
-      </w:r>
-      <w:r>
-        <w:t xml:space="preserve">) are </w:t>
-      </w:r>
-      <w:r>
-        <w:t xml:space="preserve">never </w:t>
-      </w:r>
-      <w:r>
-        <w:t xml:space="preserve">directed to </w:t>
-      </w:r>
-      <w:r>
-        <w:rPr>
-          <w:i/>
-          <w:iCs/>
-        </w:rPr>
-        <w:t>OUTFILE.</w:t>
-      </w:r>
-    </w:p>
-    <w:p>
-      <w:pPr>
-        <w:pStyle w:val="OptionList"/>
-        <w:keepNext/>
-      </w:pPr>
-      <w:r>
-        <w:rPr>
-          <w:b/>
-          <w:bCs w:val="0"/>
-        </w:rPr>
-        <w:t>-v, --verbose</w:t>
-      </w:r>
-      <w:r>
-        <w:tab/>
-      </w:r>
-      <w:proofErr w:type="spellStart"/>
-      <w:r>
-        <w:t>Verbose</w:t>
-      </w:r>
-      <w:proofErr w:type="spellEnd"/>
-      <w:r>
-        <w:t xml:space="preserve"> output. Specifying </w:t>
-      </w:r>
-      <w:r>
-        <w:t xml:space="preserve">the option </w:t>
-      </w:r>
-      <w:r>
-        <w:rPr>
-          <w:b/>
-          <w:bCs w:val="0"/>
-        </w:rPr>
-        <w:t>-v</w:t>
-      </w:r>
-      <w:r>
-        <w:t xml:space="preserve"> </w:t>
-      </w:r>
-      <w:r>
-        <w:t>displays a</w:t>
-      </w:r>
-      <w:r>
-        <w:t xml:space="preserve"> </w:t>
-      </w:r>
-      <w:r>
-        <w:t xml:space="preserve">running counter, </w:t>
-      </w:r>
-      <w:r>
-        <w:t xml:space="preserve">and the current </w:t>
-      </w:r>
-      <w:r>
-        <w:t>Item Id</w:t>
-      </w:r>
-      <w:r>
-        <w:t xml:space="preserve"> and filename on the </w:t>
-      </w:r>
-      <w:r>
-        <w:t>screen.</w:t>
-      </w:r>
-    </w:p>
-    <w:p>
-      <w:pPr>
-        <w:pStyle w:val="OptionList"/>
-        <w:tabs>
-          <w:tab w:val="left" w:pos="1440"/>
-        </w:tabs>
-        <w:ind w:left="1440" w:hanging="720"/>
-        <w:rPr>
-          <w:bCs w:val="0"/>
-        </w:rPr>
-      </w:pPr>
-      <w:r>
-        <w:rPr>
-          <w:b/>
-        </w:rPr>
-        <w:t>-h, --help</w:t>
-      </w:r>
-      <w:r>
-        <w:rPr>
-          <w:b/>
-          <w:bCs w:val="0"/>
-        </w:rPr>
-        <w:tab/>
-      </w:r>
-      <w:r>
-        <w:rPr>
-          <w:bCs w:val="0"/>
-        </w:rPr>
-        <w:t>S</w:t>
-      </w:r>
-      <w:r>
-        <w:rPr>
-          <w:bCs w:val="0"/>
-        </w:rPr>
-        <w:t>how help message and exit</w:t>
-      </w:r>
-    </w:p>
-    <w:p>
-      <w:pPr>
-        <w:pStyle w:val="OptionList"/>
-        <w:tabs>
-          <w:tab w:val="left" w:pos="1440"/>
-        </w:tabs>
-        <w:rPr>
-          <w:b/>
-          <w:bCs w:val="0"/>
-        </w:rPr>
-      </w:pPr>
-      <w:r>
-        <w:rPr>
-          <w:b/>
-        </w:rPr>
-        <w:t>--version</w:t>
-      </w:r>
-      <w:r>
-        <w:rPr>
-          <w:b/>
-          <w:bCs w:val="0"/>
-        </w:rPr>
-        <w:tab/>
-      </w:r>
-      <w:r>
-        <w:rPr>
-          <w:bCs w:val="0"/>
-        </w:rPr>
-        <w:t>Display version information and exit.</w:t>
       </w:r>
     </w:p>
     <w:p>
@@ -1728,6 +2036,7 @@
           <w:b/>
           <w:bCs/>
         </w:rPr>
+        <w:lastRenderedPageBreak/>
         <w:t>Dam</w:t>
       </w:r>
       <w:r>
@@ -1813,12 +2122,7 @@
         <w:t>n</w:t>
       </w:r>
       <w:r>
-        <w:t xml:space="preserve">ot all tag categories that are supported </w:t>
-      </w:r>
-      <w:bookmarkStart w:id="0" w:name="_GoBack"/>
-      <w:bookmarkEnd w:id="0"/>
-      <w:r>
-        <w:t xml:space="preserve">by </w:t>
+        <w:t xml:space="preserve">ot all tag categories that are supported by </w:t>
       </w:r>
       <w:proofErr w:type="spellStart"/>
       <w:r>
@@ -1826,7 +2130,13 @@
       </w:r>
       <w:proofErr w:type="spellEnd"/>
       <w:r>
-        <w:t>. The other tag categories not in the list (e.g. Media Format, Rating, Project etc</w:t>
+        <w:t xml:space="preserve">. </w:t>
+      </w:r>
+      <w:r>
+        <w:t>O</w:t>
+      </w:r>
+      <w:r>
+        <w:t>ther tag categories not in the list (e.g. Media Format, Rating, Project etc</w:t>
       </w:r>
       <w:r>
         <w:rPr>
@@ -1856,7 +2166,57 @@
         <w:t>.py</w:t>
       </w:r>
       <w:r>
-        <w:t xml:space="preserve">. </w:t>
+        <w:t>.</w:t>
+      </w:r>
+    </w:p>
+    <w:p>
+      <w:pPr>
+        <w:pStyle w:val="BodyText"/>
+      </w:pPr>
+      <w:r>
+        <w:t xml:space="preserve">If the freshly created </w:t>
+      </w:r>
+      <w:r>
+        <w:t xml:space="preserve">reference </w:t>
+      </w:r>
+      <w:r>
+        <w:t xml:space="preserve">catalog contains only a small subset of the </w:t>
+      </w:r>
+      <w:r>
+        <w:t>main catalog</w:t>
+      </w:r>
+      <w:r>
+        <w:t xml:space="preserve">, it is recommended to specify </w:t>
+      </w:r>
+      <w:r>
+        <w:t xml:space="preserve">the reference catalog </w:t>
+      </w:r>
+      <w:r>
+        <w:t>as catalog1</w:t>
+      </w:r>
+      <w:r>
+        <w:t xml:space="preserve"> and the main catalog as catalog2</w:t>
+      </w:r>
+      <w:r>
+        <w:t xml:space="preserve">. Otherwise each item missing in the </w:t>
+      </w:r>
+      <w:r>
+        <w:t xml:space="preserve">reference </w:t>
+      </w:r>
+      <w:r>
+        <w:t xml:space="preserve">catalog will be reported as error. However, if you want to verify if items in the </w:t>
+      </w:r>
+      <w:r>
+        <w:t xml:space="preserve">main </w:t>
+      </w:r>
+      <w:r>
+        <w:t>catalog refer to nonexistent image files, the</w:t>
+      </w:r>
+      <w:r>
+        <w:t>n</w:t>
+      </w:r>
+      <w:r>
+        <w:t xml:space="preserve"> old one should be catalog1.</w:t>
       </w:r>
     </w:p>
     <w:p>
@@ -1870,7 +2230,6 @@
         <w:rPr>
           <w:rFonts w:eastAsia="Times New Roman"/>
         </w:rPr>
-        <w:lastRenderedPageBreak/>
         <w:t>ENVIRONMENT</w:t>
       </w:r>
     </w:p>
@@ -1916,7 +2275,19 @@
         <w:t>Run as administrator</w:t>
       </w:r>
       <w:r>
-        <w:t>". In the installation dialog select Customized installation. In the customized configuration tick to include Python in the PATH and select installation for all users. Other options can be left to defaults.</w:t>
+        <w:t>". In the installation dialog select Customized installation. In the customized configuration</w:t>
+      </w:r>
+      <w:r>
+        <w:t xml:space="preserve"> panel,</w:t>
+      </w:r>
+      <w:r>
+        <w:t xml:space="preserve"> </w:t>
+      </w:r>
+      <w:r>
+        <w:t>select</w:t>
+      </w:r>
+      <w:r>
+        <w:t xml:space="preserve"> include Python in the PATH and select installation for all users. Other options can be left to defaults.</w:t>
       </w:r>
     </w:p>
     <w:p>
@@ -2024,7 +2395,178 @@
         <w:rPr>
           <w:rFonts w:eastAsia="Times New Roman"/>
         </w:rPr>
-        <w:t>CONFIGURATION PARAMETERS</w:t>
+        <w:t>EXAMPLEs</w:t>
+      </w:r>
+    </w:p>
+    <w:p>
+      <w:pPr>
+        <w:pStyle w:val="BodyText"/>
+      </w:pPr>
+      <w:r>
+        <w:t xml:space="preserve">Examples below assume that you have </w:t>
+      </w:r>
+      <w:r>
+        <w:rPr>
+          <w:b/>
+          <w:bCs/>
+        </w:rPr>
+        <w:t>DamCompare.py</w:t>
+      </w:r>
+      <w:r>
+        <w:t xml:space="preserve"> in your home directory (</w:t>
+      </w:r>
+      <w:r>
+        <w:rPr>
+          <w:rStyle w:val="BodyTextTerminalChar"/>
+        </w:rPr>
+        <w:t>C:\Users\user</w:t>
+      </w:r>
+      <w:r>
+        <w:t xml:space="preserve">) and your local catalog and the configuration files are in the </w:t>
+      </w:r>
+      <w:r>
+        <w:rPr>
+          <w:rStyle w:val="BodyTextTerminalChar"/>
+        </w:rPr>
+        <w:t xml:space="preserve">Pictures </w:t>
+      </w:r>
+      <w:r>
+        <w:t>sub-directory.</w:t>
+      </w:r>
+    </w:p>
+    <w:p>
+      <w:pPr>
+        <w:pStyle w:val="BodyTextTerminal"/>
+      </w:pPr>
+      <w:r>
+        <w:t xml:space="preserve">C:&gt; python DamCompare.py -c1 </w:t>
+      </w:r>
+      <w:proofErr w:type="spellStart"/>
+      <w:r>
+        <w:t>NetCatalog</w:t>
+      </w:r>
+      <w:proofErr w:type="spellEnd"/>
+      <w:r>
+        <w:t xml:space="preserve"> -c2 NetCatalog1 -s </w:t>
+      </w:r>
+      <w:proofErr w:type="spellStart"/>
+      <w:r>
+        <w:t>ServerPC</w:t>
+      </w:r>
+      <w:proofErr w:type="spellEnd"/>
+      <w:r>
+        <w:br/>
+      </w:r>
+      <w:r>
+        <w:noBreakHyphen/>
+        <w:t>p 5433</w:t>
+      </w:r>
+    </w:p>
+    <w:p>
+      <w:pPr>
+        <w:pStyle w:val="BodyText"/>
+      </w:pPr>
+      <w:r>
+        <w:t xml:space="preserve">Run the analysis of the </w:t>
+      </w:r>
+      <w:proofErr w:type="spellStart"/>
+      <w:r>
+        <w:t>NetCatalog</w:t>
+      </w:r>
+      <w:proofErr w:type="spellEnd"/>
+      <w:r>
+        <w:t xml:space="preserve"> server catalog against NetCatalog1. The </w:t>
+      </w:r>
+      <w:proofErr w:type="spellStart"/>
+      <w:r>
+        <w:t>Postgres</w:t>
+      </w:r>
+      <w:proofErr w:type="spellEnd"/>
+      <w:r>
+        <w:t xml:space="preserve"> database is set up in </w:t>
+      </w:r>
+      <w:proofErr w:type="spellStart"/>
+      <w:r>
+        <w:t>ServerPC</w:t>
+      </w:r>
+      <w:proofErr w:type="spellEnd"/>
+      <w:r>
+        <w:t xml:space="preserve"> at port #5433.</w:t>
+      </w:r>
+    </w:p>
+    <w:p>
+      <w:pPr>
+        <w:pStyle w:val="BodyTextTerminal"/>
+        <w:keepNext/>
+      </w:pPr>
+      <w:r>
+        <w:lastRenderedPageBreak/>
+        <w:t>C:&gt; python DamCompare.py -v -l -c1 Pictures\</w:t>
+      </w:r>
+      <w:proofErr w:type="spellStart"/>
+      <w:r>
+        <w:t>DaminionCatalog.dmc</w:t>
+      </w:r>
+      <w:proofErr w:type="spellEnd"/>
+      <w:r>
+        <w:br/>
+        <w:t>-c2 Pictures\</w:t>
+      </w:r>
+      <w:proofErr w:type="spellStart"/>
+      <w:r>
+        <w:t>DaminionCatalogCopy.dmc</w:t>
+      </w:r>
+      <w:proofErr w:type="spellEnd"/>
+      <w:r>
+        <w:t xml:space="preserve"> -o Pictures\output.txt</w:t>
+      </w:r>
+    </w:p>
+    <w:p>
+      <w:pPr>
+        <w:pStyle w:val="BodyText"/>
+      </w:pPr>
+      <w:r>
+        <w:t xml:space="preserve">Run the analysis of the local catalog </w:t>
+      </w:r>
+      <w:proofErr w:type="spellStart"/>
+      <w:r>
+        <w:rPr>
+          <w:rStyle w:val="BodyTextTerminalChar"/>
+        </w:rPr>
+        <w:t>DaminionCatalog.dmc</w:t>
+      </w:r>
+      <w:proofErr w:type="spellEnd"/>
+      <w:r>
+        <w:t xml:space="preserve"> in the </w:t>
+      </w:r>
+      <w:r>
+        <w:rPr>
+          <w:rStyle w:val="BodyTextTerminalChar"/>
+        </w:rPr>
+        <w:t>Pictures</w:t>
+      </w:r>
+      <w:r>
+        <w:t xml:space="preserve"> directory and compare it to </w:t>
+      </w:r>
+      <w:proofErr w:type="spellStart"/>
+      <w:r>
+        <w:rPr>
+          <w:rStyle w:val="BodyTextTerminalChar"/>
+        </w:rPr>
+        <w:t>DaminionCatalogCopy.dmc</w:t>
+      </w:r>
+      <w:proofErr w:type="spellEnd"/>
+      <w:r>
+        <w:t xml:space="preserve"> in the same directory. Print the results of the analysis in </w:t>
+      </w:r>
+      <w:r>
+        <w:rPr>
+          <w:rStyle w:val="BodyTextTerminalChar"/>
+        </w:rPr>
+        <w:t>Pictures\output.txt</w:t>
+      </w:r>
+      <w:r>
+        <w:t xml:space="preserve"> and show progress information on the screen.</w:t>
       </w:r>
     </w:p>
     <w:p>
@@ -2165,6 +2707,13 @@
       <w:r>
         <w:continuationSeparator/>
       </w:r>
+    </w:p>
+  </w:endnote>
+  <w:endnote w:type="continuationNotice" w:id="1">
+    <w:p>
+      <w:pPr>
+        <w:spacing w:after="0" w:line="240" w:lineRule="auto"/>
+      </w:pPr>
     </w:p>
   </w:endnote>
 </w:endnotes>
@@ -2240,7 +2789,7 @@
         <w:noProof/>
         <w:lang w:val="fi-FI"/>
       </w:rPr>
-      <w:t>2</w:t>
+      <w:t>3</w:t>
     </w:r>
     <w:r>
       <w:rPr>
@@ -2274,6 +2823,13 @@
       <w:r>
         <w:continuationSeparator/>
       </w:r>
+    </w:p>
+  </w:footnote>
+  <w:footnote w:type="continuationNotice" w:id="1">
+    <w:p>
+      <w:pPr>
+        <w:spacing w:after="0" w:line="240" w:lineRule="auto"/>
+      </w:pPr>
     </w:p>
   </w:footnote>
 </w:footnotes>

</xml_diff>

<commit_message>
Added -x option for DamCompare. Changed only/exclude command line option and INI file keywords to be unique for each program.
</commit_message>
<xml_diff>
--- a/DamCompare.docx
+++ b/DamCompare.docx
@@ -180,7 +180,19 @@
           <w:szCs w:val="20"/>
         </w:rPr>
         <w:br/>
-        <w:t>[-y PATH [PATH ...]]</w:t>
+        <w:t>[</w:t>
+      </w:r>
+      <w:r>
+        <w:rPr>
+          <w:szCs w:val="20"/>
+        </w:rPr>
+        <w:t>-x|</w:t>
+      </w:r>
+      <w:r>
+        <w:rPr>
+          <w:szCs w:val="20"/>
+        </w:rPr>
+        <w:t>-y PATH [PATH ...]]</w:t>
       </w:r>
       <w:r>
         <w:rPr>
@@ -926,19 +938,7 @@
         <w:rPr>
           <w:bCs w:val="0"/>
         </w:rPr>
-        <w:t xml:space="preserve">A </w:t>
-      </w:r>
-      <w:r>
-        <w:rPr>
-          <w:bCs w:val="0"/>
-        </w:rPr>
-        <w:t>configuration</w:t>
-      </w:r>
-      <w:r>
-        <w:rPr>
-          <w:bCs w:val="0"/>
-        </w:rPr>
-        <w:t xml:space="preserve"> file containing values for the command line options. If an option is specified both in the INI file and on the command line, the command line parameters have a precedence. See details in the section</w:t>
+        <w:t>A configuration file containing values for the command line options. If an option is specified both in the INI file and on the command line, the command line parameters have a precedence. See details in the section</w:t>
       </w:r>
       <w:r>
         <w:rPr>
@@ -1053,14 +1053,33 @@
     <w:p>
       <w:pPr>
         <w:pStyle w:val="OptionList"/>
-      </w:pPr>
-      <w:r>
-        <w:rPr>
-          <w:b/>
-          <w:bCs w:val="0"/>
-        </w:rPr>
-        <w:t>-y, --only</w:t>
-      </w:r>
+        <w:rPr>
+          <w:bCs w:val="0"/>
+        </w:rPr>
+      </w:pPr>
+      <w:r>
+        <w:rPr>
+          <w:b/>
+          <w:bCs w:val="0"/>
+        </w:rPr>
+        <w:t>-x, --</w:t>
+      </w:r>
+      <w:proofErr w:type="spellStart"/>
+      <w:r>
+        <w:rPr>
+          <w:b/>
+          <w:bCs w:val="0"/>
+        </w:rPr>
+        <w:t>exclude</w:t>
+      </w:r>
+      <w:r>
+        <w:rPr>
+          <w:b/>
+          <w:bCs w:val="0"/>
+        </w:rPr>
+        <w:t>paths</w:t>
+      </w:r>
+      <w:proofErr w:type="spellEnd"/>
       <w:r>
         <w:rPr>
           <w:b/>
@@ -1080,6 +1099,211 @@
           <w:i/>
           <w:iCs/>
         </w:rPr>
+        <w:t xml:space="preserve">  </w:t>
+      </w:r>
+      <w:r>
+        <w:t xml:space="preserve">(or discontinued </w:t>
+      </w:r>
+      <w:r>
+        <w:rPr>
+          <w:b/>
+          <w:bCs w:val="0"/>
+        </w:rPr>
+        <w:t xml:space="preserve">--exclude </w:t>
+      </w:r>
+      <w:r>
+        <w:rPr>
+          <w:i/>
+          <w:iCs/>
+        </w:rPr>
+        <w:t>PATH</w:t>
+      </w:r>
+      <w:r>
+        <w:t>)</w:t>
+      </w:r>
+      <w:r>
+        <w:rPr>
+          <w:i/>
+          <w:iCs/>
+        </w:rPr>
+        <w:br/>
+      </w:r>
+      <w:r>
+        <w:tab/>
+        <w:t xml:space="preserve">Exclude those items which have matching beginning of the path. String </w:t>
+      </w:r>
+      <w:r>
+        <w:rPr>
+          <w:rStyle w:val="BodyTextTerminalChar"/>
+        </w:rPr>
+        <w:t>2017</w:t>
+      </w:r>
+      <w:r>
+        <w:t xml:space="preserve"> matches both </w:t>
+      </w:r>
+      <w:r>
+        <w:rPr>
+          <w:rStyle w:val="BodyTextTerminalChar"/>
+        </w:rPr>
+        <w:t>2017\</w:t>
+      </w:r>
+      <w:r>
+        <w:t xml:space="preserve"> and </w:t>
+      </w:r>
+      <w:r>
+        <w:rPr>
+          <w:rStyle w:val="BodyTextTerminalChar"/>
+        </w:rPr>
+        <w:t>2017-08-22\</w:t>
+      </w:r>
+      <w:r>
+        <w:t>, if you want to match a specific folder end the parameter with ‘</w:t>
+      </w:r>
+      <w:r>
+        <w:rPr>
+          <w:rStyle w:val="BodyTextTerminalChar"/>
+        </w:rPr>
+        <w:t>\</w:t>
+      </w:r>
+      <w:r>
+        <w:t xml:space="preserve">’. Use </w:t>
+      </w:r>
+      <w:r>
+        <w:rPr>
+          <w:b/>
+          <w:bCs w:val="0"/>
+        </w:rPr>
+        <w:t>-f</w:t>
+      </w:r>
+      <w:r>
+        <w:t xml:space="preserve"> option to verify how the paths are stored in the </w:t>
+      </w:r>
+      <w:proofErr w:type="spellStart"/>
+      <w:r>
+        <w:t>Daminion</w:t>
+      </w:r>
+      <w:proofErr w:type="spellEnd"/>
+      <w:r>
+        <w:t xml:space="preserve"> database. </w:t>
+      </w:r>
+      <w:r>
+        <w:rPr>
+          <w:bCs w:val="0"/>
+        </w:rPr>
+        <w:t xml:space="preserve">Either </w:t>
+      </w:r>
+      <w:r>
+        <w:rPr>
+          <w:b/>
+        </w:rPr>
+        <w:t>-x</w:t>
+      </w:r>
+      <w:r>
+        <w:rPr>
+          <w:bCs w:val="0"/>
+        </w:rPr>
+        <w:t xml:space="preserve"> or </w:t>
+      </w:r>
+      <w:r>
+        <w:rPr>
+          <w:b/>
+        </w:rPr>
+        <w:t>-y</w:t>
+      </w:r>
+      <w:r>
+        <w:rPr>
+          <w:bCs w:val="0"/>
+        </w:rPr>
+        <w:t xml:space="preserve"> parameter can be specified, not both. If neither option is specified all paths are checked.</w:t>
+      </w:r>
+    </w:p>
+    <w:p>
+      <w:pPr>
+        <w:pStyle w:val="OptionList"/>
+      </w:pPr>
+      <w:r>
+        <w:rPr>
+          <w:b/>
+          <w:bCs w:val="0"/>
+        </w:rPr>
+        <w:t>-y, --</w:t>
+      </w:r>
+      <w:proofErr w:type="spellStart"/>
+      <w:r>
+        <w:rPr>
+          <w:b/>
+          <w:bCs w:val="0"/>
+        </w:rPr>
+        <w:t>only</w:t>
+      </w:r>
+      <w:r>
+        <w:rPr>
+          <w:b/>
+          <w:bCs w:val="0"/>
+        </w:rPr>
+        <w:t>paths</w:t>
+      </w:r>
+      <w:proofErr w:type="spellEnd"/>
+      <w:r>
+        <w:rPr>
+          <w:b/>
+          <w:bCs w:val="0"/>
+        </w:rPr>
+        <w:t xml:space="preserve"> </w:t>
+      </w:r>
+      <w:r>
+        <w:rPr>
+          <w:i/>
+          <w:iCs/>
+        </w:rPr>
+        <w:t>PATH</w:t>
+      </w:r>
+      <w:r>
+        <w:rPr>
+          <w:i/>
+          <w:iCs/>
+        </w:rPr>
+        <w:t xml:space="preserve">  </w:t>
+      </w:r>
+      <w:r>
+        <w:t xml:space="preserve">(or discontinued </w:t>
+      </w:r>
+      <w:r>
+        <w:rPr>
+          <w:b/>
+          <w:bCs w:val="0"/>
+        </w:rPr>
+        <w:t>--</w:t>
+      </w:r>
+      <w:r>
+        <w:rPr>
+          <w:b/>
+          <w:bCs w:val="0"/>
+        </w:rPr>
+        <w:t>only</w:t>
+      </w:r>
+      <w:r>
+        <w:rPr>
+          <w:b/>
+          <w:bCs w:val="0"/>
+        </w:rPr>
+        <w:t xml:space="preserve"> </w:t>
+      </w:r>
+      <w:r>
+        <w:rPr>
+          <w:i/>
+          <w:iCs/>
+        </w:rPr>
+        <w:t>PATH</w:t>
+      </w:r>
+      <w:r>
+        <w:t>)</w:t>
+      </w:r>
+      <w:r>
+        <w:rPr>
+          <w:i/>
+          <w:iCs/>
+        </w:rPr>
         <w:br/>
       </w:r>
       <w:r>
@@ -1140,6 +1364,39 @@
       <w:r>
         <w:t xml:space="preserve"> database.</w:t>
       </w:r>
+      <w:r>
+        <w:t xml:space="preserve"> </w:t>
+      </w:r>
+      <w:r>
+        <w:rPr>
+          <w:bCs w:val="0"/>
+        </w:rPr>
+        <w:t xml:space="preserve">Either </w:t>
+      </w:r>
+      <w:r>
+        <w:rPr>
+          <w:b/>
+        </w:rPr>
+        <w:t>-x</w:t>
+      </w:r>
+      <w:r>
+        <w:rPr>
+          <w:bCs w:val="0"/>
+        </w:rPr>
+        <w:t xml:space="preserve"> or </w:t>
+      </w:r>
+      <w:r>
+        <w:rPr>
+          <w:b/>
+        </w:rPr>
+        <w:t>-y</w:t>
+      </w:r>
+      <w:r>
+        <w:rPr>
+          <w:bCs w:val="0"/>
+        </w:rPr>
+        <w:t xml:space="preserve"> parameter can be specified, not both. If neither option is specified all paths are checked.</w:t>
+      </w:r>
     </w:p>
     <w:p>
       <w:pPr>
@@ -1753,6 +2010,7 @@
         <w:pStyle w:val="OptionList"/>
       </w:pPr>
       <w:r>
+        <w:lastRenderedPageBreak/>
         <w:t xml:space="preserve"> </w:t>
       </w:r>
       <w:r>
@@ -1978,7 +2236,6 @@
           <w:b/>
           <w:bCs w:val="0"/>
         </w:rPr>
-        <w:lastRenderedPageBreak/>
         <w:t>-v, --verbose</w:t>
       </w:r>
       <w:r>
@@ -2315,6 +2572,63 @@
       <w:r>
         <w:t xml:space="preserve"> if it was able to scan through the whole catalog.</w:t>
       </w:r>
+      <w:r>
+        <w:t xml:space="preserve"> </w:t>
+      </w:r>
+      <w:r>
+        <w:t xml:space="preserve">If the </w:t>
+      </w:r>
+      <w:r>
+        <w:rPr>
+          <w:i/>
+          <w:iCs/>
+        </w:rPr>
+        <w:t>INI_</w:t>
+      </w:r>
+      <w:r>
+        <w:rPr>
+          <w:i/>
+          <w:iCs/>
+        </w:rPr>
+        <w:t>FILE</w:t>
+      </w:r>
+      <w:r>
+        <w:t xml:space="preserve"> contains unidentified keywords, the program issues a warning, but executes normally. If you are using the same </w:t>
+      </w:r>
+      <w:r>
+        <w:rPr>
+          <w:i/>
+          <w:iCs/>
+        </w:rPr>
+        <w:t>INI_FILE</w:t>
+      </w:r>
+      <w:r>
+        <w:t xml:space="preserve"> for both </w:t>
+      </w:r>
+      <w:proofErr w:type="spellStart"/>
+      <w:r>
+        <w:rPr>
+          <w:b/>
+          <w:bCs/>
+        </w:rPr>
+        <w:t>DamScan</w:t>
+      </w:r>
+      <w:proofErr w:type="spellEnd"/>
+      <w:r>
+        <w:t xml:space="preserve"> and </w:t>
+      </w:r>
+      <w:proofErr w:type="spellStart"/>
+      <w:r>
+        <w:rPr>
+          <w:b/>
+          <w:bCs/>
+        </w:rPr>
+        <w:t>DamCompare</w:t>
+      </w:r>
+      <w:proofErr w:type="spellEnd"/>
+      <w:r>
+        <w:t xml:space="preserve"> you can ignore the warnings.</w:t>
+      </w:r>
     </w:p>
     <w:p>
       <w:pPr>
@@ -2530,12 +2844,15 @@
       <w:r>
         <w:t xml:space="preserve"> include Python in the PATH and select installation for all users. Other options can be left to defaults.</w:t>
       </w:r>
+      <w:bookmarkStart w:id="0" w:name="_GoBack"/>
+      <w:bookmarkEnd w:id="0"/>
     </w:p>
     <w:p>
       <w:pPr>
         <w:pStyle w:val="BodyText"/>
       </w:pPr>
       <w:r>
+        <w:lastRenderedPageBreak/>
         <w:t>To activate the PATH settings, W</w:t>
       </w:r>
       <w:r>
@@ -2636,7 +2953,6 @@
         <w:rPr>
           <w:rFonts w:eastAsia="Times New Roman"/>
         </w:rPr>
-        <w:lastRenderedPageBreak/>
         <w:t>CONFIGURATION PARAMETERS</w:t>
       </w:r>
     </w:p>
@@ -2764,14 +3080,7 @@
           <w:b/>
           <w:bCs w:val="0"/>
         </w:rPr>
-        <w:t>Catalog</w:t>
-      </w:r>
-      <w:r>
-        <w:rPr>
-          <w:b/>
-          <w:bCs w:val="0"/>
-        </w:rPr>
-        <w:t>1</w:t>
+        <w:t>Catalog1</w:t>
       </w:r>
       <w:r>
         <w:tab/>
@@ -2790,34 +3099,10 @@
           <w:b/>
           <w:bCs w:val="0"/>
         </w:rPr>
-        <w:t>-c</w:t>
-      </w:r>
-      <w:r>
-        <w:rPr>
-          <w:b/>
-          <w:bCs w:val="0"/>
-        </w:rPr>
-        <w:t>1</w:t>
-      </w:r>
-      <w:r>
-        <w:rPr>
-          <w:b/>
-          <w:bCs w:val="0"/>
-        </w:rPr>
-        <w:t>/--catalog</w:t>
-      </w:r>
-      <w:r>
-        <w:rPr>
-          <w:b/>
-          <w:bCs w:val="0"/>
-        </w:rPr>
-        <w:t>1</w:t>
-      </w:r>
-      <w:r>
-        <w:t xml:space="preserve">). </w:t>
-      </w:r>
-      <w:r>
-        <w:t xml:space="preserve">The </w:t>
+        <w:t>-c1/--catalog1</w:t>
+      </w:r>
+      <w:r>
+        <w:t xml:space="preserve">). The </w:t>
       </w:r>
       <w:r>
         <w:rPr>
@@ -2838,14 +3123,7 @@
           <w:b/>
           <w:bCs w:val="0"/>
         </w:rPr>
-        <w:t>Catalog</w:t>
-      </w:r>
-      <w:r>
-        <w:rPr>
-          <w:b/>
-          <w:bCs w:val="0"/>
-        </w:rPr>
-        <w:t>2</w:t>
+        <w:t>Catalog2</w:t>
       </w:r>
       <w:r>
         <w:tab/>
@@ -2864,28 +3142,7 @@
           <w:b/>
           <w:bCs w:val="0"/>
         </w:rPr>
-        <w:t>-c</w:t>
-      </w:r>
-      <w:r>
-        <w:rPr>
-          <w:b/>
-          <w:bCs w:val="0"/>
-        </w:rPr>
-        <w:t>2</w:t>
-      </w:r>
-      <w:r>
-        <w:rPr>
-          <w:b/>
-          <w:bCs w:val="0"/>
-        </w:rPr>
-        <w:t>/--catalog</w:t>
-      </w:r>
-      <w:r>
-        <w:rPr>
-          <w:b/>
-          <w:bCs w:val="0"/>
-        </w:rPr>
-        <w:t>2</w:t>
+        <w:t>-c2/--catalog2</w:t>
       </w:r>
       <w:r>
         <w:t xml:space="preserve">). The </w:t>
@@ -3324,45 +3581,143 @@
       <w:pPr>
         <w:pStyle w:val="OptionList"/>
         <w:rPr>
-          <w:bCs w:val="0"/>
-        </w:rPr>
-      </w:pPr>
-      <w:r>
-        <w:rPr>
-          <w:b/>
-        </w:rPr>
+          <w:color w:val="000000"/>
+        </w:rPr>
+      </w:pPr>
+      <w:proofErr w:type="spellStart"/>
+      <w:r>
+        <w:rPr>
+          <w:b/>
+        </w:rPr>
+        <w:t>Exclude</w:t>
+      </w:r>
+      <w:r>
+        <w:rPr>
+          <w:b/>
+        </w:rPr>
+        <w:t>Paths</w:t>
+      </w:r>
+      <w:proofErr w:type="spellEnd"/>
+      <w:r>
+        <w:tab/>
+        <w:t xml:space="preserve">Specifies a list of directory paths separated by spaces (‘ ‘) that will be excluded from the </w:t>
+      </w:r>
+      <w:r>
+        <w:t>comparison</w:t>
+      </w:r>
+      <w:r>
+        <w:t xml:space="preserve"> </w:t>
+      </w:r>
+      <w:r>
+        <w:t>(</w:t>
+      </w:r>
+      <w:r>
+        <w:rPr>
+          <w:b/>
+        </w:rPr>
+        <w:noBreakHyphen/>
+        <w:t>x</w:t>
+      </w:r>
+      <w:r>
+        <w:rPr>
+          <w:b/>
+        </w:rPr>
+        <w:t>/--</w:t>
+      </w:r>
+      <w:proofErr w:type="spellStart"/>
+      <w:r>
+        <w:rPr>
+          <w:b/>
+        </w:rPr>
+        <w:t>exclude</w:t>
+      </w:r>
+      <w:r>
+        <w:rPr>
+          <w:b/>
+        </w:rPr>
+        <w:t>paths</w:t>
+      </w:r>
+      <w:proofErr w:type="spellEnd"/>
+      <w:r>
+        <w:t>).</w:t>
+      </w:r>
+      <w:r>
+        <w:t xml:space="preserve"> If a path contains spaces, include the full path in double or single quotes (</w:t>
+      </w:r>
+      <w:r>
+        <w:t>‘</w:t>
+      </w:r>
+      <w:r>
+        <w:t>"</w:t>
+      </w:r>
+      <w:r>
+        <w:t>’</w:t>
+      </w:r>
+      <w:r>
+        <w:t xml:space="preserve"> or </w:t>
+      </w:r>
+      <w:r>
+        <w:t>‘</w:t>
+      </w:r>
+      <w:r>
+        <w:t>'</w:t>
+      </w:r>
+      <w:r>
+        <w:t>’</w:t>
+      </w:r>
+      <w:r>
+        <w:t>)</w:t>
+      </w:r>
+      <w:r>
+        <w:t>.</w:t>
+      </w:r>
+    </w:p>
+    <w:p>
+      <w:pPr>
+        <w:pStyle w:val="OptionList"/>
+        <w:rPr>
+          <w:bCs w:val="0"/>
+        </w:rPr>
+      </w:pPr>
+      <w:proofErr w:type="spellStart"/>
+      <w:r>
+        <w:rPr>
+          <w:b/>
+        </w:rPr>
+        <w:lastRenderedPageBreak/>
         <w:t>Only</w:t>
       </w:r>
       <w:r>
         <w:rPr>
+          <w:b/>
+        </w:rPr>
+        <w:t>Paths</w:t>
+      </w:r>
+      <w:proofErr w:type="spellEnd"/>
+      <w:r>
+        <w:rPr>
           <w:bCs w:val="0"/>
         </w:rPr>
         <w:tab/>
-        <w:t xml:space="preserve">Specifies </w:t>
-      </w:r>
-      <w:r>
-        <w:rPr>
-          <w:bCs w:val="0"/>
-        </w:rPr>
-        <w:t xml:space="preserve">a list of directory paths separated by spaces (‘ ‘) </w:t>
-      </w:r>
-      <w:r>
-        <w:rPr>
-          <w:bCs w:val="0"/>
-        </w:rPr>
-        <w:t xml:space="preserve">that will be </w:t>
-      </w:r>
-      <w:r>
-        <w:rPr>
-          <w:bCs w:val="0"/>
-        </w:rPr>
-        <w:t xml:space="preserve">the only paths used </w:t>
-      </w:r>
-      <w:r>
-        <w:rPr>
-          <w:bCs w:val="0"/>
-        </w:rPr>
-        <w:t>for comparison</w:t>
+        <w:t xml:space="preserve">Specifies a list of directory paths separated by spaces (‘ ‘) that will be the only paths used </w:t>
+      </w:r>
+      <w:r>
+        <w:rPr>
+          <w:bCs w:val="0"/>
+        </w:rPr>
+        <w:t xml:space="preserve">for </w:t>
+      </w:r>
+      <w:r>
+        <w:rPr>
+          <w:bCs w:val="0"/>
+        </w:rPr>
+        <w:t xml:space="preserve">the </w:t>
+      </w:r>
+      <w:r>
+        <w:rPr>
+          <w:bCs w:val="0"/>
+        </w:rPr>
+        <w:t>comparison</w:t>
       </w:r>
       <w:r>
         <w:rPr>
@@ -3381,13 +3736,155 @@
           <w:b/>
         </w:rPr>
         <w:noBreakHyphen/>
-        <w:t>y/--only</w:t>
-      </w:r>
+        <w:t>y/--</w:t>
+      </w:r>
+      <w:proofErr w:type="spellStart"/>
+      <w:r>
+        <w:rPr>
+          <w:b/>
+        </w:rPr>
+        <w:t>only</w:t>
+      </w:r>
+      <w:r>
+        <w:rPr>
+          <w:b/>
+        </w:rPr>
+        <w:t>paths</w:t>
+      </w:r>
+      <w:proofErr w:type="spellEnd"/>
       <w:r>
         <w:rPr>
           <w:bCs w:val="0"/>
         </w:rPr>
         <w:t>).</w:t>
+      </w:r>
+      <w:r>
+        <w:t xml:space="preserve"> If a path contains spaces, include the full path in double or single quotes (‘</w:t>
+      </w:r>
+      <w:r>
+        <w:t>"</w:t>
+      </w:r>
+      <w:r>
+        <w:t>’ or ‘</w:t>
+      </w:r>
+      <w:r>
+        <w:t>'</w:t>
+      </w:r>
+      <w:r>
+        <w:t>’).</w:t>
+      </w:r>
+      <w:r>
+        <w:rPr>
+          <w:bCs w:val="0"/>
+        </w:rPr>
+        <w:t xml:space="preserve"> </w:t>
+      </w:r>
+      <w:r>
+        <w:rPr>
+          <w:bCs w:val="0"/>
+        </w:rPr>
+        <w:t xml:space="preserve">If both Exclude and Only parameters are specified, a warning message is issued and the </w:t>
+      </w:r>
+      <w:r>
+        <w:rPr>
+          <w:bCs w:val="0"/>
+          <w:i/>
+          <w:iCs/>
+        </w:rPr>
+        <w:t>ONLY</w:t>
+      </w:r>
+      <w:r>
+        <w:rPr>
+          <w:bCs w:val="0"/>
+          <w:i/>
+          <w:iCs/>
+        </w:rPr>
+        <w:t xml:space="preserve"> PATH</w:t>
+      </w:r>
+      <w:r>
+        <w:rPr>
+          <w:bCs w:val="0"/>
+        </w:rPr>
+        <w:t xml:space="preserve"> is ignored.</w:t>
+      </w:r>
+    </w:p>
+    <w:p>
+      <w:pPr>
+        <w:pStyle w:val="OptionList"/>
+        <w:rPr>
+          <w:color w:val="000000"/>
+        </w:rPr>
+      </w:pPr>
+      <w:r>
+        <w:rPr>
+          <w:b/>
+        </w:rPr>
+        <w:t>Exclude</w:t>
+      </w:r>
+      <w:r>
+        <w:tab/>
+      </w:r>
+      <w:r>
+        <w:t xml:space="preserve">Same as </w:t>
+      </w:r>
+      <w:proofErr w:type="spellStart"/>
+      <w:r>
+        <w:rPr>
+          <w:b/>
+          <w:bCs w:val="0"/>
+        </w:rPr>
+        <w:t>ExcludePaths</w:t>
+      </w:r>
+      <w:proofErr w:type="spellEnd"/>
+      <w:r>
+        <w:rPr>
+          <w:b/>
+          <w:bCs w:val="0"/>
+        </w:rPr>
+        <w:t>.</w:t>
+      </w:r>
+      <w:r>
+        <w:t xml:space="preserve"> Discontinued.</w:t>
+      </w:r>
+    </w:p>
+    <w:p>
+      <w:pPr>
+        <w:pStyle w:val="OptionList"/>
+        <w:rPr>
+          <w:bCs w:val="0"/>
+        </w:rPr>
+      </w:pPr>
+      <w:r>
+        <w:rPr>
+          <w:b/>
+        </w:rPr>
+        <w:t>Only</w:t>
+      </w:r>
+      <w:r>
+        <w:rPr>
+          <w:bCs w:val="0"/>
+        </w:rPr>
+        <w:tab/>
+      </w:r>
+      <w:r>
+        <w:rPr>
+          <w:bCs w:val="0"/>
+        </w:rPr>
+        <w:t xml:space="preserve">Same as </w:t>
+      </w:r>
+      <w:proofErr w:type="spellStart"/>
+      <w:r>
+        <w:rPr>
+          <w:b/>
+        </w:rPr>
+        <w:t>OnlyPaths</w:t>
+      </w:r>
+      <w:proofErr w:type="spellEnd"/>
+      <w:r>
+        <w:rPr>
+          <w:bCs w:val="0"/>
+        </w:rPr>
+        <w:t>. Discontinued.</w:t>
       </w:r>
     </w:p>
     <w:p>
@@ -3569,7 +4066,6 @@
         <w:keepNext/>
       </w:pPr>
       <w:r>
-        <w:lastRenderedPageBreak/>
         <w:t>[Database]</w:t>
       </w:r>
     </w:p>
@@ -3690,10 +4186,15 @@
         <w:pStyle w:val="BodyTextTerminal"/>
       </w:pPr>
       <w:r>
-        <w:t># Only=</w:t>
-      </w:r>
-      <w:r>
-        <w:t>path1 path2 path3 path4</w:t>
+        <w:t># Exclude=path1 path2 path3 path4</w:t>
+      </w:r>
+    </w:p>
+    <w:p>
+      <w:pPr>
+        <w:pStyle w:val="BodyTextTerminal"/>
+      </w:pPr>
+      <w:r>
+        <w:t># Only=path1 path2 path3 path4</w:t>
       </w:r>
     </w:p>
     <w:p>
@@ -3837,6 +4338,7 @@
         <w:keepNext/>
       </w:pPr>
       <w:r>
+        <w:lastRenderedPageBreak/>
         <w:t>C:&gt; python DamCompare.py -v -l -c1 Pictures\</w:t>
       </w:r>
       <w:proofErr w:type="spellStart"/>
@@ -4049,10 +4551,136 @@
         <w:keepNext/>
       </w:pPr>
       <w:r>
-        <w:t xml:space="preserve">C:&gt; python DamCompare.py </w:t>
-      </w:r>
-      <w:r>
-        <w:t>--</w:t>
+        <w:t>C:&gt; python DamCompare.py -v -l -c1 Pictures\</w:t>
+      </w:r>
+      <w:proofErr w:type="spellStart"/>
+      <w:r>
+        <w:t>DaminionCatalog.dmc</w:t>
+      </w:r>
+      <w:proofErr w:type="spellEnd"/>
+      <w:r>
+        <w:br/>
+        <w:t>-c2 Pictures\</w:t>
+      </w:r>
+      <w:proofErr w:type="spellStart"/>
+      <w:r>
+        <w:t>DaminionCatalogCopy.dmc</w:t>
+      </w:r>
+      <w:proofErr w:type="spellEnd"/>
+      <w:r>
+        <w:t xml:space="preserve"> -x .\Pictures\2017 .\Pictures\2016-12\ -o Pictures\output.txt</w:t>
+      </w:r>
+    </w:p>
+    <w:p>
+      <w:pPr>
+        <w:pStyle w:val="BodyText"/>
+      </w:pPr>
+      <w:r>
+        <w:t xml:space="preserve">As in the previous example, but </w:t>
+      </w:r>
+      <w:proofErr w:type="spellStart"/>
+      <w:r>
+        <w:t>exlude</w:t>
+      </w:r>
+      <w:proofErr w:type="spellEnd"/>
+      <w:r>
+        <w:t xml:space="preserve"> from the analysis items in .</w:t>
+      </w:r>
+      <w:r>
+        <w:rPr>
+          <w:rStyle w:val="BodyTextTerminalChar"/>
+        </w:rPr>
+        <w:t>\Pictures</w:t>
+      </w:r>
+      <w:r>
+        <w:t xml:space="preserve"> sub-folders </w:t>
+      </w:r>
+      <w:r>
+        <w:rPr>
+          <w:rStyle w:val="BodyTextTerminalChar"/>
+        </w:rPr>
+        <w:t>2017</w:t>
+      </w:r>
+      <w:r>
+        <w:rPr>
+          <w:rStyle w:val="BodyTextTerminalChar"/>
+        </w:rPr>
+        <w:noBreakHyphen/>
+        <w:t>01\</w:t>
+      </w:r>
+      <w:r>
+        <w:t xml:space="preserve">, </w:t>
+      </w:r>
+      <w:r>
+        <w:rPr>
+          <w:rStyle w:val="BodyTextTerminalChar"/>
+        </w:rPr>
+        <w:t>2017</w:t>
+      </w:r>
+      <w:r>
+        <w:rPr>
+          <w:rStyle w:val="BodyTextTerminalChar"/>
+        </w:rPr>
+        <w:noBreakHyphen/>
+        <w:t>0</w:t>
+      </w:r>
+      <w:r>
+        <w:rPr>
+          <w:rStyle w:val="BodyTextTerminalChar"/>
+        </w:rPr>
+        <w:t>2</w:t>
+      </w:r>
+      <w:r>
+        <w:rPr>
+          <w:rStyle w:val="BodyTextTerminalChar"/>
+        </w:rPr>
+        <w:t>\</w:t>
+      </w:r>
+      <w:r>
+        <w:t xml:space="preserve">, ... and </w:t>
+      </w:r>
+      <w:r>
+        <w:rPr>
+          <w:rStyle w:val="BodyTextTerminalChar"/>
+        </w:rPr>
+        <w:t>201</w:t>
+      </w:r>
+      <w:r>
+        <w:rPr>
+          <w:rStyle w:val="BodyTextTerminalChar"/>
+        </w:rPr>
+        <w:t>6</w:t>
+      </w:r>
+      <w:r>
+        <w:rPr>
+          <w:rStyle w:val="BodyTextTerminalChar"/>
+        </w:rPr>
+        <w:noBreakHyphen/>
+        <w:t>1</w:t>
+      </w:r>
+      <w:r>
+        <w:rPr>
+          <w:rStyle w:val="BodyTextTerminalChar"/>
+        </w:rPr>
+        <w:t>2</w:t>
+      </w:r>
+      <w:r>
+        <w:rPr>
+          <w:rStyle w:val="BodyTextTerminalChar"/>
+        </w:rPr>
+        <w:t>\</w:t>
+      </w:r>
+      <w:r>
+        <w:t>.</w:t>
+      </w:r>
+    </w:p>
+    <w:p>
+      <w:pPr>
+        <w:pStyle w:val="BodyTextTerminal"/>
+        <w:keepNext/>
+      </w:pPr>
+      <w:r>
+        <w:t>C:&gt; python DamCompare.py --</w:t>
       </w:r>
       <w:proofErr w:type="spellStart"/>
       <w:r>
@@ -4060,13 +4688,7 @@
       </w:r>
       <w:proofErr w:type="spellEnd"/>
       <w:r>
-        <w:t xml:space="preserve"> Pictures\DamCompare.ini </w:t>
-      </w:r>
-      <w:r>
-        <w:t xml:space="preserve">-o </w:t>
-      </w:r>
-      <w:r>
-        <w:t>&lt;</w:t>
+        <w:t xml:space="preserve"> Pictures\DamCompare.ini -o &lt;</w:t>
       </w:r>
       <w:proofErr w:type="spellStart"/>
       <w:r>
@@ -4160,12 +4782,10 @@
           <w:rFonts w:eastAsia="Times New Roman"/>
         </w:rPr>
       </w:pPr>
-      <w:bookmarkStart w:id="0" w:name="_GoBack"/>
       <w:r>
         <w:rPr>
           <w:rFonts w:eastAsia="Times New Roman"/>
         </w:rPr>
-        <w:lastRenderedPageBreak/>
         <w:t>LICENSE</w:t>
       </w:r>
     </w:p>
@@ -4181,7 +4801,6 @@
         <w:t>.</w:t>
       </w:r>
     </w:p>
-    <w:bookmarkEnd w:id="0"/>
     <w:p>
       <w:pPr>
         <w:pStyle w:val="Heading1"/>
@@ -4318,7 +4937,7 @@
         <w:noProof/>
         <w:lang w:val="fi-FI"/>
       </w:rPr>
-      <w:t>4</w:t>
+      <w:t>1</w:t>
     </w:r>
     <w:r>
       <w:rPr>
@@ -5019,6 +5638,7 @@
   <w:style w:type="character" w:default="1" w:styleId="DefaultParagraphFont">
     <w:name w:val="Default Paragraph Font"/>
     <w:uiPriority w:val="1"/>
+    <w:semiHidden/>
     <w:unhideWhenUsed/>
   </w:style>
   <w:style w:type="table" w:default="1" w:styleId="TableNormal">
@@ -5047,7 +5667,6 @@
     <w:basedOn w:val="Normal"/>
     <w:link w:val="HTMLPreformattedChar"/>
     <w:uiPriority w:val="99"/>
-    <w:semiHidden/>
     <w:unhideWhenUsed/>
     <w:rsid w:val="0083743B"/>
     <w:pPr>
@@ -5082,7 +5701,6 @@
     <w:basedOn w:val="DefaultParagraphFont"/>
     <w:link w:val="HTMLPreformatted"/>
     <w:uiPriority w:val="99"/>
-    <w:semiHidden/>
     <w:rsid w:val="0083743B"/>
     <w:rPr>
       <w:rFonts w:ascii="Courier New" w:eastAsia="Times New Roman" w:hAnsi="Courier New" w:cs="Courier New"/>

</xml_diff>

<commit_message>
Added support for 'Title', 'Description' and 'Comments' tag categories.
</commit_message>
<xml_diff>
--- a/DamCompare.docx
+++ b/DamCompare.docx
@@ -20,7 +20,6 @@
       <w:pPr>
         <w:pStyle w:val="BodyText"/>
       </w:pPr>
-      <w:proofErr w:type="spellStart"/>
       <w:r>
         <w:rPr>
           <w:b/>
@@ -35,7 +34,6 @@
         </w:rPr>
         <w:t>Compare</w:t>
       </w:r>
-      <w:proofErr w:type="spellEnd"/>
       <w:r>
         <w:t xml:space="preserve"> </w:t>
       </w:r>
@@ -45,13 +43,8 @@
       <w:r>
         <w:t xml:space="preserve"> </w:t>
       </w:r>
-      <w:proofErr w:type="spellStart"/>
-      <w:r>
-        <w:t>Daminion</w:t>
-      </w:r>
-      <w:proofErr w:type="spellEnd"/>
-      <w:r>
-        <w:t xml:space="preserve"> database </w:t>
+      <w:r>
+        <w:t xml:space="preserve">Daminion database </w:t>
       </w:r>
       <w:r>
         <w:t>verification</w:t>
@@ -119,21 +112,7 @@
         <w:rPr>
           <w:szCs w:val="20"/>
         </w:rPr>
-        <w:t>[--</w:t>
-      </w:r>
-      <w:proofErr w:type="spellStart"/>
-      <w:r>
-        <w:rPr>
-          <w:szCs w:val="20"/>
-        </w:rPr>
-        <w:t>ini</w:t>
-      </w:r>
-      <w:proofErr w:type="spellEnd"/>
-      <w:r>
-        <w:rPr>
-          <w:szCs w:val="20"/>
-        </w:rPr>
-        <w:t xml:space="preserve"> </w:t>
+        <w:t xml:space="preserve">[--ini </w:t>
       </w:r>
       <w:r>
         <w:rPr>
@@ -159,21 +138,7 @@
         <w:rPr>
           <w:szCs w:val="20"/>
         </w:rPr>
-        <w:t>f] [-</w:t>
-      </w:r>
-      <w:proofErr w:type="spellStart"/>
-      <w:r>
-        <w:rPr>
-          <w:szCs w:val="20"/>
-        </w:rPr>
-        <w:t>i</w:t>
-      </w:r>
-      <w:proofErr w:type="spellEnd"/>
-      <w:r>
-        <w:rPr>
-          <w:szCs w:val="20"/>
-        </w:rPr>
-        <w:t>]</w:t>
+        <w:t>f] [-i]</w:t>
       </w:r>
       <w:r>
         <w:rPr>
@@ -393,13 +358,8 @@
       <w:pPr>
         <w:pStyle w:val="BodyText"/>
       </w:pPr>
-      <w:proofErr w:type="spellStart"/>
-      <w:r>
-        <w:t>Daminion</w:t>
-      </w:r>
-      <w:proofErr w:type="spellEnd"/>
-      <w:r>
-        <w:t xml:space="preserve"> digital asset </w:t>
+      <w:r>
+        <w:t xml:space="preserve">Daminion digital asset </w:t>
       </w:r>
       <w:r>
         <w:t>management</w:t>
@@ -408,31 +368,7 @@
         <w:t xml:space="preserve"> (DAM) system is a great tool for assigning meta data (tags) to your digital assets and for sorting and searching the items.</w:t>
       </w:r>
       <w:r>
-        <w:t xml:space="preserve"> </w:t>
-      </w:r>
-      <w:proofErr w:type="spellStart"/>
-      <w:r>
-        <w:t>Daminion</w:t>
-      </w:r>
-      <w:proofErr w:type="spellEnd"/>
-      <w:r>
-        <w:t xml:space="preserve"> writes all tags (with few exceptions) into the media files, so that the metadata is also available outside </w:t>
-      </w:r>
-      <w:proofErr w:type="spellStart"/>
-      <w:r>
-        <w:t>Daminion</w:t>
-      </w:r>
-      <w:proofErr w:type="spellEnd"/>
-      <w:r>
-        <w:t xml:space="preserve">. In </w:t>
-      </w:r>
-      <w:proofErr w:type="spellStart"/>
-      <w:r>
-        <w:t>Daminion</w:t>
-      </w:r>
-      <w:proofErr w:type="spellEnd"/>
-      <w:r>
-        <w:t xml:space="preserve"> there is no </w:t>
+        <w:t xml:space="preserve"> Daminion writes all tags (with few exceptions) into the media files, so that the metadata is also available outside Daminion. In Daminion there is no </w:t>
       </w:r>
       <w:r>
         <w:t xml:space="preserve">facility </w:t>
@@ -443,13 +379,8 @@
       <w:r>
         <w:t xml:space="preserve">the </w:t>
       </w:r>
-      <w:proofErr w:type="spellStart"/>
-      <w:r>
-        <w:t>Daminion</w:t>
-      </w:r>
-      <w:proofErr w:type="spellEnd"/>
-      <w:r>
-        <w:t xml:space="preserve"> database. </w:t>
+      <w:r>
+        <w:t xml:space="preserve">Daminion database. </w:t>
       </w:r>
       <w:r>
         <w:rPr>
@@ -471,45 +402,16 @@
         <w:t>ing</w:t>
       </w:r>
       <w:r>
-        <w:t xml:space="preserve"> inconsistencies in metadata for </w:t>
-      </w:r>
-      <w:proofErr w:type="spellStart"/>
-      <w:r>
-        <w:t>Daminion</w:t>
-      </w:r>
-      <w:proofErr w:type="spellEnd"/>
-      <w:r>
-        <w:t xml:space="preserve"> server and standalone catalogs.</w:t>
+        <w:t xml:space="preserve"> inconsistencies in metadata for Daminion server and standalone catalogs.</w:t>
       </w:r>
       <w:r>
         <w:t xml:space="preserve"> Inconsistencies can arise either by changing metadata in image file outside </w:t>
       </w:r>
       <w:r>
-        <w:t xml:space="preserve">of </w:t>
-      </w:r>
-      <w:proofErr w:type="spellStart"/>
-      <w:r>
-        <w:t>Daminion</w:t>
-      </w:r>
-      <w:proofErr w:type="spellEnd"/>
-      <w:r>
-        <w:t xml:space="preserve">, so the </w:t>
-      </w:r>
-      <w:proofErr w:type="spellStart"/>
-      <w:r>
-        <w:t>Daminion</w:t>
-      </w:r>
-      <w:proofErr w:type="spellEnd"/>
-      <w:r>
-        <w:t xml:space="preserve"> catalog is not aware of those changes or when changes in </w:t>
-      </w:r>
-      <w:proofErr w:type="spellStart"/>
-      <w:r>
-        <w:t>Daminion</w:t>
-      </w:r>
-      <w:proofErr w:type="spellEnd"/>
-      <w:r>
-        <w:t xml:space="preserve"> are not completely written into the metadata in the files.</w:t>
+        <w:t>of Daminion</w:t>
+      </w:r>
+      <w:r>
+        <w:t>, so the Daminion catalog is not aware of those changes or when changes in Daminion are not completely written into the metadata in the files.</w:t>
       </w:r>
     </w:p>
     <w:p>
@@ -557,13 +459,8 @@
       <w:r>
         <w:t xml:space="preserve">a </w:t>
       </w:r>
-      <w:proofErr w:type="spellStart"/>
-      <w:r>
-        <w:t>Daminion</w:t>
-      </w:r>
-      <w:proofErr w:type="spellEnd"/>
-      <w:r>
-        <w:t xml:space="preserve"> catalog for potential inconsisten</w:t>
+      <w:r>
+        <w:t>Daminion catalog for potential inconsisten</w:t>
       </w:r>
       <w:r>
         <w:t>t</w:t>
@@ -580,13 +477,8 @@
       <w:r>
         <w:t xml:space="preserve">in the </w:t>
       </w:r>
-      <w:proofErr w:type="spellStart"/>
-      <w:r>
-        <w:t>Daminion</w:t>
-      </w:r>
-      <w:proofErr w:type="spellEnd"/>
-      <w:r>
-        <w:t xml:space="preserve"> database and the media items</w:t>
+      <w:r>
+        <w:t>Daminion database and the media items</w:t>
       </w:r>
       <w:r>
         <w:t>.</w:t>
@@ -595,15 +487,7 @@
         <w:t xml:space="preserve"> </w:t>
       </w:r>
       <w:r>
-        <w:t xml:space="preserve">The analysis is done by comparing two </w:t>
-      </w:r>
-      <w:proofErr w:type="spellStart"/>
-      <w:r>
-        <w:t>Daminion</w:t>
-      </w:r>
-      <w:proofErr w:type="spellEnd"/>
-      <w:r>
-        <w:t xml:space="preserve"> databases. The first one is the current active/production catalog and the second one is</w:t>
+        <w:t>The analysis is done by comparing two Daminion databases. The first one is the current active/production catalog and the second one is</w:t>
       </w:r>
       <w:r>
         <w:t xml:space="preserve"> a newly to be created catalog</w:t>
@@ -682,33 +566,63 @@
           <w:i/>
           <w:iCs/>
         </w:rPr>
-        <w:t>Place, GPS, Event, People, Categories</w:t>
+        <w:t>Title</w:t>
+      </w:r>
+      <w:r>
+        <w:t xml:space="preserve">, </w:t>
       </w:r>
       <w:r>
         <w:rPr>
           <w:i/>
           <w:iCs/>
         </w:rPr>
-        <w:t>,</w:t>
-      </w:r>
-      <w:r>
-        <w:t xml:space="preserve"> </w:t>
+        <w:t>Description</w:t>
+      </w:r>
+      <w:r>
+        <w:t xml:space="preserve">, </w:t>
       </w:r>
       <w:r>
         <w:rPr>
           <w:i/>
           <w:iCs/>
         </w:rPr>
-        <w:t>Keywords</w:t>
-      </w:r>
-      <w:r>
-        <w:t xml:space="preserve"> and </w:t>
+        <w:t>Comments</w:t>
+      </w:r>
+      <w:r>
+        <w:t xml:space="preserve">, </w:t>
       </w:r>
       <w:r>
         <w:rPr>
           <w:i/>
           <w:iCs/>
         </w:rPr>
+        <w:t>Place, GPS, Event, People, Categories</w:t>
+      </w:r>
+      <w:r>
+        <w:rPr>
+          <w:i/>
+          <w:iCs/>
+        </w:rPr>
+        <w:t>,</w:t>
+      </w:r>
+      <w:r>
+        <w:t xml:space="preserve"> </w:t>
+      </w:r>
+      <w:r>
+        <w:rPr>
+          <w:i/>
+          <w:iCs/>
+        </w:rPr>
+        <w:t>Keywords</w:t>
+      </w:r>
+      <w:r>
+        <w:t xml:space="preserve"> and </w:t>
+      </w:r>
+      <w:r>
+        <w:rPr>
+          <w:i/>
+          <w:iCs/>
+        </w:rPr>
         <w:t>Collections</w:t>
       </w:r>
       <w:r>
@@ -787,17 +701,8 @@
           <w:b/>
           <w:bCs/>
         </w:rPr>
-        <w:t>-</w:t>
-      </w:r>
-      <w:proofErr w:type="spellStart"/>
-      <w:r>
-        <w:rPr>
-          <w:b/>
-          <w:bCs/>
-        </w:rPr>
-        <w:t>i</w:t>
-      </w:r>
-      <w:proofErr w:type="spellEnd"/>
+        <w:t>-i</w:t>
+      </w:r>
       <w:r>
         <w:t xml:space="preserve"> option, so that </w:t>
       </w:r>
@@ -894,21 +799,7 @@
         <w:rPr>
           <w:b/>
         </w:rPr>
-        <w:t>--</w:t>
-      </w:r>
-      <w:proofErr w:type="spellStart"/>
-      <w:r>
-        <w:rPr>
-          <w:b/>
-        </w:rPr>
-        <w:t>ini</w:t>
-      </w:r>
-      <w:proofErr w:type="spellEnd"/>
-      <w:r>
-        <w:rPr>
-          <w:b/>
-        </w:rPr>
-        <w:t xml:space="preserve"> </w:t>
+        <w:t xml:space="preserve">--ini </w:t>
       </w:r>
       <w:r>
         <w:rPr>
@@ -963,17 +854,8 @@
           <w:b/>
           <w:bCs w:val="0"/>
         </w:rPr>
-        <w:t>-f, --</w:t>
-      </w:r>
-      <w:proofErr w:type="spellStart"/>
-      <w:r>
-        <w:rPr>
-          <w:b/>
-          <w:bCs w:val="0"/>
-        </w:rPr>
-        <w:t>fullpath</w:t>
-      </w:r>
-      <w:proofErr w:type="spellEnd"/>
+        <w:t>-f, --fullpath</w:t>
+      </w:r>
       <w:r>
         <w:tab/>
       </w:r>
@@ -1008,23 +890,7 @@
           <w:b/>
           <w:bCs w:val="0"/>
         </w:rPr>
-        <w:t>-</w:t>
-      </w:r>
-      <w:proofErr w:type="spellStart"/>
-      <w:r>
-        <w:rPr>
-          <w:b/>
-          <w:bCs w:val="0"/>
-        </w:rPr>
-        <w:t>i</w:t>
-      </w:r>
-      <w:proofErr w:type="spellEnd"/>
-      <w:r>
-        <w:rPr>
-          <w:b/>
-          <w:bCs w:val="0"/>
-        </w:rPr>
-        <w:t>, --id</w:t>
+        <w:t>-i, --id</w:t>
       </w:r>
       <w:r>
         <w:tab/>
@@ -1033,15 +899,7 @@
         <w:tab/>
       </w:r>
       <w:r>
-        <w:t xml:space="preserve">Display the </w:t>
-      </w:r>
-      <w:proofErr w:type="spellStart"/>
-      <w:r>
-        <w:t>Daminion</w:t>
-      </w:r>
-      <w:proofErr w:type="spellEnd"/>
-      <w:r>
-        <w:t xml:space="preserve"> Item Id </w:t>
+        <w:t xml:space="preserve">Display the Daminion Item Id </w:t>
       </w:r>
       <w:r>
         <w:t xml:space="preserve">in parenthesis ( ) </w:t>
@@ -1062,15 +920,7 @@
           <w:b/>
           <w:bCs w:val="0"/>
         </w:rPr>
-        <w:t>-x, --</w:t>
-      </w:r>
-      <w:proofErr w:type="spellStart"/>
-      <w:r>
-        <w:rPr>
-          <w:b/>
-          <w:bCs w:val="0"/>
-        </w:rPr>
-        <w:t>exclude</w:t>
+        <w:t>-x, --exclude</w:t>
       </w:r>
       <w:r>
         <w:rPr>
@@ -1079,7 +929,6 @@
         </w:rPr>
         <w:t>paths</w:t>
       </w:r>
-      <w:proofErr w:type="spellEnd"/>
       <w:r>
         <w:rPr>
           <w:b/>
@@ -1176,15 +1025,7 @@
         <w:t>-f</w:t>
       </w:r>
       <w:r>
-        <w:t xml:space="preserve"> option to verify how the paths are stored in the </w:t>
-      </w:r>
-      <w:proofErr w:type="spellStart"/>
-      <w:r>
-        <w:t>Daminion</w:t>
-      </w:r>
-      <w:proofErr w:type="spellEnd"/>
-      <w:r>
-        <w:t xml:space="preserve"> database. </w:t>
+        <w:t xml:space="preserve"> option to verify how the paths are stored in the Daminion database. </w:t>
       </w:r>
       <w:r>
         <w:rPr>
@@ -1226,15 +1067,7 @@
           <w:b/>
           <w:bCs w:val="0"/>
         </w:rPr>
-        <w:t>-y, --</w:t>
-      </w:r>
-      <w:proofErr w:type="spellStart"/>
-      <w:r>
-        <w:rPr>
-          <w:b/>
-          <w:bCs w:val="0"/>
-        </w:rPr>
-        <w:t>only</w:t>
+        <w:t>-y, --only</w:t>
       </w:r>
       <w:r>
         <w:rPr>
@@ -1243,7 +1076,6 @@
         </w:rPr>
         <w:t>paths</w:t>
       </w:r>
-      <w:proofErr w:type="spellEnd"/>
       <w:r>
         <w:rPr>
           <w:b/>
@@ -1273,21 +1105,7 @@
           <w:b/>
           <w:bCs w:val="0"/>
         </w:rPr>
-        <w:t>--</w:t>
-      </w:r>
-      <w:r>
-        <w:rPr>
-          <w:b/>
-          <w:bCs w:val="0"/>
-        </w:rPr>
-        <w:t>only</w:t>
-      </w:r>
-      <w:r>
-        <w:rPr>
-          <w:b/>
-          <w:bCs w:val="0"/>
-        </w:rPr>
-        <w:t xml:space="preserve"> </w:t>
+        <w:t xml:space="preserve">--only </w:t>
       </w:r>
       <w:r>
         <w:rPr>
@@ -1354,15 +1172,7 @@
         <w:t>-f</w:t>
       </w:r>
       <w:r>
-        <w:t xml:space="preserve"> option to verify how the paths are stored in the </w:t>
-      </w:r>
-      <w:proofErr w:type="spellStart"/>
-      <w:r>
-        <w:t>Daminion</w:t>
-      </w:r>
-      <w:proofErr w:type="spellEnd"/>
-      <w:r>
-        <w:t xml:space="preserve"> database.</w:t>
+        <w:t xml:space="preserve"> option to verify how the paths are stored in the Daminion database.</w:t>
       </w:r>
       <w:r>
         <w:t xml:space="preserve"> </w:t>
@@ -1407,17 +1217,8 @@
           <w:b/>
           <w:bCs w:val="0"/>
         </w:rPr>
-        <w:t>-l, --</w:t>
-      </w:r>
-      <w:proofErr w:type="spellStart"/>
-      <w:r>
-        <w:rPr>
-          <w:b/>
-          <w:bCs w:val="0"/>
-        </w:rPr>
-        <w:t>sqlite</w:t>
-      </w:r>
-      <w:proofErr w:type="spellEnd"/>
+        <w:t>-l, --sqlite</w:t>
+      </w:r>
       <w:r>
         <w:tab/>
         <w:t xml:space="preserve">Use </w:t>
@@ -1452,13 +1253,8 @@
       <w:r>
         <w:t xml:space="preserve">based on </w:t>
       </w:r>
-      <w:proofErr w:type="spellStart"/>
-      <w:r>
-        <w:t>Postgresql</w:t>
-      </w:r>
-      <w:proofErr w:type="spellEnd"/>
-      <w:r>
-        <w:t>)</w:t>
+      <w:r>
+        <w:t>Postgresql)</w:t>
       </w:r>
     </w:p>
     <w:p>
@@ -1505,7 +1301,6 @@
         </w:rPr>
         <w:t xml:space="preserve"> </w:t>
       </w:r>
-      <w:proofErr w:type="spellStart"/>
       <w:r>
         <w:rPr>
           <w:bCs w:val="0"/>
@@ -1522,7 +1317,6 @@
         </w:rPr>
         <w:t>1</w:t>
       </w:r>
-      <w:proofErr w:type="spellEnd"/>
       <w:r>
         <w:rPr>
           <w:b/>
@@ -1573,19 +1367,11 @@
         </w:rPr>
         <w:t xml:space="preserve">the original </w:t>
       </w:r>
-      <w:proofErr w:type="spellStart"/>
-      <w:r>
-        <w:rPr>
-          <w:bCs w:val="0"/>
-        </w:rPr>
-        <w:t>Daminion</w:t>
-      </w:r>
-      <w:proofErr w:type="spellEnd"/>
-      <w:r>
-        <w:rPr>
-          <w:bCs w:val="0"/>
-        </w:rPr>
-        <w:t xml:space="preserve"> catalog name</w:t>
+      <w:r>
+        <w:rPr>
+          <w:bCs w:val="0"/>
+        </w:rPr>
+        <w:t>Daminion catalog name</w:t>
       </w:r>
       <w:r>
         <w:rPr>
@@ -1597,16 +1383,8 @@
         <w:rPr>
           <w:rStyle w:val="BodyTextTerminalChar"/>
         </w:rPr>
-        <w:t>.</w:t>
-      </w:r>
-      <w:proofErr w:type="spellStart"/>
-      <w:r>
-        <w:rPr>
-          <w:rStyle w:val="BodyTextTerminalChar"/>
-        </w:rPr>
-        <w:t>dmc</w:t>
-      </w:r>
-      <w:proofErr w:type="spellEnd"/>
+        <w:t>.dmc</w:t>
+      </w:r>
       <w:r>
         <w:rPr>
           <w:bCs w:val="0"/>
@@ -1651,7 +1429,6 @@
         </w:rPr>
         <w:t xml:space="preserve"> </w:t>
       </w:r>
-      <w:proofErr w:type="spellStart"/>
       <w:r>
         <w:rPr>
           <w:bCs w:val="0"/>
@@ -1668,7 +1445,6 @@
         </w:rPr>
         <w:t>2</w:t>
       </w:r>
-      <w:proofErr w:type="spellEnd"/>
       <w:r>
         <w:rPr>
           <w:b/>
@@ -1707,19 +1483,11 @@
         </w:rPr>
         <w:t xml:space="preserve"> option specifies the new created </w:t>
       </w:r>
-      <w:proofErr w:type="spellStart"/>
-      <w:r>
-        <w:rPr>
-          <w:bCs w:val="0"/>
-        </w:rPr>
-        <w:t>Daminion</w:t>
-      </w:r>
-      <w:proofErr w:type="spellEnd"/>
-      <w:r>
-        <w:rPr>
-          <w:bCs w:val="0"/>
-        </w:rPr>
-        <w:t xml:space="preserve"> catalog</w:t>
+      <w:r>
+        <w:rPr>
+          <w:bCs w:val="0"/>
+        </w:rPr>
+        <w:t>Daminion catalog</w:t>
       </w:r>
       <w:r>
         <w:rPr>
@@ -1731,16 +1499,8 @@
         <w:rPr>
           <w:rStyle w:val="BodyTextTerminalChar"/>
         </w:rPr>
-        <w:t>.</w:t>
-      </w:r>
-      <w:proofErr w:type="spellStart"/>
-      <w:r>
-        <w:rPr>
-          <w:rStyle w:val="BodyTextTerminalChar"/>
-        </w:rPr>
-        <w:t>dmc</w:t>
-      </w:r>
-      <w:proofErr w:type="spellEnd"/>
+        <w:t>.dmc</w:t>
+      </w:r>
       <w:r>
         <w:rPr>
           <w:bCs w:val="0"/>
@@ -1774,7 +1534,6 @@
         </w:rPr>
         <w:t xml:space="preserve"> </w:t>
       </w:r>
-      <w:proofErr w:type="spellStart"/>
       <w:r>
         <w:rPr>
           <w:bCs w:val="0"/>
@@ -1783,7 +1542,6 @@
         </w:rPr>
         <w:t>SERVER</w:t>
       </w:r>
-      <w:proofErr w:type="spellEnd"/>
       <w:r>
         <w:rPr>
           <w:b/>
@@ -1791,19 +1549,11 @@
         </w:rPr>
         <w:br/>
       </w:r>
-      <w:proofErr w:type="spellStart"/>
-      <w:r>
-        <w:rPr>
-          <w:bCs w:val="0"/>
-        </w:rPr>
-        <w:t>Postgres</w:t>
-      </w:r>
-      <w:proofErr w:type="spellEnd"/>
-      <w:r>
-        <w:rPr>
-          <w:bCs w:val="0"/>
-        </w:rPr>
-        <w:t xml:space="preserve"> </w:t>
+      <w:r>
+        <w:rPr>
+          <w:bCs w:val="0"/>
+        </w:rPr>
+        <w:t xml:space="preserve">Postgres </w:t>
       </w:r>
       <w:r>
         <w:rPr>
@@ -1833,21 +1583,7 @@
         <w:rPr>
           <w:bCs w:val="0"/>
         </w:rPr>
-        <w:t xml:space="preserve">the </w:t>
-      </w:r>
-      <w:proofErr w:type="spellStart"/>
-      <w:r>
-        <w:rPr>
-          <w:bCs w:val="0"/>
-        </w:rPr>
-        <w:t>Daminion</w:t>
-      </w:r>
-      <w:proofErr w:type="spellEnd"/>
-      <w:r>
-        <w:rPr>
-          <w:bCs w:val="0"/>
-        </w:rPr>
-        <w:t xml:space="preserve"> Server). If </w:t>
+        <w:t xml:space="preserve">the Daminion Server). If </w:t>
       </w:r>
       <w:r>
         <w:rPr>
@@ -1901,21 +1637,7 @@
         <w:rPr>
           <w:bCs w:val="0"/>
         </w:rPr>
-        <w:t xml:space="preserve"> </w:t>
-      </w:r>
-      <w:proofErr w:type="spellStart"/>
-      <w:r>
-        <w:rPr>
-          <w:bCs w:val="0"/>
-        </w:rPr>
-        <w:t>Daminion</w:t>
-      </w:r>
-      <w:proofErr w:type="spellEnd"/>
-      <w:r>
-        <w:rPr>
-          <w:bCs w:val="0"/>
-        </w:rPr>
-        <w:t xml:space="preserve"> Server Administration</w:t>
+        <w:t xml:space="preserve"> Daminion Server Administration</w:t>
       </w:r>
       <w:r>
         <w:rPr>
@@ -1941,7 +1663,6 @@
         </w:rPr>
         <w:t xml:space="preserve"> -p --port </w:t>
       </w:r>
-      <w:proofErr w:type="spellStart"/>
       <w:r>
         <w:rPr>
           <w:i/>
@@ -1949,7 +1670,6 @@
         </w:rPr>
         <w:t>PORT</w:t>
       </w:r>
-      <w:proofErr w:type="spellEnd"/>
       <w:r>
         <w:rPr>
           <w:i/>
@@ -1959,14 +1679,7 @@
       </w:r>
       <w:r>
         <w:tab/>
-      </w:r>
-      <w:proofErr w:type="spellStart"/>
-      <w:r>
-        <w:t>Postgres</w:t>
-      </w:r>
-      <w:proofErr w:type="spellEnd"/>
-      <w:r>
-        <w:t xml:space="preserve"> </w:t>
+        <w:t xml:space="preserve">Postgres </w:t>
       </w:r>
       <w:r>
         <w:t xml:space="preserve">database </w:t>
@@ -1981,15 +1694,7 @@
         <w:t>, the</w:t>
       </w:r>
       <w:r>
-        <w:t xml:space="preserve"> </w:t>
-      </w:r>
-      <w:proofErr w:type="spellStart"/>
-      <w:r>
-        <w:t>Daminion</w:t>
-      </w:r>
-      <w:proofErr w:type="spellEnd"/>
-      <w:r>
-        <w:t xml:space="preserve"> default</w:t>
+        <w:t xml:space="preserve"> Daminion default</w:t>
       </w:r>
       <w:r>
         <w:t xml:space="preserve"> </w:t>
@@ -2010,7 +1715,6 @@
         <w:pStyle w:val="OptionList"/>
       </w:pPr>
       <w:r>
-        <w:lastRenderedPageBreak/>
         <w:t xml:space="preserve"> </w:t>
       </w:r>
       <w:r>
@@ -2023,7 +1727,6 @@
       <w:r>
         <w:t xml:space="preserve"> </w:t>
       </w:r>
-      <w:proofErr w:type="spellStart"/>
       <w:r>
         <w:rPr>
           <w:i/>
@@ -2031,20 +1734,14 @@
         </w:rPr>
         <w:t>USER</w:t>
       </w:r>
-      <w:proofErr w:type="spellEnd"/>
       <w:r>
         <w:tab/>
       </w:r>
       <w:r>
         <w:br/>
       </w:r>
-      <w:proofErr w:type="spellStart"/>
-      <w:r>
-        <w:t>Postgres</w:t>
-      </w:r>
-      <w:proofErr w:type="spellEnd"/>
-      <w:r>
-        <w:t xml:space="preserve"> </w:t>
+      <w:r>
+        <w:t xml:space="preserve">Postgres </w:t>
       </w:r>
       <w:r>
         <w:t xml:space="preserve">database </w:t>
@@ -2063,164 +1760,123 @@
         <w:t>Not</w:t>
       </w:r>
       <w:r>
-        <w:t xml:space="preserve"> </w:t>
-      </w:r>
-      <w:proofErr w:type="spellStart"/>
-      <w:r>
-        <w:t>Daminion</w:t>
-      </w:r>
-      <w:proofErr w:type="spellEnd"/>
-      <w:r>
-        <w:t xml:space="preserve"> catalog user). If not specified the installation default </w:t>
-      </w:r>
-      <w:proofErr w:type="spellStart"/>
+        <w:t xml:space="preserve"> Daminion catalog user). If not specified the installation default </w:t>
+      </w:r>
       <w:r>
         <w:rPr>
           <w:i/>
           <w:iCs/>
         </w:rPr>
-        <w:t>postgres</w:t>
-      </w:r>
-      <w:proofErr w:type="spellEnd"/>
+        <w:t>postgres/postgres</w:t>
+      </w:r>
+      <w:r>
+        <w:t xml:space="preserve"> will be used.</w:t>
+      </w:r>
+    </w:p>
+    <w:p>
+      <w:pPr>
+        <w:pStyle w:val="OptionList"/>
+      </w:pPr>
+      <w:r>
+        <w:lastRenderedPageBreak/>
+        <w:t xml:space="preserve"> </w:t>
+      </w:r>
+      <w:r>
+        <w:rPr>
+          <w:b/>
+          <w:bCs w:val="0"/>
+        </w:rPr>
+        <w:t>-o --output</w:t>
+      </w:r>
+      <w:r>
+        <w:t xml:space="preserve"> </w:t>
+      </w:r>
       <w:r>
         <w:rPr>
           <w:i/>
           <w:iCs/>
         </w:rPr>
-        <w:t>/</w:t>
-      </w:r>
-      <w:proofErr w:type="spellStart"/>
+        <w:t>OUTFILE</w:t>
+      </w:r>
+      <w:r>
+        <w:br/>
+      </w:r>
+      <w:r>
+        <w:t>Write</w:t>
+      </w:r>
+      <w:r>
+        <w:t xml:space="preserve"> </w:t>
+      </w:r>
+      <w:r>
+        <w:t>the report to</w:t>
+      </w:r>
+      <w:r>
+        <w:t xml:space="preserve"> an</w:t>
+      </w:r>
+      <w:r>
+        <w:t xml:space="preserve"> </w:t>
+      </w:r>
       <w:r>
         <w:rPr>
           <w:i/>
           <w:iCs/>
         </w:rPr>
-        <w:t>postgres</w:t>
-      </w:r>
-      <w:proofErr w:type="spellEnd"/>
-      <w:r>
-        <w:t xml:space="preserve"> will be used.</w:t>
-      </w:r>
-    </w:p>
-    <w:p>
-      <w:pPr>
-        <w:pStyle w:val="OptionList"/>
-      </w:pPr>
-      <w:r>
-        <w:t xml:space="preserve"> </w:t>
-      </w:r>
-      <w:r>
-        <w:rPr>
-          <w:b/>
-          <w:bCs w:val="0"/>
-        </w:rPr>
-        <w:t>-o --output</w:t>
-      </w:r>
-      <w:r>
-        <w:t xml:space="preserve"> </w:t>
+        <w:t>OUTFILE</w:t>
+      </w:r>
+      <w:r>
+        <w:t xml:space="preserve">. If </w:t>
+      </w:r>
+      <w:r>
+        <w:rPr>
+          <w:b/>
+          <w:bCs w:val="0"/>
+        </w:rPr>
+        <w:t>-o</w:t>
+      </w:r>
+      <w:r>
+        <w:t xml:space="preserve"> is not specified the output will be </w:t>
+      </w:r>
+      <w:r>
+        <w:t xml:space="preserve">displayed </w:t>
+      </w:r>
+      <w:r>
+        <w:t>on the screen. Verbose messages (</w:t>
+      </w:r>
+      <w:r>
+        <w:rPr>
+          <w:b/>
+          <w:bCs w:val="0"/>
+        </w:rPr>
+        <w:t>-v</w:t>
+      </w:r>
+      <w:r>
+        <w:t xml:space="preserve">) are </w:t>
+      </w:r>
+      <w:r>
+        <w:t xml:space="preserve">never </w:t>
+      </w:r>
+      <w:r>
+        <w:t xml:space="preserve">directed to </w:t>
       </w:r>
       <w:r>
         <w:rPr>
           <w:i/>
           <w:iCs/>
         </w:rPr>
-        <w:t>OUTFILE</w:t>
-      </w:r>
-      <w:r>
-        <w:br/>
-      </w:r>
-      <w:r>
-        <w:t>Write</w:t>
-      </w:r>
-      <w:r>
-        <w:t xml:space="preserve"> </w:t>
-      </w:r>
-      <w:r>
-        <w:t>the report to</w:t>
-      </w:r>
-      <w:r>
-        <w:t xml:space="preserve"> an</w:t>
-      </w:r>
-      <w:r>
-        <w:t xml:space="preserve"> </w:t>
+        <w:t>OUTFILE.</w:t>
+      </w:r>
+      <w:r>
+        <w:t xml:space="preserve"> </w:t>
+      </w:r>
+      <w:r>
+        <w:t xml:space="preserve">To print the output on screen, when an output file specified in an INI file, a special value </w:t>
       </w:r>
       <w:r>
         <w:rPr>
           <w:i/>
           <w:iCs/>
         </w:rPr>
-        <w:t>OUTFILE</w:t>
-      </w:r>
-      <w:r>
-        <w:t xml:space="preserve">. If </w:t>
-      </w:r>
-      <w:r>
-        <w:rPr>
-          <w:b/>
-          <w:bCs w:val="0"/>
-        </w:rPr>
-        <w:t>-o</w:t>
-      </w:r>
-      <w:r>
-        <w:t xml:space="preserve"> is not specified the output will be </w:t>
-      </w:r>
-      <w:r>
-        <w:t xml:space="preserve">displayed </w:t>
-      </w:r>
-      <w:r>
-        <w:t>on the screen. Verbose messages (</w:t>
-      </w:r>
-      <w:r>
-        <w:rPr>
-          <w:b/>
-          <w:bCs w:val="0"/>
-        </w:rPr>
-        <w:t>-v</w:t>
-      </w:r>
-      <w:r>
-        <w:t xml:space="preserve">) are </w:t>
-      </w:r>
-      <w:r>
-        <w:t xml:space="preserve">never </w:t>
-      </w:r>
-      <w:r>
-        <w:t xml:space="preserve">directed to </w:t>
-      </w:r>
-      <w:r>
-        <w:rPr>
-          <w:i/>
-          <w:iCs/>
-        </w:rPr>
-        <w:t>OUTFILE.</w:t>
-      </w:r>
-      <w:r>
-        <w:t xml:space="preserve"> </w:t>
-      </w:r>
-      <w:r>
-        <w:t xml:space="preserve">To print the output on screen, when an output file specified in an INI file, a special value </w:t>
-      </w:r>
-      <w:r>
-        <w:rPr>
-          <w:i/>
-          <w:iCs/>
-        </w:rPr>
-        <w:t>&lt;</w:t>
-      </w:r>
-      <w:proofErr w:type="spellStart"/>
-      <w:r>
-        <w:rPr>
-          <w:i/>
-          <w:iCs/>
-        </w:rPr>
-        <w:t>stdout</w:t>
-      </w:r>
-      <w:proofErr w:type="spellEnd"/>
-      <w:r>
-        <w:rPr>
-          <w:i/>
-          <w:iCs/>
-        </w:rPr>
-        <w:t>&gt;</w:t>
+        <w:t>&lt;stdout&gt;</w:t>
       </w:r>
       <w:r>
         <w:t xml:space="preserve"> can be used.</w:t>
@@ -2240,14 +1896,7 @@
       </w:r>
       <w:r>
         <w:tab/>
-      </w:r>
-      <w:proofErr w:type="spellStart"/>
-      <w:r>
-        <w:t>Verbose</w:t>
-      </w:r>
-      <w:proofErr w:type="spellEnd"/>
-      <w:r>
-        <w:t xml:space="preserve"> output. Specifying </w:t>
+        <w:t xml:space="preserve">Verbose output. Specifying </w:t>
       </w:r>
       <w:r>
         <w:t xml:space="preserve">the option </w:t>
@@ -2605,7 +2254,6 @@
       <w:r>
         <w:t xml:space="preserve"> for both </w:t>
       </w:r>
-      <w:proofErr w:type="spellStart"/>
       <w:r>
         <w:rPr>
           <w:b/>
@@ -2613,11 +2261,9 @@
         </w:rPr>
         <w:t>DamScan</w:t>
       </w:r>
-      <w:proofErr w:type="spellEnd"/>
       <w:r>
         <w:t xml:space="preserve"> and </w:t>
       </w:r>
-      <w:proofErr w:type="spellStart"/>
       <w:r>
         <w:rPr>
           <w:b/>
@@ -2625,7 +2271,6 @@
         </w:rPr>
         <w:t>DamCompare</w:t>
       </w:r>
-      <w:proofErr w:type="spellEnd"/>
       <w:r>
         <w:t xml:space="preserve"> you can ignore the warnings.</w:t>
       </w:r>
@@ -2656,6 +2301,14 @@
         <w:rPr>
           <w:bCs/>
         </w:rPr>
+        <w:t xml:space="preserve">Title, Description, Comments, </w:t>
+      </w:r>
+      <w:bookmarkStart w:id="0" w:name="_GoBack"/>
+      <w:bookmarkEnd w:id="0"/>
+      <w:r>
+        <w:rPr>
+          <w:bCs/>
+        </w:rPr>
         <w:t>Event, Place, GPS, People, Keywords, Categories</w:t>
       </w:r>
       <w:r>
@@ -2677,15 +2330,7 @@
         <w:t>n</w:t>
       </w:r>
       <w:r>
-        <w:t xml:space="preserve">ot all tag categories that are supported by </w:t>
-      </w:r>
-      <w:proofErr w:type="spellStart"/>
-      <w:r>
-        <w:t>Daminion</w:t>
-      </w:r>
-      <w:proofErr w:type="spellEnd"/>
-      <w:r>
-        <w:t xml:space="preserve">. </w:t>
+        <w:t xml:space="preserve">ot all tag categories that are supported by Daminion. </w:t>
       </w:r>
       <w:r>
         <w:t>O</w:t>
@@ -2844,32 +2489,30 @@
       <w:r>
         <w:t xml:space="preserve"> include Python in the PATH and select installation for all users. Other options can be left to defaults.</w:t>
       </w:r>
-      <w:bookmarkStart w:id="0" w:name="_GoBack"/>
-      <w:bookmarkEnd w:id="0"/>
     </w:p>
     <w:p>
       <w:pPr>
         <w:pStyle w:val="BodyText"/>
       </w:pPr>
       <w:r>
+        <w:t>To activate the PATH settings, W</w:t>
+      </w:r>
+      <w:r>
+        <w:t>i</w:t>
+      </w:r>
+      <w:r>
+        <w:t>ndows should be restarted before star</w:t>
+      </w:r>
+      <w:r>
+        <w:t>ting Python for the first time.</w:t>
+      </w:r>
+    </w:p>
+    <w:p>
+      <w:pPr>
+        <w:pStyle w:val="Heading2"/>
+      </w:pPr>
+      <w:r>
         <w:lastRenderedPageBreak/>
-        <w:t>To activate the PATH settings, W</w:t>
-      </w:r>
-      <w:r>
-        <w:t>i</w:t>
-      </w:r>
-      <w:r>
-        <w:t>ndows should be restarted before star</w:t>
-      </w:r>
-      <w:r>
-        <w:t>ting Python for the first time.</w:t>
-      </w:r>
-    </w:p>
-    <w:p>
-      <w:pPr>
-        <w:pStyle w:val="Heading2"/>
-      </w:pPr>
-      <w:r>
         <w:t>psycopg2</w:t>
       </w:r>
     </w:p>
@@ -2901,15 +2544,7 @@
         <w:t>)</w:t>
       </w:r>
       <w:r>
-        <w:t xml:space="preserve">, because the </w:t>
-      </w:r>
-      <w:proofErr w:type="spellStart"/>
-      <w:r>
-        <w:t>Postgres</w:t>
-      </w:r>
-      <w:proofErr w:type="spellEnd"/>
-      <w:r>
-        <w:t xml:space="preserve"> support package will be installed</w:t>
+        <w:t>, because the Postgres support package will be installed</w:t>
       </w:r>
       <w:r>
         <w:t xml:space="preserve"> in the Program Files directory</w:t>
@@ -2926,13 +2561,8 @@
         <w:pStyle w:val="BodyTextTerminal"/>
       </w:pPr>
       <w:r>
-        <w:t xml:space="preserve">C:&gt; python -m pip install -U pip </w:t>
-      </w:r>
-      <w:proofErr w:type="spellStart"/>
-      <w:r>
-        <w:t>setuptools</w:t>
-      </w:r>
-      <w:proofErr w:type="spellEnd"/>
+        <w:t>C:&gt; python -m pip install -U pip setuptools</w:t>
+      </w:r>
     </w:p>
     <w:p>
       <w:pPr>
@@ -2971,7 +2601,6 @@
       <w:r>
         <w:t xml:space="preserve">The file consists of two sections: Database and Session. Each line consists of one parameter, ‘=’ sign and the parameter value. It’s recommended to use full pathnames, so the INI file works independent of directory, where the </w:t>
       </w:r>
-      <w:proofErr w:type="spellStart"/>
       <w:r>
         <w:rPr>
           <w:b/>
@@ -2979,7 +2608,6 @@
         </w:rPr>
         <w:t>DamScan</w:t>
       </w:r>
-      <w:proofErr w:type="spellEnd"/>
       <w:r>
         <w:t xml:space="preserve"> program is run. </w:t>
       </w:r>
@@ -3032,17 +2660,8 @@
           <w:b/>
           <w:bCs w:val="0"/>
         </w:rPr>
-        <w:t>-l/--</w:t>
-      </w:r>
-      <w:proofErr w:type="spellStart"/>
-      <w:r>
-        <w:rPr>
-          <w:b/>
-          <w:bCs w:val="0"/>
-        </w:rPr>
-        <w:t>sqlite</w:t>
-      </w:r>
-      <w:proofErr w:type="spellEnd"/>
+        <w:t>-l/--sqlite</w:t>
+      </w:r>
       <w:r>
         <w:t xml:space="preserve">. Allowed values: </w:t>
       </w:r>
@@ -3084,15 +2703,7 @@
       </w:r>
       <w:r>
         <w:tab/>
-        <w:t xml:space="preserve">The </w:t>
-      </w:r>
-      <w:proofErr w:type="spellStart"/>
-      <w:r>
-        <w:t>Daminion</w:t>
-      </w:r>
-      <w:proofErr w:type="spellEnd"/>
-      <w:r>
-        <w:t xml:space="preserve"> catalog name (</w:t>
+        <w:t>The Daminion catalog name (</w:t>
       </w:r>
       <w:r>
         <w:rPr>
@@ -3127,15 +2738,7 @@
       </w:r>
       <w:r>
         <w:tab/>
-        <w:t xml:space="preserve">The </w:t>
-      </w:r>
-      <w:proofErr w:type="spellStart"/>
-      <w:r>
-        <w:t>Daminion</w:t>
-      </w:r>
-      <w:proofErr w:type="spellEnd"/>
-      <w:r>
-        <w:t xml:space="preserve"> catalog name (</w:t>
+        <w:t>The Daminion catalog name (</w:t>
       </w:r>
       <w:r>
         <w:rPr>
@@ -3177,19 +2780,11 @@
       <w:r>
         <w:tab/>
       </w:r>
-      <w:proofErr w:type="spellStart"/>
-      <w:r>
-        <w:rPr>
-          <w:bCs w:val="0"/>
-        </w:rPr>
-        <w:t>Postgres</w:t>
-      </w:r>
-      <w:proofErr w:type="spellEnd"/>
-      <w:r>
-        <w:rPr>
-          <w:bCs w:val="0"/>
-        </w:rPr>
-        <w:t xml:space="preserve"> </w:t>
+      <w:r>
+        <w:rPr>
+          <w:bCs w:val="0"/>
+        </w:rPr>
+        <w:t xml:space="preserve">Postgres </w:t>
       </w:r>
       <w:r>
         <w:rPr>
@@ -3249,19 +2844,11 @@
       <w:r>
         <w:tab/>
       </w:r>
-      <w:proofErr w:type="spellStart"/>
-      <w:r>
-        <w:rPr>
-          <w:bCs w:val="0"/>
-        </w:rPr>
-        <w:t>Postgres</w:t>
-      </w:r>
-      <w:proofErr w:type="spellEnd"/>
-      <w:r>
-        <w:rPr>
-          <w:bCs w:val="0"/>
-        </w:rPr>
-        <w:t xml:space="preserve"> </w:t>
+      <w:r>
+        <w:rPr>
+          <w:bCs w:val="0"/>
+        </w:rPr>
+        <w:t xml:space="preserve">Postgres </w:t>
       </w:r>
       <w:r>
         <w:rPr>
@@ -3291,21 +2878,7 @@
         <w:rPr>
           <w:bCs w:val="0"/>
         </w:rPr>
-        <w:t xml:space="preserve">). The </w:t>
-      </w:r>
-      <w:proofErr w:type="spellStart"/>
-      <w:r>
-        <w:rPr>
-          <w:bCs w:val="0"/>
-        </w:rPr>
-        <w:t>defauls</w:t>
-      </w:r>
-      <w:proofErr w:type="spellEnd"/>
-      <w:r>
-        <w:rPr>
-          <w:bCs w:val="0"/>
-        </w:rPr>
-        <w:t xml:space="preserve"> is </w:t>
+        <w:t xml:space="preserve">). The defauls is </w:t>
       </w:r>
       <w:r>
         <w:rPr>
@@ -3338,20 +2911,7 @@
           <w:bCs w:val="0"/>
         </w:rPr>
         <w:tab/>
-      </w:r>
-      <w:proofErr w:type="spellStart"/>
-      <w:r>
-        <w:rPr>
-          <w:bCs w:val="0"/>
-        </w:rPr>
-        <w:t>Postgres</w:t>
-      </w:r>
-      <w:proofErr w:type="spellEnd"/>
-      <w:r>
-        <w:rPr>
-          <w:bCs w:val="0"/>
-        </w:rPr>
-        <w:t xml:space="preserve"> database user/password (</w:t>
+        <w:t>Postgres database user/password (</w:t>
       </w:r>
       <w:r>
         <w:rPr>
@@ -3365,28 +2925,12 @@
         </w:rPr>
         <w:t xml:space="preserve">). The default is </w:t>
       </w:r>
-      <w:proofErr w:type="spellStart"/>
-      <w:r>
-        <w:rPr>
-          <w:rStyle w:val="BodyTextTerminalChar"/>
-        </w:rPr>
-        <w:t>postgres</w:t>
-      </w:r>
-      <w:proofErr w:type="spellEnd"/>
-      <w:r>
-        <w:rPr>
-          <w:rStyle w:val="BodyTextTerminalChar"/>
-        </w:rPr>
-        <w:t>/</w:t>
-      </w:r>
-      <w:proofErr w:type="spellStart"/>
-      <w:r>
-        <w:rPr>
-          <w:rStyle w:val="BodyTextTerminalChar"/>
-        </w:rPr>
-        <w:t>postgres</w:t>
-      </w:r>
-      <w:proofErr w:type="spellEnd"/>
+      <w:r>
+        <w:rPr>
+          <w:rStyle w:val="BodyTextTerminalChar"/>
+        </w:rPr>
+        <w:t>postgres/postgres</w:t>
+      </w:r>
       <w:r>
         <w:rPr>
           <w:bCs w:val="0"/>
@@ -3412,14 +2956,12 @@
       <w:pPr>
         <w:pStyle w:val="OptionList"/>
       </w:pPr>
-      <w:proofErr w:type="spellStart"/>
       <w:r>
         <w:rPr>
           <w:b/>
         </w:rPr>
         <w:t>Fullpath</w:t>
       </w:r>
-      <w:proofErr w:type="spellEnd"/>
       <w:r>
         <w:rPr>
           <w:b/>
@@ -3440,17 +2982,8 @@
           <w:b/>
           <w:bCs w:val="0"/>
         </w:rPr>
-        <w:t>-f/--</w:t>
-      </w:r>
-      <w:proofErr w:type="spellStart"/>
-      <w:r>
-        <w:rPr>
-          <w:b/>
-          <w:bCs w:val="0"/>
-        </w:rPr>
-        <w:t>fullpath</w:t>
-      </w:r>
-      <w:proofErr w:type="spellEnd"/>
+        <w:t>-f/--fullpath</w:t>
+      </w:r>
       <w:r>
         <w:t xml:space="preserve">). Allowed values: </w:t>
       </w:r>
@@ -3501,15 +3034,7 @@
       </w:r>
       <w:r>
         <w:tab/>
-        <w:t xml:space="preserve">Display the </w:t>
-      </w:r>
-      <w:proofErr w:type="spellStart"/>
-      <w:r>
-        <w:t>Daminion</w:t>
-      </w:r>
-      <w:proofErr w:type="spellEnd"/>
-      <w:r>
-        <w:t xml:space="preserve"> Item Id</w:t>
+        <w:t>Display the Daminion Item Id</w:t>
       </w:r>
       <w:r>
         <w:t xml:space="preserve"> after the filename</w:t>
@@ -3522,23 +3047,7 @@
           <w:b/>
           <w:bCs w:val="0"/>
         </w:rPr>
-        <w:t>-</w:t>
-      </w:r>
-      <w:proofErr w:type="spellStart"/>
-      <w:r>
-        <w:rPr>
-          <w:b/>
-          <w:bCs w:val="0"/>
-        </w:rPr>
-        <w:t>i</w:t>
-      </w:r>
-      <w:proofErr w:type="spellEnd"/>
-      <w:r>
-        <w:rPr>
-          <w:b/>
-          <w:bCs w:val="0"/>
-        </w:rPr>
-        <w:t>/--id</w:t>
+        <w:t>-i/--id</w:t>
       </w:r>
       <w:r>
         <w:t xml:space="preserve">). Allowed values: </w:t>
@@ -3584,7 +3093,6 @@
           <w:color w:val="000000"/>
         </w:rPr>
       </w:pPr>
-      <w:proofErr w:type="spellStart"/>
       <w:r>
         <w:rPr>
           <w:b/>
@@ -3597,7 +3105,6 @@
         </w:rPr>
         <w:t>Paths</w:t>
       </w:r>
-      <w:proofErr w:type="spellEnd"/>
       <w:r>
         <w:tab/>
         <w:t xml:space="preserve">Specifies a list of directory paths separated by spaces (‘ ‘) that will be excluded from the </w:t>
@@ -3624,7 +3131,6 @@
         </w:rPr>
         <w:t>/--</w:t>
       </w:r>
-      <w:proofErr w:type="spellStart"/>
       <w:r>
         <w:rPr>
           <w:b/>
@@ -3637,7 +3143,6 @@
         </w:rPr>
         <w:t>paths</w:t>
       </w:r>
-      <w:proofErr w:type="spellEnd"/>
       <w:r>
         <w:t>).</w:t>
       </w:r>
@@ -3679,7 +3184,159 @@
           <w:bCs w:val="0"/>
         </w:rPr>
       </w:pPr>
-      <w:proofErr w:type="spellStart"/>
+      <w:r>
+        <w:rPr>
+          <w:b/>
+        </w:rPr>
+        <w:t>Only</w:t>
+      </w:r>
+      <w:r>
+        <w:rPr>
+          <w:b/>
+        </w:rPr>
+        <w:t>Paths</w:t>
+      </w:r>
+      <w:r>
+        <w:rPr>
+          <w:bCs w:val="0"/>
+        </w:rPr>
+        <w:tab/>
+        <w:t xml:space="preserve">Specifies a list of directory paths separated by spaces (‘ ‘) that will be the only paths used </w:t>
+      </w:r>
+      <w:r>
+        <w:rPr>
+          <w:bCs w:val="0"/>
+        </w:rPr>
+        <w:t xml:space="preserve">for </w:t>
+      </w:r>
+      <w:r>
+        <w:rPr>
+          <w:bCs w:val="0"/>
+        </w:rPr>
+        <w:t xml:space="preserve">the </w:t>
+      </w:r>
+      <w:r>
+        <w:rPr>
+          <w:bCs w:val="0"/>
+        </w:rPr>
+        <w:t>comparison</w:t>
+      </w:r>
+      <w:r>
+        <w:rPr>
+          <w:bCs w:val="0"/>
+        </w:rPr>
+        <w:t xml:space="preserve"> </w:t>
+      </w:r>
+      <w:r>
+        <w:rPr>
+          <w:bCs w:val="0"/>
+        </w:rPr>
+        <w:t>(</w:t>
+      </w:r>
+      <w:r>
+        <w:rPr>
+          <w:b/>
+        </w:rPr>
+        <w:noBreakHyphen/>
+        <w:t>y/--only</w:t>
+      </w:r>
+      <w:r>
+        <w:rPr>
+          <w:b/>
+        </w:rPr>
+        <w:t>paths</w:t>
+      </w:r>
+      <w:r>
+        <w:rPr>
+          <w:bCs w:val="0"/>
+        </w:rPr>
+        <w:t>).</w:t>
+      </w:r>
+      <w:r>
+        <w:t xml:space="preserve"> If a path contains spaces, include the full path in double or single quotes (‘</w:t>
+      </w:r>
+      <w:r>
+        <w:t>"</w:t>
+      </w:r>
+      <w:r>
+        <w:t>’ or ‘</w:t>
+      </w:r>
+      <w:r>
+        <w:t>'</w:t>
+      </w:r>
+      <w:r>
+        <w:t>’).</w:t>
+      </w:r>
+      <w:r>
+        <w:rPr>
+          <w:bCs w:val="0"/>
+        </w:rPr>
+        <w:t xml:space="preserve"> </w:t>
+      </w:r>
+      <w:r>
+        <w:rPr>
+          <w:bCs w:val="0"/>
+        </w:rPr>
+        <w:t xml:space="preserve">If both Exclude and Only parameters are specified, a warning message is issued and the </w:t>
+      </w:r>
+      <w:r>
+        <w:rPr>
+          <w:bCs w:val="0"/>
+          <w:i/>
+          <w:iCs/>
+        </w:rPr>
+        <w:t>ONLY</w:t>
+      </w:r>
+      <w:r>
+        <w:rPr>
+          <w:bCs w:val="0"/>
+          <w:i/>
+          <w:iCs/>
+        </w:rPr>
+        <w:t xml:space="preserve"> PATH</w:t>
+      </w:r>
+      <w:r>
+        <w:rPr>
+          <w:bCs w:val="0"/>
+        </w:rPr>
+        <w:t xml:space="preserve"> is ignored.</w:t>
+      </w:r>
+    </w:p>
+    <w:p>
+      <w:pPr>
+        <w:pStyle w:val="OptionList"/>
+        <w:rPr>
+          <w:color w:val="000000"/>
+        </w:rPr>
+      </w:pPr>
+      <w:r>
+        <w:rPr>
+          <w:b/>
+        </w:rPr>
+        <w:t>Exclude</w:t>
+      </w:r>
+      <w:r>
+        <w:tab/>
+        <w:t xml:space="preserve">Same as </w:t>
+      </w:r>
+      <w:r>
+        <w:rPr>
+          <w:b/>
+          <w:bCs w:val="0"/>
+        </w:rPr>
+        <w:t>ExcludePaths.</w:t>
+      </w:r>
+      <w:r>
+        <w:t xml:space="preserve"> Discontinued.</w:t>
+      </w:r>
+    </w:p>
+    <w:p>
+      <w:pPr>
+        <w:pStyle w:val="OptionList"/>
+        <w:rPr>
+          <w:bCs w:val="0"/>
+        </w:rPr>
+      </w:pPr>
       <w:r>
         <w:rPr>
           <w:b/>
@@ -3689,321 +3346,116 @@
       </w:r>
       <w:r>
         <w:rPr>
-          <w:b/>
-        </w:rPr>
-        <w:t>Paths</w:t>
-      </w:r>
-      <w:proofErr w:type="spellEnd"/>
-      <w:r>
-        <w:rPr>
           <w:bCs w:val="0"/>
         </w:rPr>
         <w:tab/>
-        <w:t xml:space="preserve">Specifies a list of directory paths separated by spaces (‘ ‘) that will be the only paths used </w:t>
-      </w:r>
-      <w:r>
-        <w:rPr>
-          <w:bCs w:val="0"/>
-        </w:rPr>
-        <w:t xml:space="preserve">for </w:t>
-      </w:r>
-      <w:r>
-        <w:rPr>
-          <w:bCs w:val="0"/>
-        </w:rPr>
-        <w:t xml:space="preserve">the </w:t>
-      </w:r>
-      <w:r>
-        <w:rPr>
-          <w:bCs w:val="0"/>
-        </w:rPr>
-        <w:t>comparison</w:t>
-      </w:r>
-      <w:r>
-        <w:rPr>
-          <w:bCs w:val="0"/>
-        </w:rPr>
-        <w:t xml:space="preserve"> </w:t>
-      </w:r>
-      <w:r>
-        <w:rPr>
-          <w:bCs w:val="0"/>
-        </w:rPr>
-        <w:t>(</w:t>
-      </w:r>
-      <w:r>
-        <w:rPr>
-          <w:b/>
-        </w:rPr>
-        <w:noBreakHyphen/>
-        <w:t>y/--</w:t>
-      </w:r>
-      <w:proofErr w:type="spellStart"/>
-      <w:r>
-        <w:rPr>
-          <w:b/>
-        </w:rPr>
-        <w:t>only</w:t>
-      </w:r>
-      <w:r>
-        <w:rPr>
-          <w:b/>
-        </w:rPr>
-        <w:t>paths</w:t>
-      </w:r>
-      <w:proofErr w:type="spellEnd"/>
-      <w:r>
-        <w:rPr>
-          <w:bCs w:val="0"/>
-        </w:rPr>
-        <w:t>).</w:t>
-      </w:r>
-      <w:r>
-        <w:t xml:space="preserve"> If a path contains spaces, include the full path in double or single quotes (‘</w:t>
-      </w:r>
-      <w:r>
-        <w:t>"</w:t>
-      </w:r>
-      <w:r>
-        <w:t>’ or ‘</w:t>
-      </w:r>
-      <w:r>
-        <w:t>'</w:t>
-      </w:r>
-      <w:r>
-        <w:t>’).</w:t>
-      </w:r>
-      <w:r>
-        <w:rPr>
-          <w:bCs w:val="0"/>
-        </w:rPr>
-        <w:t xml:space="preserve"> </w:t>
-      </w:r>
-      <w:r>
-        <w:rPr>
-          <w:bCs w:val="0"/>
-        </w:rPr>
-        <w:t xml:space="preserve">If both Exclude and Only parameters are specified, a warning message is issued and the </w:t>
-      </w:r>
-      <w:r>
-        <w:rPr>
-          <w:bCs w:val="0"/>
-          <w:i/>
-          <w:iCs/>
-        </w:rPr>
-        <w:t>ONLY</w:t>
-      </w:r>
-      <w:r>
-        <w:rPr>
-          <w:bCs w:val="0"/>
-          <w:i/>
-          <w:iCs/>
-        </w:rPr>
-        <w:t xml:space="preserve"> PATH</w:t>
-      </w:r>
-      <w:r>
-        <w:rPr>
-          <w:bCs w:val="0"/>
-        </w:rPr>
-        <w:t xml:space="preserve"> is ignored.</w:t>
+        <w:t xml:space="preserve">Same as </w:t>
+      </w:r>
+      <w:r>
+        <w:rPr>
+          <w:b/>
+        </w:rPr>
+        <w:t>OnlyPaths</w:t>
+      </w:r>
+      <w:r>
+        <w:rPr>
+          <w:bCs w:val="0"/>
+        </w:rPr>
+        <w:t>. Discontinued.</w:t>
       </w:r>
     </w:p>
     <w:p>
       <w:pPr>
         <w:pStyle w:val="OptionList"/>
-        <w:rPr>
-          <w:color w:val="000000"/>
-        </w:rPr>
-      </w:pPr>
-      <w:r>
-        <w:rPr>
-          <w:b/>
-        </w:rPr>
-        <w:t>Exclude</w:t>
-      </w:r>
-      <w:r>
+      </w:pPr>
+      <w:r>
+        <w:rPr>
+          <w:b/>
+          <w:bCs w:val="0"/>
+          <w:lang w:val="sv-SE"/>
+        </w:rPr>
+        <w:t>Verbose</w:t>
+      </w:r>
+      <w:r>
+        <w:rPr>
+          <w:lang w:val="sv-SE"/>
+        </w:rPr>
         <w:tab/>
-      </w:r>
-      <w:r>
-        <w:t xml:space="preserve">Same as </w:t>
-      </w:r>
-      <w:proofErr w:type="spellStart"/>
-      <w:r>
-        <w:rPr>
-          <w:b/>
-          <w:bCs w:val="0"/>
-        </w:rPr>
-        <w:t>ExcludePaths</w:t>
-      </w:r>
-      <w:proofErr w:type="spellEnd"/>
-      <w:r>
-        <w:rPr>
-          <w:b/>
-          <w:bCs w:val="0"/>
-        </w:rPr>
-        <w:t>.</w:t>
-      </w:r>
-      <w:r>
-        <w:t xml:space="preserve"> Discontinued.</w:t>
+        <w:t xml:space="preserve">Verbose output. </w:t>
+      </w:r>
+      <w:r>
+        <w:rPr>
+          <w:b/>
+          <w:bCs w:val="0"/>
+          <w:lang w:val="sv-SE"/>
+        </w:rPr>
+        <w:t>(-v/--verbose</w:t>
+      </w:r>
+      <w:r>
+        <w:rPr>
+          <w:lang w:val="sv-SE"/>
+        </w:rPr>
+        <w:t xml:space="preserve">). </w:t>
+      </w:r>
+      <w:r>
+        <w:t xml:space="preserve">Allowed values are </w:t>
+      </w:r>
+      <w:r>
+        <w:rPr>
+          <w:rStyle w:val="BodyTextTerminalChar"/>
+        </w:rPr>
+        <w:t>0</w:t>
+      </w:r>
+      <w:r>
+        <w:t xml:space="preserve"> (default, no output), and </w:t>
+      </w:r>
+      <w:r>
+        <w:rPr>
+          <w:rStyle w:val="BodyTextTerminalChar"/>
+        </w:rPr>
+        <w:t>1</w:t>
+      </w:r>
+      <w:r>
+        <w:t xml:space="preserve">. If this parameter has value </w:t>
+      </w:r>
+      <w:r>
+        <w:rPr>
+          <w:rStyle w:val="BodyTextTerminalChar"/>
+        </w:rPr>
+        <w:t>1</w:t>
+      </w:r>
+      <w:r>
+        <w:t xml:space="preserve">, it cannot be reset to </w:t>
+      </w:r>
+      <w:r>
+        <w:rPr>
+          <w:rStyle w:val="BodyTextTerminalChar"/>
+        </w:rPr>
+        <w:t>0</w:t>
+      </w:r>
+      <w:r>
+        <w:t xml:space="preserve"> on command line.</w:t>
       </w:r>
     </w:p>
     <w:p>
       <w:pPr>
         <w:pStyle w:val="OptionList"/>
-        <w:rPr>
-          <w:bCs w:val="0"/>
-        </w:rPr>
-      </w:pPr>
-      <w:r>
-        <w:rPr>
-          <w:b/>
-        </w:rPr>
-        <w:t>Only</w:t>
-      </w:r>
-      <w:r>
-        <w:rPr>
+      </w:pPr>
+      <w:r>
+        <w:rPr>
+          <w:b/>
+          <w:bCs w:val="0"/>
+        </w:rPr>
+        <w:t>Output</w:t>
+      </w:r>
+      <w:r>
+        <w:rPr>
+          <w:b/>
           <w:bCs w:val="0"/>
         </w:rPr>
         <w:tab/>
       </w:r>
       <w:r>
-        <w:rPr>
-          <w:bCs w:val="0"/>
-        </w:rPr>
-        <w:t xml:space="preserve">Same as </w:t>
-      </w:r>
-      <w:proofErr w:type="spellStart"/>
-      <w:r>
-        <w:rPr>
-          <w:b/>
-        </w:rPr>
-        <w:t>OnlyPaths</w:t>
-      </w:r>
-      <w:proofErr w:type="spellEnd"/>
-      <w:r>
-        <w:rPr>
-          <w:bCs w:val="0"/>
-        </w:rPr>
-        <w:t>. Discontinued.</w:t>
-      </w:r>
-    </w:p>
-    <w:p>
-      <w:pPr>
-        <w:pStyle w:val="OptionList"/>
-      </w:pPr>
-      <w:proofErr w:type="spellStart"/>
-      <w:r>
-        <w:rPr>
-          <w:b/>
-          <w:bCs w:val="0"/>
-          <w:lang w:val="sv-SE"/>
-        </w:rPr>
-        <w:t>Verbose</w:t>
-      </w:r>
-      <w:proofErr w:type="spellEnd"/>
-      <w:r>
-        <w:rPr>
-          <w:lang w:val="sv-SE"/>
-        </w:rPr>
-        <w:tab/>
-      </w:r>
-      <w:proofErr w:type="spellStart"/>
-      <w:r>
-        <w:rPr>
-          <w:lang w:val="sv-SE"/>
-        </w:rPr>
-        <w:t>Verbose</w:t>
-      </w:r>
-      <w:proofErr w:type="spellEnd"/>
-      <w:r>
-        <w:rPr>
-          <w:lang w:val="sv-SE"/>
-        </w:rPr>
-        <w:t xml:space="preserve"> output. </w:t>
-      </w:r>
-      <w:r>
-        <w:rPr>
-          <w:b/>
-          <w:bCs w:val="0"/>
-          <w:lang w:val="sv-SE"/>
-        </w:rPr>
-        <w:t>(-v/--</w:t>
-      </w:r>
-      <w:proofErr w:type="spellStart"/>
-      <w:r>
-        <w:rPr>
-          <w:b/>
-          <w:bCs w:val="0"/>
-          <w:lang w:val="sv-SE"/>
-        </w:rPr>
-        <w:t>verbose</w:t>
-      </w:r>
-      <w:proofErr w:type="spellEnd"/>
-      <w:r>
-        <w:rPr>
-          <w:lang w:val="sv-SE"/>
-        </w:rPr>
-        <w:t xml:space="preserve">). </w:t>
-      </w:r>
-      <w:r>
-        <w:t xml:space="preserve">Allowed values are </w:t>
-      </w:r>
-      <w:r>
-        <w:rPr>
-          <w:rStyle w:val="BodyTextTerminalChar"/>
-        </w:rPr>
-        <w:t>0</w:t>
-      </w:r>
-      <w:r>
-        <w:t xml:space="preserve"> (default, no output), and </w:t>
-      </w:r>
-      <w:r>
-        <w:rPr>
-          <w:rStyle w:val="BodyTextTerminalChar"/>
-        </w:rPr>
-        <w:t>1</w:t>
-      </w:r>
-      <w:r>
-        <w:t xml:space="preserve">. If this parameter has value </w:t>
-      </w:r>
-      <w:r>
-        <w:rPr>
-          <w:rStyle w:val="BodyTextTerminalChar"/>
-        </w:rPr>
-        <w:t>1</w:t>
-      </w:r>
-      <w:r>
-        <w:t xml:space="preserve">, it cannot be reset to </w:t>
-      </w:r>
-      <w:r>
-        <w:rPr>
-          <w:rStyle w:val="BodyTextTerminalChar"/>
-        </w:rPr>
-        <w:t>0</w:t>
-      </w:r>
-      <w:r>
-        <w:t xml:space="preserve"> on command line.</w:t>
-      </w:r>
-    </w:p>
-    <w:p>
-      <w:pPr>
-        <w:pStyle w:val="OptionList"/>
-      </w:pPr>
-      <w:r>
-        <w:rPr>
-          <w:b/>
-          <w:bCs w:val="0"/>
-        </w:rPr>
-        <w:t>Output</w:t>
-      </w:r>
-      <w:r>
-        <w:rPr>
-          <w:b/>
-          <w:bCs w:val="0"/>
-        </w:rPr>
-        <w:tab/>
-      </w:r>
-      <w:r>
         <w:t>Write</w:t>
       </w:r>
       <w:r>
@@ -4032,21 +3484,7 @@
         <w:rPr>
           <w:rStyle w:val="BodyTextTerminalChar"/>
         </w:rPr>
-        <w:t>&lt;</w:t>
-      </w:r>
-      <w:proofErr w:type="spellStart"/>
-      <w:r>
-        <w:rPr>
-          <w:rStyle w:val="BodyTextTerminalChar"/>
-        </w:rPr>
-        <w:t>stdout</w:t>
-      </w:r>
-      <w:proofErr w:type="spellEnd"/>
-      <w:r>
-        <w:rPr>
-          <w:rStyle w:val="BodyTextTerminalChar"/>
-        </w:rPr>
-        <w:t>&gt;</w:t>
+        <w:t>&lt;stdout&gt;</w:t>
       </w:r>
       <w:r>
         <w:t xml:space="preserve">  the output will be printed on the screen.</w:t>
@@ -4129,21 +3567,8 @@
         <w:pStyle w:val="BodyTextTerminal"/>
       </w:pPr>
       <w:r>
-        <w:t xml:space="preserve">User= </w:t>
-      </w:r>
-      <w:proofErr w:type="spellStart"/>
-      <w:r>
-        <w:t>postgres</w:t>
-      </w:r>
-      <w:proofErr w:type="spellEnd"/>
-      <w:r>
-        <w:t>/</w:t>
-      </w:r>
-      <w:proofErr w:type="spellStart"/>
-      <w:r>
-        <w:t>postgres</w:t>
-      </w:r>
-      <w:proofErr w:type="spellEnd"/>
+        <w:t>User= postgres/postgres</w:t>
+      </w:r>
     </w:p>
     <w:p>
       <w:pPr>
@@ -4164,13 +3589,8 @@
         <w:pStyle w:val="BodyTextTerminal"/>
         <w:keepNext/>
       </w:pPr>
-      <w:proofErr w:type="spellStart"/>
-      <w:r>
-        <w:t>Fullpath</w:t>
-      </w:r>
-      <w:proofErr w:type="spellEnd"/>
-      <w:r>
-        <w:t>=False</w:t>
+      <w:r>
+        <w:t>Fullpath=False</w:t>
       </w:r>
     </w:p>
     <w:p>
@@ -4202,15 +3622,7 @@
         <w:pStyle w:val="BodyTextTerminal"/>
       </w:pPr>
       <w:r>
-        <w:t>Output=&lt;</w:t>
-      </w:r>
-      <w:proofErr w:type="spellStart"/>
-      <w:r>
-        <w:t>stdout</w:t>
-      </w:r>
-      <w:proofErr w:type="spellEnd"/>
-      <w:r>
-        <w:t>&gt;</w:t>
+        <w:t>Output=&lt;stdout&gt;</w:t>
       </w:r>
     </w:p>
     <w:p>
@@ -4277,21 +3689,8 @@
         <w:pStyle w:val="BodyTextTerminal"/>
       </w:pPr>
       <w:r>
-        <w:t xml:space="preserve">C:&gt; python DamCompare.py -c1 </w:t>
-      </w:r>
-      <w:proofErr w:type="spellStart"/>
-      <w:r>
-        <w:t>NetCatalog</w:t>
-      </w:r>
-      <w:proofErr w:type="spellEnd"/>
-      <w:r>
-        <w:t xml:space="preserve"> -c2 NetCatalog1 -s </w:t>
-      </w:r>
-      <w:proofErr w:type="spellStart"/>
-      <w:r>
-        <w:t>ServerPC</w:t>
-      </w:r>
-      <w:proofErr w:type="spellEnd"/>
+        <w:t>C:&gt; python DamCompare.py -c1 NetCatalog -c2 NetCatalog1 -s ServerPC</w:t>
+      </w:r>
       <w:r>
         <w:br/>
       </w:r>
@@ -4305,31 +3704,7 @@
         <w:pStyle w:val="BodyText"/>
       </w:pPr>
       <w:r>
-        <w:t xml:space="preserve">Run the analysis of the </w:t>
-      </w:r>
-      <w:proofErr w:type="spellStart"/>
-      <w:r>
-        <w:t>NetCatalog</w:t>
-      </w:r>
-      <w:proofErr w:type="spellEnd"/>
-      <w:r>
-        <w:t xml:space="preserve"> server catalog against NetCatalog1. The </w:t>
-      </w:r>
-      <w:proofErr w:type="spellStart"/>
-      <w:r>
-        <w:t>Postgres</w:t>
-      </w:r>
-      <w:proofErr w:type="spellEnd"/>
-      <w:r>
-        <w:t xml:space="preserve"> database is set up in </w:t>
-      </w:r>
-      <w:proofErr w:type="spellStart"/>
-      <w:r>
-        <w:t>ServerPC</w:t>
-      </w:r>
-      <w:proofErr w:type="spellEnd"/>
-      <w:r>
-        <w:t xml:space="preserve"> at port #5433.</w:t>
+        <w:t>Run the analysis of the NetCatalog server catalog against NetCatalog1. The Postgres database is set up in ServerPC at port #5433.</w:t>
       </w:r>
     </w:p>
     <w:p>
@@ -4338,62 +3713,44 @@
         <w:keepNext/>
       </w:pPr>
       <w:r>
-        <w:lastRenderedPageBreak/>
-        <w:t>C:&gt; python DamCompare.py -v -l -c1 Pictures\</w:t>
-      </w:r>
-      <w:proofErr w:type="spellStart"/>
-      <w:r>
+        <w:t>C:&gt; python DamCompare.py -v -l -c1 Pictures\DaminionCatalog.dmc</w:t>
+      </w:r>
+      <w:r>
+        <w:br/>
+        <w:t>-c2 Pictures\DaminionCatalogCopy.dmc -o Pictures\output.txt</w:t>
+      </w:r>
+    </w:p>
+    <w:p>
+      <w:pPr>
+        <w:pStyle w:val="BodyText"/>
+      </w:pPr>
+      <w:r>
+        <w:t xml:space="preserve">Run the analysis of the local catalog </w:t>
+      </w:r>
+      <w:r>
+        <w:rPr>
+          <w:rStyle w:val="BodyTextTerminalChar"/>
+        </w:rPr>
         <w:t>DaminionCatalog.dmc</w:t>
       </w:r>
-      <w:proofErr w:type="spellEnd"/>
-      <w:r>
-        <w:br/>
-        <w:t>-c2 Pictures\</w:t>
-      </w:r>
-      <w:proofErr w:type="spellStart"/>
-      <w:r>
+      <w:r>
+        <w:t xml:space="preserve"> in the </w:t>
+      </w:r>
+      <w:r>
+        <w:rPr>
+          <w:rStyle w:val="BodyTextTerminalChar"/>
+        </w:rPr>
+        <w:t>Pictures</w:t>
+      </w:r>
+      <w:r>
+        <w:t xml:space="preserve"> directory and compare it to </w:t>
+      </w:r>
+      <w:r>
+        <w:rPr>
+          <w:rStyle w:val="BodyTextTerminalChar"/>
+        </w:rPr>
         <w:t>DaminionCatalogCopy.dmc</w:t>
       </w:r>
-      <w:proofErr w:type="spellEnd"/>
-      <w:r>
-        <w:t xml:space="preserve"> -o Pictures\output.txt</w:t>
-      </w:r>
-    </w:p>
-    <w:p>
-      <w:pPr>
-        <w:pStyle w:val="BodyText"/>
-      </w:pPr>
-      <w:r>
-        <w:t xml:space="preserve">Run the analysis of the local catalog </w:t>
-      </w:r>
-      <w:proofErr w:type="spellStart"/>
-      <w:r>
-        <w:rPr>
-          <w:rStyle w:val="BodyTextTerminalChar"/>
-        </w:rPr>
-        <w:t>DaminionCatalog.dmc</w:t>
-      </w:r>
-      <w:proofErr w:type="spellEnd"/>
-      <w:r>
-        <w:t xml:space="preserve"> in the </w:t>
-      </w:r>
-      <w:r>
-        <w:rPr>
-          <w:rStyle w:val="BodyTextTerminalChar"/>
-        </w:rPr>
-        <w:t>Pictures</w:t>
-      </w:r>
-      <w:r>
-        <w:t xml:space="preserve"> directory and compare it to </w:t>
-      </w:r>
-      <w:proofErr w:type="spellStart"/>
-      <w:r>
-        <w:rPr>
-          <w:rStyle w:val="BodyTextTerminalChar"/>
-        </w:rPr>
-        <w:t>DaminionCatalogCopy.dmc</w:t>
-      </w:r>
-      <w:proofErr w:type="spellEnd"/>
       <w:r>
         <w:t xml:space="preserve"> in the same directory. Print the results of the analysis in </w:t>
       </w:r>
@@ -4413,24 +3770,11 @@
         <w:keepNext/>
       </w:pPr>
       <w:r>
-        <w:t>C:&gt; python DamCompare.py -v -l -c1 Pictures\</w:t>
-      </w:r>
-      <w:proofErr w:type="spellStart"/>
-      <w:r>
-        <w:t>DaminionCatalog.dmc</w:t>
-      </w:r>
-      <w:proofErr w:type="spellEnd"/>
+        <w:t>C:&gt; python DamCompare.py -v -l -c1 Pictures\DaminionCatalog.dmc</w:t>
+      </w:r>
       <w:r>
         <w:br/>
-        <w:t>-c2 Pictures\</w:t>
-      </w:r>
-      <w:proofErr w:type="spellStart"/>
-      <w:r>
-        <w:t>DaminionCatalogCopy.dmc</w:t>
-      </w:r>
-      <w:proofErr w:type="spellEnd"/>
-      <w:r>
-        <w:t xml:space="preserve"> -y .\Pictures\2017 .\Pictures\2016-12\ -o Pictures\output.txt</w:t>
+        <w:t>-c2 Pictures\DaminionCatalogCopy.dmc -y .\Pictures\2017 .\Pictures\2016-12\ -o Pictures\output.txt</w:t>
       </w:r>
     </w:p>
     <w:p>
@@ -4551,24 +3895,12 @@
         <w:keepNext/>
       </w:pPr>
       <w:r>
-        <w:t>C:&gt; python DamCompare.py -v -l -c1 Pictures\</w:t>
-      </w:r>
-      <w:proofErr w:type="spellStart"/>
-      <w:r>
-        <w:t>DaminionCatalog.dmc</w:t>
-      </w:r>
-      <w:proofErr w:type="spellEnd"/>
+        <w:lastRenderedPageBreak/>
+        <w:t>C:&gt; python DamCompare.py -v -l -c1 Pictures\DaminionCatalog.dmc</w:t>
+      </w:r>
       <w:r>
         <w:br/>
-        <w:t>-c2 Pictures\</w:t>
-      </w:r>
-      <w:proofErr w:type="spellStart"/>
-      <w:r>
-        <w:t>DaminionCatalogCopy.dmc</w:t>
-      </w:r>
-      <w:proofErr w:type="spellEnd"/>
-      <w:r>
-        <w:t xml:space="preserve"> -x .\Pictures\2017 .\Pictures\2016-12\ -o Pictures\output.txt</w:t>
+        <w:t>-c2 Pictures\DaminionCatalogCopy.dmc -x .\Pictures\2017 .\Pictures\2016-12\ -o Pictures\output.txt</w:t>
       </w:r>
     </w:p>
     <w:p>
@@ -4576,15 +3908,7 @@
         <w:pStyle w:val="BodyText"/>
       </w:pPr>
       <w:r>
-        <w:t xml:space="preserve">As in the previous example, but </w:t>
-      </w:r>
-      <w:proofErr w:type="spellStart"/>
-      <w:r>
-        <w:t>exlude</w:t>
-      </w:r>
-      <w:proofErr w:type="spellEnd"/>
-      <w:r>
-        <w:t xml:space="preserve"> from the analysis items in .</w:t>
+        <w:t>As in the previous example, but exlude from the analysis items in .</w:t>
       </w:r>
       <w:r>
         <w:rPr>
@@ -4680,23 +4004,7 @@
         <w:keepNext/>
       </w:pPr>
       <w:r>
-        <w:t>C:&gt; python DamCompare.py --</w:t>
-      </w:r>
-      <w:proofErr w:type="spellStart"/>
-      <w:r>
-        <w:t>ini</w:t>
-      </w:r>
-      <w:proofErr w:type="spellEnd"/>
-      <w:r>
-        <w:t xml:space="preserve"> Pictures\DamCompare.ini -o &lt;</w:t>
-      </w:r>
-      <w:proofErr w:type="spellStart"/>
-      <w:r>
-        <w:t>stdout</w:t>
-      </w:r>
-      <w:proofErr w:type="spellEnd"/>
-      <w:r>
-        <w:t>&gt;</w:t>
+        <w:t>C:&gt; python DamCompare.py --ini Pictures\DamCompare.ini -o &lt;stdout&gt;</w:t>
       </w:r>
     </w:p>
     <w:p>
@@ -4826,7 +4134,7 @@
     <w:sectPr>
       <w:headerReference w:type="default" r:id="rId10"/>
       <w:footerReference w:type="default" r:id="rId11"/>
-      <w:pgSz w:w="12240" w:h="15840"/>
+      <w:pgSz w:w="11907" w:h="16839" w:code="9"/>
       <w:pgMar w:top="1440" w:right="1440" w:bottom="1440" w:left="1440" w:header="708" w:footer="708" w:gutter="0"/>
       <w:cols w:space="708"/>
       <w:docGrid w:linePitch="360"/>
@@ -4937,7 +4245,7 @@
         <w:noProof/>
         <w:lang w:val="fi-FI"/>
       </w:rPr>
-      <w:t>1</w:t>
+      <w:t>4</w:t>
     </w:r>
     <w:r>
       <w:rPr>

</xml_diff>

<commit_message>
Added GPS precision handling to DamCompare.
</commit_message>
<xml_diff>
--- a/DamCompare.docx
+++ b/DamCompare.docx
@@ -1,6 +1,6 @@
 
 <file path=word/document.xml><?xml version="1.0" encoding="utf-8"?>
-<w:document xmlns:wpc="http://schemas.microsoft.com/office/word/2010/wordprocessingCanvas" xmlns:mc="http://schemas.openxmlformats.org/markup-compatibility/2006" xmlns:o="urn:schemas-microsoft-com:office:office" xmlns:r="http://schemas.openxmlformats.org/officeDocument/2006/relationships" xmlns:m="http://schemas.openxmlformats.org/officeDocument/2006/math" xmlns:v="urn:schemas-microsoft-com:vml" xmlns:wp14="http://schemas.microsoft.com/office/word/2010/wordprocessingDrawing" xmlns:wp="http://schemas.openxmlformats.org/drawingml/2006/wordprocessingDrawing" xmlns:w10="urn:schemas-microsoft-com:office:word" xmlns:w="http://schemas.openxmlformats.org/wordprocessingml/2006/main" xmlns:w14="http://schemas.microsoft.com/office/word/2010/wordml" xmlns:w15="http://schemas.microsoft.com/office/word/2012/wordml" xmlns:wpg="http://schemas.microsoft.com/office/word/2010/wordprocessingGroup" xmlns:wpi="http://schemas.microsoft.com/office/word/2010/wordprocessingInk" xmlns:wne="http://schemas.microsoft.com/office/word/2006/wordml" xmlns:wps="http://schemas.microsoft.com/office/word/2010/wordprocessingShape" mc:Ignorable="w14 w15 wp14">
+<w:document xmlns:wpc="http://schemas.microsoft.com/office/word/2010/wordprocessingCanvas" xmlns:cx="http://schemas.microsoft.com/office/drawing/2014/chartex" xmlns:cx1="http://schemas.microsoft.com/office/drawing/2015/9/8/chartex" xmlns:cx2="http://schemas.microsoft.com/office/drawing/2015/10/21/chartex" xmlns:cx3="http://schemas.microsoft.com/office/drawing/2016/5/9/chartex" xmlns:cx4="http://schemas.microsoft.com/office/drawing/2016/5/10/chartex" xmlns:cx5="http://schemas.microsoft.com/office/drawing/2016/5/11/chartex" xmlns:mc="http://schemas.openxmlformats.org/markup-compatibility/2006" xmlns:o="urn:schemas-microsoft-com:office:office" xmlns:r="http://schemas.openxmlformats.org/officeDocument/2006/relationships" xmlns:m="http://schemas.openxmlformats.org/officeDocument/2006/math" xmlns:v="urn:schemas-microsoft-com:vml" xmlns:wp14="http://schemas.microsoft.com/office/word/2010/wordprocessingDrawing" xmlns:wp="http://schemas.openxmlformats.org/drawingml/2006/wordprocessingDrawing" xmlns:w10="urn:schemas-microsoft-com:office:word" xmlns:w="http://schemas.openxmlformats.org/wordprocessingml/2006/main" xmlns:w14="http://schemas.microsoft.com/office/word/2010/wordml" xmlns:w15="http://schemas.microsoft.com/office/word/2012/wordml" xmlns:w16se="http://schemas.microsoft.com/office/word/2015/wordml/symex" xmlns:wpg="http://schemas.microsoft.com/office/word/2010/wordprocessingGroup" xmlns:wpi="http://schemas.microsoft.com/office/word/2010/wordprocessingInk" xmlns:wne="http://schemas.microsoft.com/office/word/2006/wordml" xmlns:wps="http://schemas.microsoft.com/office/word/2010/wordprocessingShape" mc:Ignorable="w14 w15 w16se wp14">
   <w:body>
     <w:p>
       <w:pPr>
@@ -20,6 +20,7 @@
       <w:pPr>
         <w:pStyle w:val="BodyText"/>
       </w:pPr>
+      <w:proofErr w:type="spellStart"/>
       <w:r>
         <w:rPr>
           <w:b/>
@@ -34,6 +35,7 @@
         </w:rPr>
         <w:t>Compare</w:t>
       </w:r>
+      <w:proofErr w:type="spellEnd"/>
       <w:r>
         <w:t xml:space="preserve"> </w:t>
       </w:r>
@@ -43,8 +45,13 @@
       <w:r>
         <w:t xml:space="preserve"> </w:t>
       </w:r>
-      <w:r>
-        <w:t xml:space="preserve">Daminion database </w:t>
+      <w:proofErr w:type="spellStart"/>
+      <w:r>
+        <w:t>Daminion</w:t>
+      </w:r>
+      <w:proofErr w:type="spellEnd"/>
+      <w:r>
+        <w:t xml:space="preserve"> database </w:t>
       </w:r>
       <w:r>
         <w:t>verification</w:t>
@@ -112,7 +119,21 @@
         <w:rPr>
           <w:szCs w:val="20"/>
         </w:rPr>
-        <w:t xml:space="preserve">[--ini </w:t>
+        <w:t>[--</w:t>
+      </w:r>
+      <w:proofErr w:type="spellStart"/>
+      <w:r>
+        <w:rPr>
+          <w:szCs w:val="20"/>
+        </w:rPr>
+        <w:t>ini</w:t>
+      </w:r>
+      <w:proofErr w:type="spellEnd"/>
+      <w:r>
+        <w:rPr>
+          <w:szCs w:val="20"/>
+        </w:rPr>
+        <w:t xml:space="preserve"> </w:t>
       </w:r>
       <w:r>
         <w:rPr>
@@ -138,7 +159,82 @@
         <w:rPr>
           <w:szCs w:val="20"/>
         </w:rPr>
-        <w:t>f] [-i]</w:t>
+        <w:t>f] [-</w:t>
+      </w:r>
+      <w:proofErr w:type="spellStart"/>
+      <w:r>
+        <w:rPr>
+          <w:szCs w:val="20"/>
+        </w:rPr>
+        <w:t>i</w:t>
+      </w:r>
+      <w:proofErr w:type="spellEnd"/>
+      <w:r>
+        <w:rPr>
+          <w:szCs w:val="20"/>
+        </w:rPr>
+        <w:t>]</w:t>
+      </w:r>
+      <w:r>
+        <w:rPr>
+          <w:szCs w:val="20"/>
+        </w:rPr>
+        <w:br/>
+        <w:t>[--</w:t>
+      </w:r>
+      <w:proofErr w:type="spellStart"/>
+      <w:r>
+        <w:rPr>
+          <w:szCs w:val="20"/>
+        </w:rPr>
+        <w:t>GPS_dist</w:t>
+      </w:r>
+      <w:proofErr w:type="spellEnd"/>
+      <w:r>
+        <w:rPr>
+          <w:szCs w:val="20"/>
+        </w:rPr>
+        <w:t xml:space="preserve"> </w:t>
+      </w:r>
+      <w:r>
+        <w:rPr>
+          <w:i/>
+          <w:szCs w:val="20"/>
+        </w:rPr>
+        <w:t>TOLERANCE</w:t>
+      </w:r>
+      <w:r>
+        <w:rPr>
+          <w:szCs w:val="20"/>
+        </w:rPr>
+        <w:t>] [--</w:t>
+      </w:r>
+      <w:proofErr w:type="spellStart"/>
+      <w:r>
+        <w:rPr>
+          <w:szCs w:val="20"/>
+        </w:rPr>
+        <w:t>GPS_alt</w:t>
+      </w:r>
+      <w:proofErr w:type="spellEnd"/>
+      <w:r>
+        <w:rPr>
+          <w:szCs w:val="20"/>
+        </w:rPr>
+        <w:t xml:space="preserve"> </w:t>
+      </w:r>
+      <w:r>
+        <w:rPr>
+          <w:i/>
+          <w:szCs w:val="20"/>
+        </w:rPr>
+        <w:t>TOLERANCE</w:t>
+      </w:r>
+      <w:r>
+        <w:rPr>
+          <w:szCs w:val="20"/>
+        </w:rPr>
+        <w:t>]</w:t>
       </w:r>
       <w:r>
         <w:rPr>
@@ -163,19 +259,21 @@
         <w:rPr>
           <w:szCs w:val="20"/>
         </w:rPr>
+        <w:t xml:space="preserve"> </w:t>
+      </w:r>
+      <w:bookmarkStart w:id="0" w:name="_GoBack"/>
+      <w:bookmarkEnd w:id="0"/>
+      <w:r>
+        <w:rPr>
+          <w:szCs w:val="20"/>
+        </w:rPr>
+        <w:t>[-l]</w:t>
+      </w:r>
+      <w:r>
+        <w:rPr>
+          <w:szCs w:val="20"/>
+        </w:rPr>
         <w:br/>
-      </w:r>
-      <w:r>
-        <w:rPr>
-          <w:szCs w:val="20"/>
-        </w:rPr>
-        <w:t>[-l]</w:t>
-      </w:r>
-      <w:r>
-        <w:rPr>
-          <w:szCs w:val="20"/>
-        </w:rPr>
-        <w:t xml:space="preserve"> </w:t>
       </w:r>
       <w:r>
         <w:rPr>
@@ -358,8 +456,13 @@
       <w:pPr>
         <w:pStyle w:val="BodyText"/>
       </w:pPr>
-      <w:r>
-        <w:t xml:space="preserve">Daminion digital asset </w:t>
+      <w:proofErr w:type="spellStart"/>
+      <w:r>
+        <w:t>Daminion</w:t>
+      </w:r>
+      <w:proofErr w:type="spellEnd"/>
+      <w:r>
+        <w:t xml:space="preserve"> digital asset </w:t>
       </w:r>
       <w:r>
         <w:t>management</w:t>
@@ -368,7 +471,31 @@
         <w:t xml:space="preserve"> (DAM) system is a great tool for assigning meta data (tags) to your digital assets and for sorting and searching the items.</w:t>
       </w:r>
       <w:r>
-        <w:t xml:space="preserve"> Daminion writes all tags (with few exceptions) into the media files, so that the metadata is also available outside Daminion. In Daminion there is no </w:t>
+        <w:t xml:space="preserve"> </w:t>
+      </w:r>
+      <w:proofErr w:type="spellStart"/>
+      <w:r>
+        <w:t>Daminion</w:t>
+      </w:r>
+      <w:proofErr w:type="spellEnd"/>
+      <w:r>
+        <w:t xml:space="preserve"> writes all tags (with few exceptions) into the media files, so that the metadata is also available outside </w:t>
+      </w:r>
+      <w:proofErr w:type="spellStart"/>
+      <w:r>
+        <w:t>Daminion</w:t>
+      </w:r>
+      <w:proofErr w:type="spellEnd"/>
+      <w:r>
+        <w:t xml:space="preserve">. In </w:t>
+      </w:r>
+      <w:proofErr w:type="spellStart"/>
+      <w:r>
+        <w:t>Daminion</w:t>
+      </w:r>
+      <w:proofErr w:type="spellEnd"/>
+      <w:r>
+        <w:t xml:space="preserve"> there is no </w:t>
       </w:r>
       <w:r>
         <w:t xml:space="preserve">facility </w:t>
@@ -379,8 +506,13 @@
       <w:r>
         <w:t xml:space="preserve">the </w:t>
       </w:r>
-      <w:r>
-        <w:t xml:space="preserve">Daminion database. </w:t>
+      <w:proofErr w:type="spellStart"/>
+      <w:r>
+        <w:t>Daminion</w:t>
+      </w:r>
+      <w:proofErr w:type="spellEnd"/>
+      <w:r>
+        <w:t xml:space="preserve"> database. </w:t>
       </w:r>
       <w:r>
         <w:rPr>
@@ -402,16 +534,45 @@
         <w:t>ing</w:t>
       </w:r>
       <w:r>
-        <w:t xml:space="preserve"> inconsistencies in metadata for Daminion server and standalone catalogs.</w:t>
+        <w:t xml:space="preserve"> inconsistencies in metadata for </w:t>
+      </w:r>
+      <w:proofErr w:type="spellStart"/>
+      <w:r>
+        <w:t>Daminion</w:t>
+      </w:r>
+      <w:proofErr w:type="spellEnd"/>
+      <w:r>
+        <w:t xml:space="preserve"> server and standalone catalogs.</w:t>
       </w:r>
       <w:r>
         <w:t xml:space="preserve"> Inconsistencies can arise either by changing metadata in image file outside </w:t>
       </w:r>
       <w:r>
-        <w:t>of Daminion</w:t>
-      </w:r>
-      <w:r>
-        <w:t>, so the Daminion catalog is not aware of those changes or when changes in Daminion are not completely written into the metadata in the files.</w:t>
+        <w:t xml:space="preserve">of </w:t>
+      </w:r>
+      <w:proofErr w:type="spellStart"/>
+      <w:r>
+        <w:t>Daminion</w:t>
+      </w:r>
+      <w:proofErr w:type="spellEnd"/>
+      <w:r>
+        <w:t xml:space="preserve">, so the </w:t>
+      </w:r>
+      <w:proofErr w:type="spellStart"/>
+      <w:r>
+        <w:t>Daminion</w:t>
+      </w:r>
+      <w:proofErr w:type="spellEnd"/>
+      <w:r>
+        <w:t xml:space="preserve"> catalog is not aware of those changes or when changes in </w:t>
+      </w:r>
+      <w:proofErr w:type="spellStart"/>
+      <w:r>
+        <w:t>Daminion</w:t>
+      </w:r>
+      <w:proofErr w:type="spellEnd"/>
+      <w:r>
+        <w:t xml:space="preserve"> are not completely written into the metadata in the files.</w:t>
       </w:r>
     </w:p>
     <w:p>
@@ -459,8 +620,13 @@
       <w:r>
         <w:t xml:space="preserve">a </w:t>
       </w:r>
-      <w:r>
-        <w:t>Daminion catalog for potential inconsisten</w:t>
+      <w:proofErr w:type="spellStart"/>
+      <w:r>
+        <w:t>Daminion</w:t>
+      </w:r>
+      <w:proofErr w:type="spellEnd"/>
+      <w:r>
+        <w:t xml:space="preserve"> catalog for potential inconsisten</w:t>
       </w:r>
       <w:r>
         <w:t>t</w:t>
@@ -477,8 +643,13 @@
       <w:r>
         <w:t xml:space="preserve">in the </w:t>
       </w:r>
-      <w:r>
-        <w:t>Daminion database and the media items</w:t>
+      <w:proofErr w:type="spellStart"/>
+      <w:r>
+        <w:t>Daminion</w:t>
+      </w:r>
+      <w:proofErr w:type="spellEnd"/>
+      <w:r>
+        <w:t xml:space="preserve"> database and the media items</w:t>
       </w:r>
       <w:r>
         <w:t>.</w:t>
@@ -487,7 +658,15 @@
         <w:t xml:space="preserve"> </w:t>
       </w:r>
       <w:r>
-        <w:t>The analysis is done by comparing two Daminion databases. The first one is the current active/production catalog and the second one is</w:t>
+        <w:t xml:space="preserve">The analysis is done by comparing two </w:t>
+      </w:r>
+      <w:proofErr w:type="spellStart"/>
+      <w:r>
+        <w:t>Daminion</w:t>
+      </w:r>
+      <w:proofErr w:type="spellEnd"/>
+      <w:r>
+        <w:t xml:space="preserve"> databases. The first one is the current active/production catalog and the second one is</w:t>
       </w:r>
       <w:r>
         <w:t xml:space="preserve"> a newly to be created catalog</w:t>
@@ -701,8 +880,17 @@
           <w:b/>
           <w:bCs/>
         </w:rPr>
-        <w:t>-i</w:t>
-      </w:r>
+        <w:t>-</w:t>
+      </w:r>
+      <w:proofErr w:type="spellStart"/>
+      <w:r>
+        <w:rPr>
+          <w:b/>
+          <w:bCs/>
+        </w:rPr>
+        <w:t>i</w:t>
+      </w:r>
+      <w:proofErr w:type="spellEnd"/>
       <w:r>
         <w:t xml:space="preserve"> option, so that </w:t>
       </w:r>
@@ -792,14 +980,28 @@
       <w:pPr>
         <w:pStyle w:val="OptionList"/>
         <w:rPr>
-          <w:b/>
-        </w:rPr>
-      </w:pPr>
-      <w:r>
-        <w:rPr>
-          <w:b/>
-        </w:rPr>
-        <w:t xml:space="preserve">--ini </w:t>
+          <w:bCs w:val="0"/>
+        </w:rPr>
+      </w:pPr>
+      <w:r>
+        <w:rPr>
+          <w:b/>
+        </w:rPr>
+        <w:t>--</w:t>
+      </w:r>
+      <w:proofErr w:type="spellStart"/>
+      <w:r>
+        <w:rPr>
+          <w:b/>
+        </w:rPr>
+        <w:t>ini</w:t>
+      </w:r>
+      <w:proofErr w:type="spellEnd"/>
+      <w:r>
+        <w:rPr>
+          <w:b/>
+        </w:rPr>
+        <w:t xml:space="preserve"> </w:t>
       </w:r>
       <w:r>
         <w:rPr>
@@ -847,6 +1049,138 @@
     <w:p>
       <w:pPr>
         <w:pStyle w:val="OptionList"/>
+        <w:ind w:left="2161" w:hanging="1441"/>
+        <w:rPr>
+          <w:b/>
+        </w:rPr>
+      </w:pPr>
+      <w:r>
+        <w:rPr>
+          <w:b/>
+        </w:rPr>
+        <w:t>--</w:t>
+      </w:r>
+      <w:proofErr w:type="spellStart"/>
+      <w:r>
+        <w:rPr>
+          <w:b/>
+        </w:rPr>
+        <w:t>GPS_dist</w:t>
+      </w:r>
+      <w:proofErr w:type="spellEnd"/>
+      <w:r>
+        <w:rPr>
+          <w:b/>
+        </w:rPr>
+        <w:t xml:space="preserve"> </w:t>
+      </w:r>
+      <w:r>
+        <w:rPr>
+          <w:i/>
+        </w:rPr>
+        <w:t>TOLERANCE</w:t>
+      </w:r>
+      <w:r>
+        <w:rPr>
+          <w:i/>
+        </w:rPr>
+        <w:br/>
+      </w:r>
+      <w:r>
+        <w:t>When comparing the GPS position (</w:t>
+      </w:r>
+      <w:proofErr w:type="spellStart"/>
+      <w:r>
+        <w:t>lat</w:t>
+      </w:r>
+      <w:proofErr w:type="spellEnd"/>
+      <w:r>
+        <w:t xml:space="preserve"> and long), positions within the distance tolerance (in meters) are considered equal.</w:t>
+      </w:r>
+      <w:r>
+        <w:t xml:space="preserve"> If not specified, coordinates need to be exactly equal.</w:t>
+      </w:r>
+      <w:r>
+        <w:t xml:space="preserve"> Use decimal point, not comma.</w:t>
+      </w:r>
+    </w:p>
+    <w:p>
+      <w:pPr>
+        <w:pStyle w:val="OptionList"/>
+        <w:ind w:left="2161" w:hanging="1441"/>
+        <w:rPr>
+          <w:b/>
+        </w:rPr>
+      </w:pPr>
+      <w:r>
+        <w:rPr>
+          <w:b/>
+        </w:rPr>
+        <w:t>--</w:t>
+      </w:r>
+      <w:proofErr w:type="spellStart"/>
+      <w:r>
+        <w:rPr>
+          <w:b/>
+        </w:rPr>
+        <w:t>GPS_</w:t>
+      </w:r>
+      <w:r>
+        <w:rPr>
+          <w:b/>
+        </w:rPr>
+        <w:t>alt</w:t>
+      </w:r>
+      <w:proofErr w:type="spellEnd"/>
+      <w:r>
+        <w:rPr>
+          <w:b/>
+        </w:rPr>
+        <w:t xml:space="preserve"> </w:t>
+      </w:r>
+      <w:r>
+        <w:rPr>
+          <w:i/>
+        </w:rPr>
+        <w:t>TOLERANCE</w:t>
+      </w:r>
+      <w:r>
+        <w:rPr>
+          <w:i/>
+        </w:rPr>
+        <w:br/>
+      </w:r>
+      <w:r>
+        <w:t>When comparing the GPS position (</w:t>
+      </w:r>
+      <w:r>
+        <w:t>altitude</w:t>
+      </w:r>
+      <w:r>
+        <w:t>), positions within the distance tolerance (in meters) are considered equal.</w:t>
+      </w:r>
+      <w:r>
+        <w:t xml:space="preserve"> </w:t>
+      </w:r>
+      <w:r>
+        <w:t xml:space="preserve">If not specified, </w:t>
+      </w:r>
+      <w:r>
+        <w:t xml:space="preserve">altitudes </w:t>
+      </w:r>
+      <w:r>
+        <w:t>need to be exactly equal.</w:t>
+      </w:r>
+      <w:r>
+        <w:t xml:space="preserve"> </w:t>
+      </w:r>
+      <w:r>
+        <w:t>Use decimal point, not comma.</w:t>
+      </w:r>
+    </w:p>
+    <w:p>
+      <w:pPr>
+        <w:pStyle w:val="OptionList"/>
         <w:keepNext/>
       </w:pPr>
       <w:r>
@@ -854,8 +1188,17 @@
           <w:b/>
           <w:bCs w:val="0"/>
         </w:rPr>
-        <w:t>-f, --fullpath</w:t>
-      </w:r>
+        <w:t>-f, --</w:t>
+      </w:r>
+      <w:proofErr w:type="spellStart"/>
+      <w:r>
+        <w:rPr>
+          <w:b/>
+          <w:bCs w:val="0"/>
+        </w:rPr>
+        <w:t>fullpath</w:t>
+      </w:r>
+      <w:proofErr w:type="spellEnd"/>
       <w:r>
         <w:tab/>
       </w:r>
@@ -890,7 +1233,23 @@
           <w:b/>
           <w:bCs w:val="0"/>
         </w:rPr>
-        <w:t>-i, --id</w:t>
+        <w:t>-</w:t>
+      </w:r>
+      <w:proofErr w:type="spellStart"/>
+      <w:r>
+        <w:rPr>
+          <w:b/>
+          <w:bCs w:val="0"/>
+        </w:rPr>
+        <w:t>i</w:t>
+      </w:r>
+      <w:proofErr w:type="spellEnd"/>
+      <w:r>
+        <w:rPr>
+          <w:b/>
+          <w:bCs w:val="0"/>
+        </w:rPr>
+        <w:t>, --id</w:t>
       </w:r>
       <w:r>
         <w:tab/>
@@ -899,7 +1258,15 @@
         <w:tab/>
       </w:r>
       <w:r>
-        <w:t xml:space="preserve">Display the Daminion Item Id </w:t>
+        <w:t xml:space="preserve">Display the </w:t>
+      </w:r>
+      <w:proofErr w:type="spellStart"/>
+      <w:r>
+        <w:t>Daminion</w:t>
+      </w:r>
+      <w:proofErr w:type="spellEnd"/>
+      <w:r>
+        <w:t xml:space="preserve"> Item Id </w:t>
       </w:r>
       <w:r>
         <w:t xml:space="preserve">in parenthesis ( ) </w:t>
@@ -920,7 +1287,15 @@
           <w:b/>
           <w:bCs w:val="0"/>
         </w:rPr>
-        <w:t>-x, --exclude</w:t>
+        <w:t>-x, --</w:t>
+      </w:r>
+      <w:proofErr w:type="spellStart"/>
+      <w:r>
+        <w:rPr>
+          <w:b/>
+          <w:bCs w:val="0"/>
+        </w:rPr>
+        <w:t>exclude</w:t>
       </w:r>
       <w:r>
         <w:rPr>
@@ -929,6 +1304,7 @@
         </w:rPr>
         <w:t>paths</w:t>
       </w:r>
+      <w:proofErr w:type="spellEnd"/>
       <w:r>
         <w:rPr>
           <w:b/>
@@ -1025,7 +1401,15 @@
         <w:t>-f</w:t>
       </w:r>
       <w:r>
-        <w:t xml:space="preserve"> option to verify how the paths are stored in the Daminion database. </w:t>
+        <w:t xml:space="preserve"> option to verify how the paths are stored in the </w:t>
+      </w:r>
+      <w:proofErr w:type="spellStart"/>
+      <w:r>
+        <w:t>Daminion</w:t>
+      </w:r>
+      <w:proofErr w:type="spellEnd"/>
+      <w:r>
+        <w:t xml:space="preserve"> database. </w:t>
       </w:r>
       <w:r>
         <w:rPr>
@@ -1067,7 +1451,15 @@
           <w:b/>
           <w:bCs w:val="0"/>
         </w:rPr>
-        <w:t>-y, --only</w:t>
+        <w:t>-y, --</w:t>
+      </w:r>
+      <w:proofErr w:type="spellStart"/>
+      <w:r>
+        <w:rPr>
+          <w:b/>
+          <w:bCs w:val="0"/>
+        </w:rPr>
+        <w:t>only</w:t>
       </w:r>
       <w:r>
         <w:rPr>
@@ -1076,6 +1468,7 @@
         </w:rPr>
         <w:t>paths</w:t>
       </w:r>
+      <w:proofErr w:type="spellEnd"/>
       <w:r>
         <w:rPr>
           <w:b/>
@@ -1172,7 +1565,15 @@
         <w:t>-f</w:t>
       </w:r>
       <w:r>
-        <w:t xml:space="preserve"> option to verify how the paths are stored in the Daminion database.</w:t>
+        <w:t xml:space="preserve"> option to verify how the paths are stored in the </w:t>
+      </w:r>
+      <w:proofErr w:type="spellStart"/>
+      <w:r>
+        <w:t>Daminion</w:t>
+      </w:r>
+      <w:proofErr w:type="spellEnd"/>
+      <w:r>
+        <w:t xml:space="preserve"> database.</w:t>
       </w:r>
       <w:r>
         <w:t xml:space="preserve"> </w:t>
@@ -1217,8 +1618,17 @@
           <w:b/>
           <w:bCs w:val="0"/>
         </w:rPr>
-        <w:t>-l, --sqlite</w:t>
-      </w:r>
+        <w:t>-l, --</w:t>
+      </w:r>
+      <w:proofErr w:type="spellStart"/>
+      <w:r>
+        <w:rPr>
+          <w:b/>
+          <w:bCs w:val="0"/>
+        </w:rPr>
+        <w:t>sqlite</w:t>
+      </w:r>
+      <w:proofErr w:type="spellEnd"/>
       <w:r>
         <w:tab/>
         <w:t xml:space="preserve">Use </w:t>
@@ -1253,8 +1663,13 @@
       <w:r>
         <w:t xml:space="preserve">based on </w:t>
       </w:r>
-      <w:r>
-        <w:t>Postgresql)</w:t>
+      <w:proofErr w:type="spellStart"/>
+      <w:r>
+        <w:t>Postgresql</w:t>
+      </w:r>
+      <w:proofErr w:type="spellEnd"/>
+      <w:r>
+        <w:t>)</w:t>
       </w:r>
     </w:p>
     <w:p>
@@ -1301,6 +1716,7 @@
         </w:rPr>
         <w:t xml:space="preserve"> </w:t>
       </w:r>
+      <w:proofErr w:type="spellStart"/>
       <w:r>
         <w:rPr>
           <w:bCs w:val="0"/>
@@ -1317,6 +1733,7 @@
         </w:rPr>
         <w:t>1</w:t>
       </w:r>
+      <w:proofErr w:type="spellEnd"/>
       <w:r>
         <w:rPr>
           <w:b/>
@@ -1367,11 +1784,19 @@
         </w:rPr>
         <w:t xml:space="preserve">the original </w:t>
       </w:r>
-      <w:r>
-        <w:rPr>
-          <w:bCs w:val="0"/>
-        </w:rPr>
-        <w:t>Daminion catalog name</w:t>
+      <w:proofErr w:type="spellStart"/>
+      <w:r>
+        <w:rPr>
+          <w:bCs w:val="0"/>
+        </w:rPr>
+        <w:t>Daminion</w:t>
+      </w:r>
+      <w:proofErr w:type="spellEnd"/>
+      <w:r>
+        <w:rPr>
+          <w:bCs w:val="0"/>
+        </w:rPr>
+        <w:t xml:space="preserve"> catalog name</w:t>
       </w:r>
       <w:r>
         <w:rPr>
@@ -1383,8 +1808,16 @@
         <w:rPr>
           <w:rStyle w:val="BodyTextTerminalChar"/>
         </w:rPr>
-        <w:t>.dmc</w:t>
-      </w:r>
+        <w:t>.</w:t>
+      </w:r>
+      <w:proofErr w:type="spellStart"/>
+      <w:r>
+        <w:rPr>
+          <w:rStyle w:val="BodyTextTerminalChar"/>
+        </w:rPr>
+        <w:t>dmc</w:t>
+      </w:r>
+      <w:proofErr w:type="spellEnd"/>
       <w:r>
         <w:rPr>
           <w:bCs w:val="0"/>
@@ -1429,6 +1862,7 @@
         </w:rPr>
         <w:t xml:space="preserve"> </w:t>
       </w:r>
+      <w:proofErr w:type="spellStart"/>
       <w:r>
         <w:rPr>
           <w:bCs w:val="0"/>
@@ -1445,6 +1879,7 @@
         </w:rPr>
         <w:t>2</w:t>
       </w:r>
+      <w:proofErr w:type="spellEnd"/>
       <w:r>
         <w:rPr>
           <w:b/>
@@ -1483,11 +1918,19 @@
         </w:rPr>
         <w:t xml:space="preserve"> option specifies the new created </w:t>
       </w:r>
-      <w:r>
-        <w:rPr>
-          <w:bCs w:val="0"/>
-        </w:rPr>
-        <w:t>Daminion catalog</w:t>
+      <w:proofErr w:type="spellStart"/>
+      <w:r>
+        <w:rPr>
+          <w:bCs w:val="0"/>
+        </w:rPr>
+        <w:t>Daminion</w:t>
+      </w:r>
+      <w:proofErr w:type="spellEnd"/>
+      <w:r>
+        <w:rPr>
+          <w:bCs w:val="0"/>
+        </w:rPr>
+        <w:t xml:space="preserve"> catalog</w:t>
       </w:r>
       <w:r>
         <w:rPr>
@@ -1499,8 +1942,16 @@
         <w:rPr>
           <w:rStyle w:val="BodyTextTerminalChar"/>
         </w:rPr>
-        <w:t>.dmc</w:t>
-      </w:r>
+        <w:t>.</w:t>
+      </w:r>
+      <w:proofErr w:type="spellStart"/>
+      <w:r>
+        <w:rPr>
+          <w:rStyle w:val="BodyTextTerminalChar"/>
+        </w:rPr>
+        <w:t>dmc</w:t>
+      </w:r>
+      <w:proofErr w:type="spellEnd"/>
       <w:r>
         <w:rPr>
           <w:bCs w:val="0"/>
@@ -1520,6 +1971,7 @@
           <w:b/>
           <w:bCs w:val="0"/>
         </w:rPr>
+        <w:lastRenderedPageBreak/>
         <w:t xml:space="preserve"> </w:t>
       </w:r>
       <w:r>
@@ -1534,6 +1986,7 @@
         </w:rPr>
         <w:t xml:space="preserve"> </w:t>
       </w:r>
+      <w:proofErr w:type="spellStart"/>
       <w:r>
         <w:rPr>
           <w:bCs w:val="0"/>
@@ -1542,6 +1995,7 @@
         </w:rPr>
         <w:t>SERVER</w:t>
       </w:r>
+      <w:proofErr w:type="spellEnd"/>
       <w:r>
         <w:rPr>
           <w:b/>
@@ -1583,7 +2037,21 @@
         <w:rPr>
           <w:bCs w:val="0"/>
         </w:rPr>
-        <w:t xml:space="preserve">the Daminion Server). If </w:t>
+        <w:t xml:space="preserve">the </w:t>
+      </w:r>
+      <w:proofErr w:type="spellStart"/>
+      <w:r>
+        <w:rPr>
+          <w:bCs w:val="0"/>
+        </w:rPr>
+        <w:t>Daminion</w:t>
+      </w:r>
+      <w:proofErr w:type="spellEnd"/>
+      <w:r>
+        <w:rPr>
+          <w:bCs w:val="0"/>
+        </w:rPr>
+        <w:t xml:space="preserve"> Server). If </w:t>
       </w:r>
       <w:r>
         <w:rPr>
@@ -1637,7 +2105,21 @@
         <w:rPr>
           <w:bCs w:val="0"/>
         </w:rPr>
-        <w:t xml:space="preserve"> Daminion Server Administration</w:t>
+        <w:t xml:space="preserve"> </w:t>
+      </w:r>
+      <w:proofErr w:type="spellStart"/>
+      <w:r>
+        <w:rPr>
+          <w:bCs w:val="0"/>
+        </w:rPr>
+        <w:t>Daminion</w:t>
+      </w:r>
+      <w:proofErr w:type="spellEnd"/>
+      <w:r>
+        <w:rPr>
+          <w:bCs w:val="0"/>
+        </w:rPr>
+        <w:t xml:space="preserve"> Server Administration</w:t>
       </w:r>
       <w:r>
         <w:rPr>
@@ -1663,6 +2145,7 @@
         </w:rPr>
         <w:t xml:space="preserve"> -p --port </w:t>
       </w:r>
+      <w:proofErr w:type="spellStart"/>
       <w:r>
         <w:rPr>
           <w:i/>
@@ -1670,6 +2153,7 @@
         </w:rPr>
         <w:t>PORT</w:t>
       </w:r>
+      <w:proofErr w:type="spellEnd"/>
       <w:r>
         <w:rPr>
           <w:i/>
@@ -1694,7 +2178,15 @@
         <w:t>, the</w:t>
       </w:r>
       <w:r>
-        <w:t xml:space="preserve"> Daminion default</w:t>
+        <w:t xml:space="preserve"> </w:t>
+      </w:r>
+      <w:proofErr w:type="spellStart"/>
+      <w:r>
+        <w:t>Daminion</w:t>
+      </w:r>
+      <w:proofErr w:type="spellEnd"/>
+      <w:r>
+        <w:t xml:space="preserve"> default</w:t>
       </w:r>
       <w:r>
         <w:t xml:space="preserve"> </w:t>
@@ -1727,6 +2219,7 @@
       <w:r>
         <w:t xml:space="preserve"> </w:t>
       </w:r>
+      <w:proofErr w:type="spellStart"/>
       <w:r>
         <w:rPr>
           <w:i/>
@@ -1734,6 +2227,7 @@
         </w:rPr>
         <w:t>USER</w:t>
       </w:r>
+      <w:proofErr w:type="spellEnd"/>
       <w:r>
         <w:tab/>
       </w:r>
@@ -1760,123 +2254,164 @@
         <w:t>Not</w:t>
       </w:r>
       <w:r>
-        <w:t xml:space="preserve"> Daminion catalog user). If not specified the installation default </w:t>
-      </w:r>
+        <w:t xml:space="preserve"> </w:t>
+      </w:r>
+      <w:proofErr w:type="spellStart"/>
+      <w:r>
+        <w:t>Daminion</w:t>
+      </w:r>
+      <w:proofErr w:type="spellEnd"/>
+      <w:r>
+        <w:t xml:space="preserve"> catalog user). If not specified the installation default </w:t>
+      </w:r>
+      <w:proofErr w:type="spellStart"/>
       <w:r>
         <w:rPr>
           <w:i/>
           <w:iCs/>
         </w:rPr>
-        <w:t>postgres/postgres</w:t>
-      </w:r>
-      <w:r>
-        <w:t xml:space="preserve"> will be used.</w:t>
-      </w:r>
-    </w:p>
-    <w:p>
-      <w:pPr>
-        <w:pStyle w:val="OptionList"/>
-      </w:pPr>
-      <w:r>
-        <w:lastRenderedPageBreak/>
-        <w:t xml:space="preserve"> </w:t>
-      </w:r>
-      <w:r>
-        <w:rPr>
-          <w:b/>
-          <w:bCs w:val="0"/>
-        </w:rPr>
-        <w:t>-o --output</w:t>
-      </w:r>
-      <w:r>
-        <w:t xml:space="preserve"> </w:t>
-      </w:r>
+        <w:t>postgres</w:t>
+      </w:r>
+      <w:proofErr w:type="spellEnd"/>
       <w:r>
         <w:rPr>
           <w:i/>
           <w:iCs/>
         </w:rPr>
-        <w:t>OUTFILE</w:t>
-      </w:r>
-      <w:r>
-        <w:br/>
-      </w:r>
-      <w:r>
-        <w:t>Write</w:t>
-      </w:r>
-      <w:r>
-        <w:t xml:space="preserve"> </w:t>
-      </w:r>
-      <w:r>
-        <w:t>the report to</w:t>
-      </w:r>
-      <w:r>
-        <w:t xml:space="preserve"> an</w:t>
-      </w:r>
-      <w:r>
-        <w:t xml:space="preserve"> </w:t>
-      </w:r>
+        <w:t>/</w:t>
+      </w:r>
+      <w:proofErr w:type="spellStart"/>
       <w:r>
         <w:rPr>
           <w:i/>
           <w:iCs/>
         </w:rPr>
-        <w:t>OUTFILE</w:t>
-      </w:r>
-      <w:r>
-        <w:t xml:space="preserve">. If </w:t>
-      </w:r>
-      <w:r>
-        <w:rPr>
-          <w:b/>
-          <w:bCs w:val="0"/>
-        </w:rPr>
-        <w:t>-o</w:t>
-      </w:r>
-      <w:r>
-        <w:t xml:space="preserve"> is not specified the output will be </w:t>
-      </w:r>
-      <w:r>
-        <w:t xml:space="preserve">displayed </w:t>
-      </w:r>
-      <w:r>
-        <w:t>on the screen. Verbose messages (</w:t>
-      </w:r>
-      <w:r>
-        <w:rPr>
-          <w:b/>
-          <w:bCs w:val="0"/>
-        </w:rPr>
-        <w:t>-v</w:t>
-      </w:r>
-      <w:r>
-        <w:t xml:space="preserve">) are </w:t>
-      </w:r>
-      <w:r>
-        <w:t xml:space="preserve">never </w:t>
-      </w:r>
-      <w:r>
-        <w:t xml:space="preserve">directed to </w:t>
+        <w:t>postgres</w:t>
+      </w:r>
+      <w:proofErr w:type="spellEnd"/>
+      <w:r>
+        <w:t xml:space="preserve"> will be used.</w:t>
+      </w:r>
+    </w:p>
+    <w:p>
+      <w:pPr>
+        <w:pStyle w:val="OptionList"/>
+      </w:pPr>
+      <w:r>
+        <w:t xml:space="preserve"> </w:t>
+      </w:r>
+      <w:r>
+        <w:rPr>
+          <w:b/>
+          <w:bCs w:val="0"/>
+        </w:rPr>
+        <w:t>-o --output</w:t>
+      </w:r>
+      <w:r>
+        <w:t xml:space="preserve"> </w:t>
       </w:r>
       <w:r>
         <w:rPr>
           <w:i/>
           <w:iCs/>
         </w:rPr>
-        <w:t>OUTFILE.</w:t>
-      </w:r>
-      <w:r>
-        <w:t xml:space="preserve"> </w:t>
-      </w:r>
-      <w:r>
-        <w:t xml:space="preserve">To print the output on screen, when an output file specified in an INI file, a special value </w:t>
+        <w:t>OUTFILE</w:t>
+      </w:r>
+      <w:r>
+        <w:br/>
+      </w:r>
+      <w:r>
+        <w:t>Write</w:t>
+      </w:r>
+      <w:r>
+        <w:t xml:space="preserve"> </w:t>
+      </w:r>
+      <w:r>
+        <w:t>the report to</w:t>
+      </w:r>
+      <w:r>
+        <w:t xml:space="preserve"> an</w:t>
+      </w:r>
+      <w:r>
+        <w:t xml:space="preserve"> </w:t>
       </w:r>
       <w:r>
         <w:rPr>
           <w:i/>
           <w:iCs/>
         </w:rPr>
-        <w:t>&lt;stdout&gt;</w:t>
+        <w:t>OUTFILE</w:t>
+      </w:r>
+      <w:r>
+        <w:t xml:space="preserve">. If </w:t>
+      </w:r>
+      <w:r>
+        <w:rPr>
+          <w:b/>
+          <w:bCs w:val="0"/>
+        </w:rPr>
+        <w:t>-o</w:t>
+      </w:r>
+      <w:r>
+        <w:t xml:space="preserve"> is not specified the output will be </w:t>
+      </w:r>
+      <w:r>
+        <w:t xml:space="preserve">displayed </w:t>
+      </w:r>
+      <w:r>
+        <w:t>on the screen. Verbose messages (</w:t>
+      </w:r>
+      <w:r>
+        <w:rPr>
+          <w:b/>
+          <w:bCs w:val="0"/>
+        </w:rPr>
+        <w:t>-v</w:t>
+      </w:r>
+      <w:r>
+        <w:t xml:space="preserve">) are </w:t>
+      </w:r>
+      <w:r>
+        <w:t xml:space="preserve">never </w:t>
+      </w:r>
+      <w:r>
+        <w:t xml:space="preserve">directed to </w:t>
+      </w:r>
+      <w:r>
+        <w:rPr>
+          <w:i/>
+          <w:iCs/>
+        </w:rPr>
+        <w:t>OUTFILE.</w:t>
+      </w:r>
+      <w:r>
+        <w:t xml:space="preserve"> </w:t>
+      </w:r>
+      <w:r>
+        <w:t xml:space="preserve">To print the output on screen, when an output file specified in an INI file, a special value </w:t>
+      </w:r>
+      <w:r>
+        <w:rPr>
+          <w:i/>
+          <w:iCs/>
+        </w:rPr>
+        <w:t>&lt;</w:t>
+      </w:r>
+      <w:proofErr w:type="spellStart"/>
+      <w:r>
+        <w:rPr>
+          <w:i/>
+          <w:iCs/>
+        </w:rPr>
+        <w:t>stdout</w:t>
+      </w:r>
+      <w:proofErr w:type="spellEnd"/>
+      <w:r>
+        <w:rPr>
+          <w:i/>
+          <w:iCs/>
+        </w:rPr>
+        <w:t>&gt;</w:t>
       </w:r>
       <w:r>
         <w:t xml:space="preserve"> can be used.</w:t>
@@ -1896,7 +2431,14 @@
       </w:r>
       <w:r>
         <w:tab/>
-        <w:t xml:space="preserve">Verbose output. Specifying </w:t>
+      </w:r>
+      <w:proofErr w:type="spellStart"/>
+      <w:r>
+        <w:t>Verbose</w:t>
+      </w:r>
+      <w:proofErr w:type="spellEnd"/>
+      <w:r>
+        <w:t xml:space="preserve"> output. Specifying </w:t>
       </w:r>
       <w:r>
         <w:t xml:space="preserve">the option </w:t>
@@ -2254,6 +2796,7 @@
       <w:r>
         <w:t xml:space="preserve"> for both </w:t>
       </w:r>
+      <w:proofErr w:type="spellStart"/>
       <w:r>
         <w:rPr>
           <w:b/>
@@ -2261,9 +2804,11 @@
         </w:rPr>
         <w:t>DamScan</w:t>
       </w:r>
+      <w:proofErr w:type="spellEnd"/>
       <w:r>
         <w:t xml:space="preserve"> and </w:t>
       </w:r>
+      <w:proofErr w:type="spellStart"/>
       <w:r>
         <w:rPr>
           <w:b/>
@@ -2271,6 +2816,7 @@
         </w:rPr>
         <w:t>DamCompare</w:t>
       </w:r>
+      <w:proofErr w:type="spellEnd"/>
       <w:r>
         <w:t xml:space="preserve"> you can ignore the warnings.</w:t>
       </w:r>
@@ -2303,8 +2849,6 @@
         </w:rPr>
         <w:t xml:space="preserve">Title, Description, Comments, </w:t>
       </w:r>
-      <w:bookmarkStart w:id="0" w:name="_GoBack"/>
-      <w:bookmarkEnd w:id="0"/>
       <w:r>
         <w:rPr>
           <w:bCs/>
@@ -2330,7 +2874,15 @@
         <w:t>n</w:t>
       </w:r>
       <w:r>
-        <w:t xml:space="preserve">ot all tag categories that are supported by Daminion. </w:t>
+        <w:t xml:space="preserve">ot all tag categories that are supported by </w:t>
+      </w:r>
+      <w:proofErr w:type="spellStart"/>
+      <w:r>
+        <w:t>Daminion</w:t>
+      </w:r>
+      <w:proofErr w:type="spellEnd"/>
+      <w:r>
+        <w:t xml:space="preserve">. </w:t>
       </w:r>
       <w:r>
         <w:t>O</w:t>
@@ -2430,6 +2982,7 @@
         <w:rPr>
           <w:rFonts w:eastAsia="Times New Roman"/>
         </w:rPr>
+        <w:lastRenderedPageBreak/>
         <w:t>ENVIRONMENT</w:t>
       </w:r>
     </w:p>
@@ -2512,7 +3065,6 @@
         <w:pStyle w:val="Heading2"/>
       </w:pPr>
       <w:r>
-        <w:lastRenderedPageBreak/>
         <w:t>psycopg2</w:t>
       </w:r>
     </w:p>
@@ -2561,8 +3113,13 @@
         <w:pStyle w:val="BodyTextTerminal"/>
       </w:pPr>
       <w:r>
-        <w:t>C:&gt; python -m pip install -U pip setuptools</w:t>
-      </w:r>
+        <w:t xml:space="preserve">C:&gt; python -m pip install -U pip </w:t>
+      </w:r>
+      <w:proofErr w:type="spellStart"/>
+      <w:r>
+        <w:t>setuptools</w:t>
+      </w:r>
+      <w:proofErr w:type="spellEnd"/>
     </w:p>
     <w:p>
       <w:pPr>
@@ -2601,6 +3158,7 @@
       <w:r>
         <w:t xml:space="preserve">The file consists of two sections: Database and Session. Each line consists of one parameter, ‘=’ sign and the parameter value. It’s recommended to use full pathnames, so the INI file works independent of directory, where the </w:t>
       </w:r>
+      <w:proofErr w:type="spellStart"/>
       <w:r>
         <w:rPr>
           <w:b/>
@@ -2608,6 +3166,7 @@
         </w:rPr>
         <w:t>DamScan</w:t>
       </w:r>
+      <w:proofErr w:type="spellEnd"/>
       <w:r>
         <w:t xml:space="preserve"> program is run. </w:t>
       </w:r>
@@ -2660,8 +3219,17 @@
           <w:b/>
           <w:bCs w:val="0"/>
         </w:rPr>
-        <w:t>-l/--sqlite</w:t>
-      </w:r>
+        <w:t>-l/--</w:t>
+      </w:r>
+      <w:proofErr w:type="spellStart"/>
+      <w:r>
+        <w:rPr>
+          <w:b/>
+          <w:bCs w:val="0"/>
+        </w:rPr>
+        <w:t>sqlite</w:t>
+      </w:r>
+      <w:proofErr w:type="spellEnd"/>
       <w:r>
         <w:t xml:space="preserve">. Allowed values: </w:t>
       </w:r>
@@ -2703,7 +3271,15 @@
       </w:r>
       <w:r>
         <w:tab/>
-        <w:t>The Daminion catalog name (</w:t>
+        <w:t xml:space="preserve">The </w:t>
+      </w:r>
+      <w:proofErr w:type="spellStart"/>
+      <w:r>
+        <w:t>Daminion</w:t>
+      </w:r>
+      <w:proofErr w:type="spellEnd"/>
+      <w:r>
+        <w:t xml:space="preserve"> catalog name (</w:t>
       </w:r>
       <w:r>
         <w:rPr>
@@ -2738,7 +3314,15 @@
       </w:r>
       <w:r>
         <w:tab/>
-        <w:t>The Daminion catalog name (</w:t>
+        <w:t xml:space="preserve">The </w:t>
+      </w:r>
+      <w:proofErr w:type="spellStart"/>
+      <w:r>
+        <w:t>Daminion</w:t>
+      </w:r>
+      <w:proofErr w:type="spellEnd"/>
+      <w:r>
+        <w:t xml:space="preserve"> catalog name (</w:t>
       </w:r>
       <w:r>
         <w:rPr>
@@ -2878,7 +3462,21 @@
         <w:rPr>
           <w:bCs w:val="0"/>
         </w:rPr>
-        <w:t xml:space="preserve">). The defauls is </w:t>
+        <w:t xml:space="preserve">). The </w:t>
+      </w:r>
+      <w:proofErr w:type="spellStart"/>
+      <w:r>
+        <w:rPr>
+          <w:bCs w:val="0"/>
+        </w:rPr>
+        <w:t>defauls</w:t>
+      </w:r>
+      <w:proofErr w:type="spellEnd"/>
+      <w:r>
+        <w:rPr>
+          <w:bCs w:val="0"/>
+        </w:rPr>
+        <w:t xml:space="preserve"> is </w:t>
       </w:r>
       <w:r>
         <w:rPr>
@@ -2925,12 +3523,28 @@
         </w:rPr>
         <w:t xml:space="preserve">). The default is </w:t>
       </w:r>
-      <w:r>
-        <w:rPr>
-          <w:rStyle w:val="BodyTextTerminalChar"/>
-        </w:rPr>
-        <w:t>postgres/postgres</w:t>
-      </w:r>
+      <w:proofErr w:type="spellStart"/>
+      <w:r>
+        <w:rPr>
+          <w:rStyle w:val="BodyTextTerminalChar"/>
+        </w:rPr>
+        <w:t>postgres</w:t>
+      </w:r>
+      <w:proofErr w:type="spellEnd"/>
+      <w:r>
+        <w:rPr>
+          <w:rStyle w:val="BodyTextTerminalChar"/>
+        </w:rPr>
+        <w:t>/</w:t>
+      </w:r>
+      <w:proofErr w:type="spellStart"/>
+      <w:r>
+        <w:rPr>
+          <w:rStyle w:val="BodyTextTerminalChar"/>
+        </w:rPr>
+        <w:t>postgres</w:t>
+      </w:r>
+      <w:proofErr w:type="spellEnd"/>
       <w:r>
         <w:rPr>
           <w:bCs w:val="0"/>
@@ -2956,12 +3570,14 @@
       <w:pPr>
         <w:pStyle w:val="OptionList"/>
       </w:pPr>
+      <w:proofErr w:type="spellStart"/>
       <w:r>
         <w:rPr>
           <w:b/>
         </w:rPr>
         <w:t>Fullpath</w:t>
       </w:r>
+      <w:proofErr w:type="spellEnd"/>
       <w:r>
         <w:rPr>
           <w:b/>
@@ -2982,8 +3598,17 @@
           <w:b/>
           <w:bCs w:val="0"/>
         </w:rPr>
-        <w:t>-f/--fullpath</w:t>
-      </w:r>
+        <w:t>-f/--</w:t>
+      </w:r>
+      <w:proofErr w:type="spellStart"/>
+      <w:r>
+        <w:rPr>
+          <w:b/>
+          <w:bCs w:val="0"/>
+        </w:rPr>
+        <w:t>fullpath</w:t>
+      </w:r>
+      <w:proofErr w:type="spellEnd"/>
       <w:r>
         <w:t xml:space="preserve">). Allowed values: </w:t>
       </w:r>
@@ -3030,11 +3655,20 @@
           <w:b/>
           <w:bCs w:val="0"/>
         </w:rPr>
+        <w:lastRenderedPageBreak/>
         <w:t>ID</w:t>
       </w:r>
       <w:r>
         <w:tab/>
-        <w:t>Display the Daminion Item Id</w:t>
+        <w:t xml:space="preserve">Display the </w:t>
+      </w:r>
+      <w:proofErr w:type="spellStart"/>
+      <w:r>
+        <w:t>Daminion</w:t>
+      </w:r>
+      <w:proofErr w:type="spellEnd"/>
+      <w:r>
+        <w:t xml:space="preserve"> Item Id</w:t>
       </w:r>
       <w:r>
         <w:t xml:space="preserve"> after the filename</w:t>
@@ -3047,7 +3681,23 @@
           <w:b/>
           <w:bCs w:val="0"/>
         </w:rPr>
-        <w:t>-i/--id</w:t>
+        <w:t>-</w:t>
+      </w:r>
+      <w:proofErr w:type="spellStart"/>
+      <w:r>
+        <w:rPr>
+          <w:b/>
+          <w:bCs w:val="0"/>
+        </w:rPr>
+        <w:t>i</w:t>
+      </w:r>
+      <w:proofErr w:type="spellEnd"/>
+      <w:r>
+        <w:rPr>
+          <w:b/>
+          <w:bCs w:val="0"/>
+        </w:rPr>
+        <w:t>/--id</w:t>
       </w:r>
       <w:r>
         <w:t xml:space="preserve">). Allowed values: </w:t>
@@ -3089,10 +3739,127 @@
     <w:p>
       <w:pPr>
         <w:pStyle w:val="OptionList"/>
+      </w:pPr>
+      <w:proofErr w:type="spellStart"/>
+      <w:r>
+        <w:rPr>
+          <w:b/>
+        </w:rPr>
+        <w:t>GPS_dist</w:t>
+      </w:r>
+      <w:proofErr w:type="spellEnd"/>
+      <w:r>
+        <w:tab/>
+        <w:t>Specifies the distance tolerance (</w:t>
+      </w:r>
+      <w:r>
+        <w:rPr>
+          <w:b/>
+        </w:rPr>
+        <w:t>--</w:t>
+      </w:r>
+      <w:proofErr w:type="spellStart"/>
+      <w:r>
+        <w:rPr>
+          <w:b/>
+        </w:rPr>
+        <w:t>GPS_dist</w:t>
+      </w:r>
+      <w:proofErr w:type="spellEnd"/>
+      <w:r>
+        <w:t xml:space="preserve">) when comparing the position of the images. Images within the distance are not reported. The default value is </w:t>
+      </w:r>
+      <w:r>
+        <w:rPr>
+          <w:rStyle w:val="BodyTextTerminalChar"/>
+        </w:rPr>
+        <w:t>0.0</w:t>
+      </w:r>
+      <w:r>
+        <w:t xml:space="preserve"> (in meters). Use decimal point, not comma.</w:t>
+      </w:r>
+    </w:p>
+    <w:p>
+      <w:pPr>
+        <w:pStyle w:val="OptionList"/>
+      </w:pPr>
+      <w:proofErr w:type="spellStart"/>
+      <w:r>
+        <w:rPr>
+          <w:b/>
+        </w:rPr>
+        <w:t>GPS_al</w:t>
+      </w:r>
+      <w:r>
+        <w:rPr>
+          <w:b/>
+        </w:rPr>
+        <w:t>t</w:t>
+      </w:r>
+      <w:proofErr w:type="spellEnd"/>
+      <w:r>
+        <w:tab/>
+        <w:t xml:space="preserve">Specifies the </w:t>
+      </w:r>
+      <w:r>
+        <w:t>altitude</w:t>
+      </w:r>
+      <w:r>
+        <w:t xml:space="preserve"> tolerance (</w:t>
+      </w:r>
+      <w:r>
+        <w:rPr>
+          <w:b/>
+        </w:rPr>
+        <w:t>--</w:t>
+      </w:r>
+      <w:proofErr w:type="spellStart"/>
+      <w:r>
+        <w:rPr>
+          <w:b/>
+        </w:rPr>
+        <w:t>GPS_al</w:t>
+      </w:r>
+      <w:r>
+        <w:rPr>
+          <w:b/>
+        </w:rPr>
+        <w:t>t</w:t>
+      </w:r>
+      <w:proofErr w:type="spellEnd"/>
+      <w:r>
+        <w:t xml:space="preserve">) when comparing the </w:t>
+      </w:r>
+      <w:r>
+        <w:t>altitude</w:t>
+      </w:r>
+      <w:r>
+        <w:t xml:space="preserve"> of the images. Images within the </w:t>
+      </w:r>
+      <w:r>
+        <w:t>tolerance</w:t>
+      </w:r>
+      <w:r>
+        <w:t xml:space="preserve"> are not reported. The default value is </w:t>
+      </w:r>
+      <w:r>
+        <w:rPr>
+          <w:rStyle w:val="BodyTextTerminalChar"/>
+        </w:rPr>
+        <w:t>0.0</w:t>
+      </w:r>
+      <w:r>
+        <w:t xml:space="preserve"> (in meters). Use decimal point, not comma.</w:t>
+      </w:r>
+    </w:p>
+    <w:p>
+      <w:pPr>
+        <w:pStyle w:val="OptionList"/>
         <w:rPr>
           <w:color w:val="000000"/>
         </w:rPr>
       </w:pPr>
+      <w:proofErr w:type="spellStart"/>
       <w:r>
         <w:rPr>
           <w:b/>
@@ -3105,6 +3872,7 @@
         </w:rPr>
         <w:t>Paths</w:t>
       </w:r>
+      <w:proofErr w:type="spellEnd"/>
       <w:r>
         <w:tab/>
         <w:t xml:space="preserve">Specifies a list of directory paths separated by spaces (‘ ‘) that will be excluded from the </w:t>
@@ -3131,6 +3899,7 @@
         </w:rPr>
         <w:t>/--</w:t>
       </w:r>
+      <w:proofErr w:type="spellStart"/>
       <w:r>
         <w:rPr>
           <w:b/>
@@ -3143,6 +3912,7 @@
         </w:rPr>
         <w:t>paths</w:t>
       </w:r>
+      <w:proofErr w:type="spellEnd"/>
       <w:r>
         <w:t>).</w:t>
       </w:r>
@@ -3184,6 +3954,7 @@
           <w:bCs w:val="0"/>
         </w:rPr>
       </w:pPr>
+      <w:proofErr w:type="spellStart"/>
       <w:r>
         <w:rPr>
           <w:b/>
@@ -3196,6 +3967,7 @@
         </w:rPr>
         <w:t>Paths</w:t>
       </w:r>
+      <w:proofErr w:type="spellEnd"/>
       <w:r>
         <w:rPr>
           <w:bCs w:val="0"/>
@@ -3238,7 +4010,14 @@
           <w:b/>
         </w:rPr>
         <w:noBreakHyphen/>
-        <w:t>y/--only</w:t>
+        <w:t>y/--</w:t>
+      </w:r>
+      <w:proofErr w:type="spellStart"/>
+      <w:r>
+        <w:rPr>
+          <w:b/>
+        </w:rPr>
+        <w:t>only</w:t>
       </w:r>
       <w:r>
         <w:rPr>
@@ -3246,6 +4025,7 @@
         </w:rPr>
         <w:t>paths</w:t>
       </w:r>
+      <w:proofErr w:type="spellEnd"/>
       <w:r>
         <w:rPr>
           <w:bCs w:val="0"/>
@@ -3319,12 +4099,21 @@
         <w:tab/>
         <w:t xml:space="preserve">Same as </w:t>
       </w:r>
-      <w:r>
-        <w:rPr>
-          <w:b/>
-          <w:bCs w:val="0"/>
-        </w:rPr>
-        <w:t>ExcludePaths.</w:t>
+      <w:proofErr w:type="spellStart"/>
+      <w:r>
+        <w:rPr>
+          <w:b/>
+          <w:bCs w:val="0"/>
+        </w:rPr>
+        <w:t>ExcludePaths</w:t>
+      </w:r>
+      <w:proofErr w:type="spellEnd"/>
+      <w:r>
+        <w:rPr>
+          <w:b/>
+          <w:bCs w:val="0"/>
+        </w:rPr>
+        <w:t>.</w:t>
       </w:r>
       <w:r>
         <w:t xml:space="preserve"> Discontinued.</w:t>
@@ -3341,7 +4130,6 @@
         <w:rPr>
           <w:b/>
         </w:rPr>
-        <w:lastRenderedPageBreak/>
         <w:t>Only</w:t>
       </w:r>
       <w:r>
@@ -3351,12 +4139,14 @@
         <w:tab/>
         <w:t xml:space="preserve">Same as </w:t>
       </w:r>
+      <w:proofErr w:type="spellStart"/>
       <w:r>
         <w:rPr>
           <w:b/>
         </w:rPr>
         <w:t>OnlyPaths</w:t>
       </w:r>
+      <w:proofErr w:type="spellEnd"/>
       <w:r>
         <w:rPr>
           <w:bCs w:val="0"/>
@@ -3484,7 +4274,21 @@
         <w:rPr>
           <w:rStyle w:val="BodyTextTerminalChar"/>
         </w:rPr>
-        <w:t>&lt;stdout&gt;</w:t>
+        <w:t>&lt;</w:t>
+      </w:r>
+      <w:proofErr w:type="spellStart"/>
+      <w:r>
+        <w:rPr>
+          <w:rStyle w:val="BodyTextTerminalChar"/>
+        </w:rPr>
+        <w:t>stdout</w:t>
+      </w:r>
+      <w:proofErr w:type="spellEnd"/>
+      <w:r>
+        <w:rPr>
+          <w:rStyle w:val="BodyTextTerminalChar"/>
+        </w:rPr>
+        <w:t>&gt;</w:t>
       </w:r>
       <w:r>
         <w:t xml:space="preserve">  the output will be printed on the screen.</w:t>
@@ -3567,8 +4371,21 @@
         <w:pStyle w:val="BodyTextTerminal"/>
       </w:pPr>
       <w:r>
-        <w:t>User= postgres/postgres</w:t>
-      </w:r>
+        <w:t xml:space="preserve">User= </w:t>
+      </w:r>
+      <w:proofErr w:type="spellStart"/>
+      <w:r>
+        <w:t>postgres</w:t>
+      </w:r>
+      <w:proofErr w:type="spellEnd"/>
+      <w:r>
+        <w:t>/</w:t>
+      </w:r>
+      <w:proofErr w:type="spellStart"/>
+      <w:r>
+        <w:t>postgres</w:t>
+      </w:r>
+      <w:proofErr w:type="spellEnd"/>
     </w:p>
     <w:p>
       <w:pPr>
@@ -3589,8 +4406,13 @@
         <w:pStyle w:val="BodyTextTerminal"/>
         <w:keepNext/>
       </w:pPr>
-      <w:r>
-        <w:t>Fullpath=False</w:t>
+      <w:proofErr w:type="spellStart"/>
+      <w:r>
+        <w:t>Fullpath</w:t>
+      </w:r>
+      <w:proofErr w:type="spellEnd"/>
+      <w:r>
+        <w:t>=False</w:t>
       </w:r>
     </w:p>
     <w:p>
@@ -3605,6 +4427,32 @@
       <w:pPr>
         <w:pStyle w:val="BodyTextTerminal"/>
       </w:pPr>
+      <w:proofErr w:type="spellStart"/>
+      <w:r>
+        <w:t>GPS_dist</w:t>
+      </w:r>
+      <w:proofErr w:type="spellEnd"/>
+      <w:r>
+        <w:t>=0.0</w:t>
+      </w:r>
+    </w:p>
+    <w:p>
+      <w:pPr>
+        <w:pStyle w:val="BodyTextTerminal"/>
+      </w:pPr>
+      <w:proofErr w:type="spellStart"/>
+      <w:r>
+        <w:t>GPS_alt</w:t>
+      </w:r>
+      <w:proofErr w:type="spellEnd"/>
+      <w:r>
+        <w:t>=0.0</w:t>
+      </w:r>
+    </w:p>
+    <w:p>
+      <w:pPr>
+        <w:pStyle w:val="BodyTextTerminal"/>
+      </w:pPr>
       <w:r>
         <w:t># Exclude=path1 path2 path3 path4</w:t>
       </w:r>
@@ -3622,7 +4470,15 @@
         <w:pStyle w:val="BodyTextTerminal"/>
       </w:pPr>
       <w:r>
-        <w:t>Output=&lt;stdout&gt;</w:t>
+        <w:t>Output=&lt;</w:t>
+      </w:r>
+      <w:proofErr w:type="spellStart"/>
+      <w:r>
+        <w:t>stdout</w:t>
+      </w:r>
+      <w:proofErr w:type="spellEnd"/>
+      <w:r>
+        <w:t>&gt;</w:t>
       </w:r>
     </w:p>
     <w:p>
@@ -3645,6 +4501,7 @@
         <w:rPr>
           <w:rFonts w:eastAsia="Times New Roman"/>
         </w:rPr>
+        <w:lastRenderedPageBreak/>
         <w:t>EXAMPLEs</w:t>
       </w:r>
     </w:p>
@@ -3689,8 +4546,21 @@
         <w:pStyle w:val="BodyTextTerminal"/>
       </w:pPr>
       <w:r>
-        <w:t>C:&gt; python DamCompare.py -c1 NetCatalog -c2 NetCatalog1 -s ServerPC</w:t>
-      </w:r>
+        <w:t xml:space="preserve">C:&gt; python DamCompare.py -c1 </w:t>
+      </w:r>
+      <w:proofErr w:type="spellStart"/>
+      <w:r>
+        <w:t>NetCatalog</w:t>
+      </w:r>
+      <w:proofErr w:type="spellEnd"/>
+      <w:r>
+        <w:t xml:space="preserve"> -c2 NetCatalog1 -s </w:t>
+      </w:r>
+      <w:proofErr w:type="spellStart"/>
+      <w:r>
+        <w:t>ServerPC</w:t>
+      </w:r>
+      <w:proofErr w:type="spellEnd"/>
       <w:r>
         <w:br/>
       </w:r>
@@ -3704,7 +4574,23 @@
         <w:pStyle w:val="BodyText"/>
       </w:pPr>
       <w:r>
-        <w:t>Run the analysis of the NetCatalog server catalog against NetCatalog1. The Postgres database is set up in ServerPC at port #5433.</w:t>
+        <w:t xml:space="preserve">Run the analysis of the </w:t>
+      </w:r>
+      <w:proofErr w:type="spellStart"/>
+      <w:r>
+        <w:t>NetCatalog</w:t>
+      </w:r>
+      <w:proofErr w:type="spellEnd"/>
+      <w:r>
+        <w:t xml:space="preserve"> server catalog against NetCatalog1. The Postgres database is set up in </w:t>
+      </w:r>
+      <w:proofErr w:type="spellStart"/>
+      <w:r>
+        <w:t>ServerPC</w:t>
+      </w:r>
+      <w:proofErr w:type="spellEnd"/>
+      <w:r>
+        <w:t xml:space="preserve"> at port #5433.</w:t>
       </w:r>
     </w:p>
     <w:p>
@@ -3713,11 +4599,24 @@
         <w:keepNext/>
       </w:pPr>
       <w:r>
-        <w:t>C:&gt; python DamCompare.py -v -l -c1 Pictures\DaminionCatalog.dmc</w:t>
-      </w:r>
+        <w:t>C:&gt; python DamCompare.py -v -l -c1 Pictures\</w:t>
+      </w:r>
+      <w:proofErr w:type="spellStart"/>
+      <w:r>
+        <w:t>DaminionCatalog.dmc</w:t>
+      </w:r>
+      <w:proofErr w:type="spellEnd"/>
       <w:r>
         <w:br/>
-        <w:t>-c2 Pictures\DaminionCatalogCopy.dmc -o Pictures\output.txt</w:t>
+        <w:t>-c2 Pictures\</w:t>
+      </w:r>
+      <w:proofErr w:type="spellStart"/>
+      <w:r>
+        <w:t>DaminionCatalogCopy.dmc</w:t>
+      </w:r>
+      <w:proofErr w:type="spellEnd"/>
+      <w:r>
+        <w:t xml:space="preserve"> -o Pictures\output.txt</w:t>
       </w:r>
     </w:p>
     <w:p>
@@ -3727,12 +4626,14 @@
       <w:r>
         <w:t xml:space="preserve">Run the analysis of the local catalog </w:t>
       </w:r>
+      <w:proofErr w:type="spellStart"/>
       <w:r>
         <w:rPr>
           <w:rStyle w:val="BodyTextTerminalChar"/>
         </w:rPr>
         <w:t>DaminionCatalog.dmc</w:t>
       </w:r>
+      <w:proofErr w:type="spellEnd"/>
       <w:r>
         <w:t xml:space="preserve"> in the </w:t>
       </w:r>
@@ -3745,12 +4646,14 @@
       <w:r>
         <w:t xml:space="preserve"> directory and compare it to </w:t>
       </w:r>
+      <w:proofErr w:type="spellStart"/>
       <w:r>
         <w:rPr>
           <w:rStyle w:val="BodyTextTerminalChar"/>
         </w:rPr>
         <w:t>DaminionCatalogCopy.dmc</w:t>
       </w:r>
+      <w:proofErr w:type="spellEnd"/>
       <w:r>
         <w:t xml:space="preserve"> in the same directory. Print the results of the analysis in </w:t>
       </w:r>
@@ -3770,11 +4673,89 @@
         <w:keepNext/>
       </w:pPr>
       <w:r>
-        <w:t>C:&gt; python DamCompare.py -v -l -c1 Pictures\DaminionCatalog.dmc</w:t>
-      </w:r>
+        <w:t>C:&gt; python DamCompare.py -v -l -c1 Pictures\</w:t>
+      </w:r>
+      <w:proofErr w:type="spellStart"/>
+      <w:r>
+        <w:t>DaminionCatalog.dmc</w:t>
+      </w:r>
+      <w:proofErr w:type="spellEnd"/>
       <w:r>
         <w:br/>
-        <w:t>-c2 Pictures\DaminionCatalogCopy.dmc -y .\Pictures\2017 .\Pictures\2016-12\ -o Pictures\output.txt</w:t>
+        <w:t>-c2 Pictures\</w:t>
+      </w:r>
+      <w:proofErr w:type="spellStart"/>
+      <w:r>
+        <w:t>DaminionCatalogCopy.dmc</w:t>
+      </w:r>
+      <w:proofErr w:type="spellEnd"/>
+      <w:r>
+        <w:t xml:space="preserve"> --</w:t>
+      </w:r>
+      <w:proofErr w:type="spellStart"/>
+      <w:r>
+        <w:t>GPS_dist</w:t>
+      </w:r>
+      <w:proofErr w:type="spellEnd"/>
+      <w:r>
+        <w:t xml:space="preserve"> 0.1</w:t>
+      </w:r>
+      <w:r>
+        <w:br/>
+      </w:r>
+      <w:r>
+        <w:t>-o Pictures\output.txt</w:t>
+      </w:r>
+    </w:p>
+    <w:p>
+      <w:pPr>
+        <w:pStyle w:val="BodyText"/>
+      </w:pPr>
+      <w:r>
+        <w:t>As in the previous example, but ignore the position differences that are less than 10 cm.</w:t>
+      </w:r>
+    </w:p>
+    <w:p>
+      <w:pPr>
+        <w:pStyle w:val="BodyTextTerminal"/>
+        <w:keepNext/>
+      </w:pPr>
+      <w:r>
+        <w:t>C:&gt; python DamCompare.py -v -l -c1 Pictures\</w:t>
+      </w:r>
+      <w:proofErr w:type="spellStart"/>
+      <w:r>
+        <w:t>DaminionCatalog.dmc</w:t>
+      </w:r>
+      <w:proofErr w:type="spellEnd"/>
+      <w:r>
+        <w:br/>
+        <w:t>-c2 Pictures\</w:t>
+      </w:r>
+      <w:proofErr w:type="spellStart"/>
+      <w:r>
+        <w:t>DaminionCatalogCopy.dmc</w:t>
+      </w:r>
+      <w:proofErr w:type="spellEnd"/>
+      <w:r>
+        <w:t xml:space="preserve"> </w:t>
+      </w:r>
+      <w:r>
+        <w:t xml:space="preserve"> --</w:t>
+      </w:r>
+      <w:proofErr w:type="spellStart"/>
+      <w:r>
+        <w:t>GPS_dist</w:t>
+      </w:r>
+      <w:proofErr w:type="spellEnd"/>
+      <w:r>
+        <w:t xml:space="preserve"> 0.1</w:t>
+      </w:r>
+      <w:r>
+        <w:br/>
+      </w:r>
+      <w:r>
+        <w:t>-y .\Pictures\2017 .\Pictures\2016-12\ -o Pictures\output.txt</w:t>
       </w:r>
     </w:p>
     <w:p>
@@ -3895,12 +4876,24 @@
         <w:keepNext/>
       </w:pPr>
       <w:r>
-        <w:lastRenderedPageBreak/>
-        <w:t>C:&gt; python DamCompare.py -v -l -c1 Pictures\DaminionCatalog.dmc</w:t>
-      </w:r>
+        <w:t>C:&gt; python DamCompare.py -v -l -c1 Pictures\</w:t>
+      </w:r>
+      <w:proofErr w:type="spellStart"/>
+      <w:r>
+        <w:t>DaminionCatalog.dmc</w:t>
+      </w:r>
+      <w:proofErr w:type="spellEnd"/>
       <w:r>
         <w:br/>
-        <w:t>-c2 Pictures\DaminionCatalogCopy.dmc -x .\Pictures\2017 .\Pictures\2016-12\ -o Pictures\output.txt</w:t>
+        <w:t>-c2 Pictures\</w:t>
+      </w:r>
+      <w:proofErr w:type="spellStart"/>
+      <w:r>
+        <w:t>DaminionCatalogCopy.dmc</w:t>
+      </w:r>
+      <w:proofErr w:type="spellEnd"/>
+      <w:r>
+        <w:t xml:space="preserve"> -x .\Pictures\2017 .\Pictures\2016-12\ -o Pictures\output.txt</w:t>
       </w:r>
     </w:p>
     <w:p>
@@ -3908,7 +4901,15 @@
         <w:pStyle w:val="BodyText"/>
       </w:pPr>
       <w:r>
-        <w:t>As in the previous example, but exlude from the analysis items in .</w:t>
+        <w:t xml:space="preserve">As in the previous example, but </w:t>
+      </w:r>
+      <w:proofErr w:type="spellStart"/>
+      <w:r>
+        <w:t>exlude</w:t>
+      </w:r>
+      <w:proofErr w:type="spellEnd"/>
+      <w:r>
+        <w:t xml:space="preserve"> from the analysis items in .</w:t>
       </w:r>
       <w:r>
         <w:rPr>
@@ -4004,7 +5005,23 @@
         <w:keepNext/>
       </w:pPr>
       <w:r>
-        <w:t>C:&gt; python DamCompare.py --ini Pictures\DamCompare.ini -o &lt;stdout&gt;</w:t>
+        <w:t>C:&gt; python DamCompare.py --</w:t>
+      </w:r>
+      <w:proofErr w:type="spellStart"/>
+      <w:r>
+        <w:t>ini</w:t>
+      </w:r>
+      <w:proofErr w:type="spellEnd"/>
+      <w:r>
+        <w:t xml:space="preserve"> Pictures\DamCompare.ini -o &lt;</w:t>
+      </w:r>
+      <w:proofErr w:type="spellStart"/>
+      <w:r>
+        <w:t>stdout</w:t>
+      </w:r>
+      <w:proofErr w:type="spellEnd"/>
+      <w:r>
+        <w:t>&gt;</w:t>
       </w:r>
     </w:p>
     <w:p>
@@ -4144,7 +5161,7 @@
 </file>
 
 <file path=word/endnotes.xml><?xml version="1.0" encoding="utf-8"?>
-<w:endnotes xmlns:wpc="http://schemas.microsoft.com/office/word/2010/wordprocessingCanvas" xmlns:mc="http://schemas.openxmlformats.org/markup-compatibility/2006" xmlns:o="urn:schemas-microsoft-com:office:office" xmlns:r="http://schemas.openxmlformats.org/officeDocument/2006/relationships" xmlns:m="http://schemas.openxmlformats.org/officeDocument/2006/math" xmlns:v="urn:schemas-microsoft-com:vml" xmlns:wp14="http://schemas.microsoft.com/office/word/2010/wordprocessingDrawing" xmlns:wp="http://schemas.openxmlformats.org/drawingml/2006/wordprocessingDrawing" xmlns:w10="urn:schemas-microsoft-com:office:word" xmlns:w="http://schemas.openxmlformats.org/wordprocessingml/2006/main" xmlns:w14="http://schemas.microsoft.com/office/word/2010/wordml" xmlns:w15="http://schemas.microsoft.com/office/word/2012/wordml" xmlns:wpg="http://schemas.microsoft.com/office/word/2010/wordprocessingGroup" xmlns:wpi="http://schemas.microsoft.com/office/word/2010/wordprocessingInk" xmlns:wne="http://schemas.microsoft.com/office/word/2006/wordml" xmlns:wps="http://schemas.microsoft.com/office/word/2010/wordprocessingShape" mc:Ignorable="w14 w15 wp14">
+<w:endnotes xmlns:wpc="http://schemas.microsoft.com/office/word/2010/wordprocessingCanvas" xmlns:cx="http://schemas.microsoft.com/office/drawing/2014/chartex" xmlns:cx1="http://schemas.microsoft.com/office/drawing/2015/9/8/chartex" xmlns:cx2="http://schemas.microsoft.com/office/drawing/2015/10/21/chartex" xmlns:cx3="http://schemas.microsoft.com/office/drawing/2016/5/9/chartex" xmlns:cx4="http://schemas.microsoft.com/office/drawing/2016/5/10/chartex" xmlns:cx5="http://schemas.microsoft.com/office/drawing/2016/5/11/chartex" xmlns:mc="http://schemas.openxmlformats.org/markup-compatibility/2006" xmlns:o="urn:schemas-microsoft-com:office:office" xmlns:r="http://schemas.openxmlformats.org/officeDocument/2006/relationships" xmlns:m="http://schemas.openxmlformats.org/officeDocument/2006/math" xmlns:v="urn:schemas-microsoft-com:vml" xmlns:wp14="http://schemas.microsoft.com/office/word/2010/wordprocessingDrawing" xmlns:wp="http://schemas.openxmlformats.org/drawingml/2006/wordprocessingDrawing" xmlns:w10="urn:schemas-microsoft-com:office:word" xmlns:w="http://schemas.openxmlformats.org/wordprocessingml/2006/main" xmlns:w14="http://schemas.microsoft.com/office/word/2010/wordml" xmlns:w15="http://schemas.microsoft.com/office/word/2012/wordml" xmlns:w16se="http://schemas.microsoft.com/office/word/2015/wordml/symex" xmlns:wpg="http://schemas.microsoft.com/office/word/2010/wordprocessingGroup" xmlns:wpi="http://schemas.microsoft.com/office/word/2010/wordprocessingInk" xmlns:wne="http://schemas.microsoft.com/office/word/2006/wordml" xmlns:wps="http://schemas.microsoft.com/office/word/2010/wordprocessingShape" mc:Ignorable="w14 w15 w16se wp14">
   <w:endnote w:type="separator" w:id="-1">
     <w:p>
       <w:pPr>
@@ -4176,7 +5193,7 @@
 </file>
 
 <file path=word/footer1.xml><?xml version="1.0" encoding="utf-8"?>
-<w:ftr xmlns:wpc="http://schemas.microsoft.com/office/word/2010/wordprocessingCanvas" xmlns:mc="http://schemas.openxmlformats.org/markup-compatibility/2006" xmlns:o="urn:schemas-microsoft-com:office:office" xmlns:r="http://schemas.openxmlformats.org/officeDocument/2006/relationships" xmlns:m="http://schemas.openxmlformats.org/officeDocument/2006/math" xmlns:v="urn:schemas-microsoft-com:vml" xmlns:wp14="http://schemas.microsoft.com/office/word/2010/wordprocessingDrawing" xmlns:wp="http://schemas.openxmlformats.org/drawingml/2006/wordprocessingDrawing" xmlns:w10="urn:schemas-microsoft-com:office:word" xmlns:w="http://schemas.openxmlformats.org/wordprocessingml/2006/main" xmlns:w14="http://schemas.microsoft.com/office/word/2010/wordml" xmlns:w15="http://schemas.microsoft.com/office/word/2012/wordml" xmlns:wpg="http://schemas.microsoft.com/office/word/2010/wordprocessingGroup" xmlns:wpi="http://schemas.microsoft.com/office/word/2010/wordprocessingInk" xmlns:wne="http://schemas.microsoft.com/office/word/2006/wordml" xmlns:wps="http://schemas.microsoft.com/office/word/2010/wordprocessingShape" mc:Ignorable="w14 w15 wp14">
+<w:ftr xmlns:wpc="http://schemas.microsoft.com/office/word/2010/wordprocessingCanvas" xmlns:cx="http://schemas.microsoft.com/office/drawing/2014/chartex" xmlns:cx1="http://schemas.microsoft.com/office/drawing/2015/9/8/chartex" xmlns:cx2="http://schemas.microsoft.com/office/drawing/2015/10/21/chartex" xmlns:cx3="http://schemas.microsoft.com/office/drawing/2016/5/9/chartex" xmlns:cx4="http://schemas.microsoft.com/office/drawing/2016/5/10/chartex" xmlns:cx5="http://schemas.microsoft.com/office/drawing/2016/5/11/chartex" xmlns:mc="http://schemas.openxmlformats.org/markup-compatibility/2006" xmlns:o="urn:schemas-microsoft-com:office:office" xmlns:r="http://schemas.openxmlformats.org/officeDocument/2006/relationships" xmlns:m="http://schemas.openxmlformats.org/officeDocument/2006/math" xmlns:v="urn:schemas-microsoft-com:vml" xmlns:wp14="http://schemas.microsoft.com/office/word/2010/wordprocessingDrawing" xmlns:wp="http://schemas.openxmlformats.org/drawingml/2006/wordprocessingDrawing" xmlns:w10="urn:schemas-microsoft-com:office:word" xmlns:w="http://schemas.openxmlformats.org/wordprocessingml/2006/main" xmlns:w14="http://schemas.microsoft.com/office/word/2010/wordml" xmlns:w15="http://schemas.microsoft.com/office/word/2012/wordml" xmlns:w16se="http://schemas.microsoft.com/office/word/2015/wordml/symex" xmlns:wpg="http://schemas.microsoft.com/office/word/2010/wordprocessingGroup" xmlns:wpi="http://schemas.microsoft.com/office/word/2010/wordprocessingInk" xmlns:wne="http://schemas.microsoft.com/office/word/2006/wordml" xmlns:wps="http://schemas.microsoft.com/office/word/2010/wordprocessingShape" mc:Ignorable="w14 w15 w16se wp14">
   <w:p>
     <w:pPr>
       <w:pStyle w:val="Footer"/>
@@ -4216,7 +5233,14 @@
         <w:rFonts w:asciiTheme="majorBidi" w:hAnsiTheme="majorBidi" w:cstheme="majorBidi"/>
         <w:lang w:val="fi-FI"/>
       </w:rPr>
-      <w:t xml:space="preserve"> – </w:t>
+      <w:t xml:space="preserve"> </w:t>
+    </w:r>
+    <w:r>
+      <w:rPr>
+        <w:rFonts w:asciiTheme="majorBidi" w:hAnsiTheme="majorBidi" w:cstheme="majorBidi"/>
+        <w:lang w:val="fi-FI"/>
+      </w:rPr>
+      <w:t xml:space="preserve">– </w:t>
     </w:r>
     <w:r>
       <w:rPr>
@@ -4245,7 +5269,7 @@
         <w:noProof/>
         <w:lang w:val="fi-FI"/>
       </w:rPr>
-      <w:t>4</w:t>
+      <w:t>1</w:t>
     </w:r>
     <w:r>
       <w:rPr>
@@ -4260,7 +5284,7 @@
 </file>
 
 <file path=word/footnotes.xml><?xml version="1.0" encoding="utf-8"?>
-<w:footnotes xmlns:wpc="http://schemas.microsoft.com/office/word/2010/wordprocessingCanvas" xmlns:mc="http://schemas.openxmlformats.org/markup-compatibility/2006" xmlns:o="urn:schemas-microsoft-com:office:office" xmlns:r="http://schemas.openxmlformats.org/officeDocument/2006/relationships" xmlns:m="http://schemas.openxmlformats.org/officeDocument/2006/math" xmlns:v="urn:schemas-microsoft-com:vml" xmlns:wp14="http://schemas.microsoft.com/office/word/2010/wordprocessingDrawing" xmlns:wp="http://schemas.openxmlformats.org/drawingml/2006/wordprocessingDrawing" xmlns:w10="urn:schemas-microsoft-com:office:word" xmlns:w="http://schemas.openxmlformats.org/wordprocessingml/2006/main" xmlns:w14="http://schemas.microsoft.com/office/word/2010/wordml" xmlns:w15="http://schemas.microsoft.com/office/word/2012/wordml" xmlns:wpg="http://schemas.microsoft.com/office/word/2010/wordprocessingGroup" xmlns:wpi="http://schemas.microsoft.com/office/word/2010/wordprocessingInk" xmlns:wne="http://schemas.microsoft.com/office/word/2006/wordml" xmlns:wps="http://schemas.microsoft.com/office/word/2010/wordprocessingShape" mc:Ignorable="w14 w15 wp14">
+<w:footnotes xmlns:wpc="http://schemas.microsoft.com/office/word/2010/wordprocessingCanvas" xmlns:cx="http://schemas.microsoft.com/office/drawing/2014/chartex" xmlns:cx1="http://schemas.microsoft.com/office/drawing/2015/9/8/chartex" xmlns:cx2="http://schemas.microsoft.com/office/drawing/2015/10/21/chartex" xmlns:cx3="http://schemas.microsoft.com/office/drawing/2016/5/9/chartex" xmlns:cx4="http://schemas.microsoft.com/office/drawing/2016/5/10/chartex" xmlns:cx5="http://schemas.microsoft.com/office/drawing/2016/5/11/chartex" xmlns:mc="http://schemas.openxmlformats.org/markup-compatibility/2006" xmlns:o="urn:schemas-microsoft-com:office:office" xmlns:r="http://schemas.openxmlformats.org/officeDocument/2006/relationships" xmlns:m="http://schemas.openxmlformats.org/officeDocument/2006/math" xmlns:v="urn:schemas-microsoft-com:vml" xmlns:wp14="http://schemas.microsoft.com/office/word/2010/wordprocessingDrawing" xmlns:wp="http://schemas.openxmlformats.org/drawingml/2006/wordprocessingDrawing" xmlns:w10="urn:schemas-microsoft-com:office:word" xmlns:w="http://schemas.openxmlformats.org/wordprocessingml/2006/main" xmlns:w14="http://schemas.microsoft.com/office/word/2010/wordml" xmlns:w15="http://schemas.microsoft.com/office/word/2012/wordml" xmlns:w16se="http://schemas.microsoft.com/office/word/2015/wordml/symex" xmlns:wpg="http://schemas.microsoft.com/office/word/2010/wordprocessingGroup" xmlns:wpi="http://schemas.microsoft.com/office/word/2010/wordprocessingInk" xmlns:wne="http://schemas.microsoft.com/office/word/2006/wordml" xmlns:wps="http://schemas.microsoft.com/office/word/2010/wordprocessingShape" mc:Ignorable="w14 w15 w16se wp14">
   <w:footnote w:type="separator" w:id="-1">
     <w:p>
       <w:pPr>
@@ -4292,7 +5316,7 @@
 </file>
 
 <file path=word/header1.xml><?xml version="1.0" encoding="utf-8"?>
-<w:hdr xmlns:wpc="http://schemas.microsoft.com/office/word/2010/wordprocessingCanvas" xmlns:mc="http://schemas.openxmlformats.org/markup-compatibility/2006" xmlns:o="urn:schemas-microsoft-com:office:office" xmlns:r="http://schemas.openxmlformats.org/officeDocument/2006/relationships" xmlns:m="http://schemas.openxmlformats.org/officeDocument/2006/math" xmlns:v="urn:schemas-microsoft-com:vml" xmlns:wp14="http://schemas.microsoft.com/office/word/2010/wordprocessingDrawing" xmlns:wp="http://schemas.openxmlformats.org/drawingml/2006/wordprocessingDrawing" xmlns:w10="urn:schemas-microsoft-com:office:word" xmlns:w="http://schemas.openxmlformats.org/wordprocessingml/2006/main" xmlns:w14="http://schemas.microsoft.com/office/word/2010/wordml" xmlns:w15="http://schemas.microsoft.com/office/word/2012/wordml" xmlns:wpg="http://schemas.microsoft.com/office/word/2010/wordprocessingGroup" xmlns:wpi="http://schemas.microsoft.com/office/word/2010/wordprocessingInk" xmlns:wne="http://schemas.microsoft.com/office/word/2006/wordml" xmlns:wps="http://schemas.microsoft.com/office/word/2010/wordprocessingShape" mc:Ignorable="w14 w15 wp14">
+<w:hdr xmlns:wpc="http://schemas.microsoft.com/office/word/2010/wordprocessingCanvas" xmlns:cx="http://schemas.microsoft.com/office/drawing/2014/chartex" xmlns:cx1="http://schemas.microsoft.com/office/drawing/2015/9/8/chartex" xmlns:cx2="http://schemas.microsoft.com/office/drawing/2015/10/21/chartex" xmlns:cx3="http://schemas.microsoft.com/office/drawing/2016/5/9/chartex" xmlns:cx4="http://schemas.microsoft.com/office/drawing/2016/5/10/chartex" xmlns:cx5="http://schemas.microsoft.com/office/drawing/2016/5/11/chartex" xmlns:mc="http://schemas.openxmlformats.org/markup-compatibility/2006" xmlns:o="urn:schemas-microsoft-com:office:office" xmlns:r="http://schemas.openxmlformats.org/officeDocument/2006/relationships" xmlns:m="http://schemas.openxmlformats.org/officeDocument/2006/math" xmlns:v="urn:schemas-microsoft-com:vml" xmlns:wp14="http://schemas.microsoft.com/office/word/2010/wordprocessingDrawing" xmlns:wp="http://schemas.openxmlformats.org/drawingml/2006/wordprocessingDrawing" xmlns:w10="urn:schemas-microsoft-com:office:word" xmlns:w="http://schemas.openxmlformats.org/wordprocessingml/2006/main" xmlns:w14="http://schemas.microsoft.com/office/word/2010/wordml" xmlns:w15="http://schemas.microsoft.com/office/word/2012/wordml" xmlns:w16se="http://schemas.microsoft.com/office/word/2015/wordml/symex" xmlns:wpg="http://schemas.microsoft.com/office/word/2010/wordprocessingGroup" xmlns:wpi="http://schemas.microsoft.com/office/word/2010/wordprocessingInk" xmlns:wne="http://schemas.microsoft.com/office/word/2006/wordml" xmlns:wps="http://schemas.microsoft.com/office/word/2010/wordprocessingShape" mc:Ignorable="w14 w15 w16se wp14">
   <w:p>
     <w:pPr>
       <w:pStyle w:val="Header"/>
@@ -4388,7 +5412,7 @@
 </file>
 
 <file path=word/numbering.xml><?xml version="1.0" encoding="utf-8"?>
-<w:numbering xmlns:wpc="http://schemas.microsoft.com/office/word/2010/wordprocessingCanvas" xmlns:mc="http://schemas.openxmlformats.org/markup-compatibility/2006" xmlns:o="urn:schemas-microsoft-com:office:office" xmlns:r="http://schemas.openxmlformats.org/officeDocument/2006/relationships" xmlns:m="http://schemas.openxmlformats.org/officeDocument/2006/math" xmlns:v="urn:schemas-microsoft-com:vml" xmlns:wp14="http://schemas.microsoft.com/office/word/2010/wordprocessingDrawing" xmlns:wp="http://schemas.openxmlformats.org/drawingml/2006/wordprocessingDrawing" xmlns:w10="urn:schemas-microsoft-com:office:word" xmlns:w="http://schemas.openxmlformats.org/wordprocessingml/2006/main" xmlns:w14="http://schemas.microsoft.com/office/word/2010/wordml" xmlns:w15="http://schemas.microsoft.com/office/word/2012/wordml" xmlns:wpg="http://schemas.microsoft.com/office/word/2010/wordprocessingGroup" xmlns:wpi="http://schemas.microsoft.com/office/word/2010/wordprocessingInk" xmlns:wne="http://schemas.microsoft.com/office/word/2006/wordml" xmlns:wps="http://schemas.microsoft.com/office/word/2010/wordprocessingShape" mc:Ignorable="w14 w15 wp14">
+<w:numbering xmlns:wpc="http://schemas.microsoft.com/office/word/2010/wordprocessingCanvas" xmlns:cx="http://schemas.microsoft.com/office/drawing/2014/chartex" xmlns:cx1="http://schemas.microsoft.com/office/drawing/2015/9/8/chartex" xmlns:cx2="http://schemas.microsoft.com/office/drawing/2015/10/21/chartex" xmlns:cx3="http://schemas.microsoft.com/office/drawing/2016/5/9/chartex" xmlns:cx4="http://schemas.microsoft.com/office/drawing/2016/5/10/chartex" xmlns:cx5="http://schemas.microsoft.com/office/drawing/2016/5/11/chartex" xmlns:mc="http://schemas.openxmlformats.org/markup-compatibility/2006" xmlns:o="urn:schemas-microsoft-com:office:office" xmlns:r="http://schemas.openxmlformats.org/officeDocument/2006/relationships" xmlns:m="http://schemas.openxmlformats.org/officeDocument/2006/math" xmlns:v="urn:schemas-microsoft-com:vml" xmlns:wp14="http://schemas.microsoft.com/office/word/2010/wordprocessingDrawing" xmlns:wp="http://schemas.openxmlformats.org/drawingml/2006/wordprocessingDrawing" xmlns:w10="urn:schemas-microsoft-com:office:word" xmlns:w="http://schemas.openxmlformats.org/wordprocessingml/2006/main" xmlns:w14="http://schemas.microsoft.com/office/word/2010/wordml" xmlns:w15="http://schemas.microsoft.com/office/word/2012/wordml" xmlns:w16se="http://schemas.microsoft.com/office/word/2015/wordml/symex" xmlns:wpg="http://schemas.microsoft.com/office/word/2010/wordprocessingGroup" xmlns:wpi="http://schemas.microsoft.com/office/word/2010/wordprocessingInk" xmlns:wne="http://schemas.microsoft.com/office/word/2006/wordml" xmlns:wps="http://schemas.microsoft.com/office/word/2010/wordprocessingShape" mc:Ignorable="w14 w15 w16se wp14">
   <w:abstractNum w:abstractNumId="0" w15:restartNumberingAfterBreak="0">
     <w:nsid w:val="70BC2695"/>
     <w:multiLevelType w:val="hybridMultilevel"/>
@@ -4509,7 +5533,7 @@
 </file>
 
 <file path=word/styles.xml><?xml version="1.0" encoding="utf-8"?>
-<w:styles xmlns:mc="http://schemas.openxmlformats.org/markup-compatibility/2006" xmlns:r="http://schemas.openxmlformats.org/officeDocument/2006/relationships" xmlns:w="http://schemas.openxmlformats.org/wordprocessingml/2006/main" xmlns:w14="http://schemas.microsoft.com/office/word/2010/wordml" xmlns:w15="http://schemas.microsoft.com/office/word/2012/wordml" mc:Ignorable="w14 w15">
+<w:styles xmlns:mc="http://schemas.openxmlformats.org/markup-compatibility/2006" xmlns:r="http://schemas.openxmlformats.org/officeDocument/2006/relationships" xmlns:w="http://schemas.openxmlformats.org/wordprocessingml/2006/main" xmlns:w14="http://schemas.microsoft.com/office/word/2010/wordml" xmlns:w15="http://schemas.microsoft.com/office/word/2012/wordml" xmlns:w16se="http://schemas.microsoft.com/office/word/2015/wordml/symex" mc:Ignorable="w14 w15 w16se">
   <w:docDefaults>
     <w:rPrDefault>
       <w:rPr>
@@ -4525,7 +5549,7 @@
       </w:pPr>
     </w:pPrDefault>
   </w:docDefaults>
-  <w:latentStyles w:defLockedState="0" w:defUIPriority="99" w:defSemiHidden="0" w:defUnhideWhenUsed="0" w:defQFormat="0" w:count="371">
+  <w:latentStyles w:defLockedState="0" w:defUIPriority="99" w:defSemiHidden="0" w:defUnhideWhenUsed="0" w:defQFormat="0" w:count="374">
     <w:lsdException w:name="Normal" w:uiPriority="0" w:qFormat="1"/>
     <w:lsdException w:name="heading 1" w:uiPriority="9" w:qFormat="1"/>
     <w:lsdException w:name="heading 2" w:semiHidden="1" w:uiPriority="9" w:unhideWhenUsed="1" w:qFormat="1"/>
@@ -4631,7 +5655,6 @@
     <w:lsdException w:name="HTML Sample" w:semiHidden="1" w:unhideWhenUsed="1"/>
     <w:lsdException w:name="HTML Typewriter" w:semiHidden="1" w:unhideWhenUsed="1"/>
     <w:lsdException w:name="HTML Variable" w:semiHidden="1" w:unhideWhenUsed="1"/>
-    <w:lsdException w:name="Normal Table" w:semiHidden="1" w:unhideWhenUsed="1"/>
     <w:lsdException w:name="annotation subject" w:semiHidden="1" w:unhideWhenUsed="1"/>
     <w:lsdException w:name="No List" w:semiHidden="1" w:unhideWhenUsed="1"/>
     <w:lsdException w:name="Outline List 1" w:semiHidden="1" w:unhideWhenUsed="1"/>
@@ -4676,7 +5699,6 @@
     <w:lsdException w:name="Table Professional" w:semiHidden="1" w:unhideWhenUsed="1"/>
     <w:lsdException w:name="Table Subtle 1" w:semiHidden="1" w:unhideWhenUsed="1"/>
     <w:lsdException w:name="Table Subtle 2" w:semiHidden="1" w:unhideWhenUsed="1"/>
-    <w:lsdException w:name="Table Web 1" w:semiHidden="1" w:unhideWhenUsed="1"/>
     <w:lsdException w:name="Table Web 2" w:semiHidden="1" w:unhideWhenUsed="1"/>
     <w:lsdException w:name="Table Web 3" w:semiHidden="1" w:unhideWhenUsed="1"/>
     <w:lsdException w:name="Balloon Text" w:semiHidden="1" w:unhideWhenUsed="1"/>
@@ -4897,6 +5919,9 @@
     <w:lsdException w:name="List Table 5 Dark Accent 6" w:uiPriority="50"/>
     <w:lsdException w:name="List Table 6 Colorful Accent 6" w:uiPriority="51"/>
     <w:lsdException w:name="List Table 7 Colorful Accent 6" w:uiPriority="52"/>
+    <w:lsdException w:name="Mention" w:semiHidden="1" w:unhideWhenUsed="1"/>
+    <w:lsdException w:name="Smart Hyperlink" w:semiHidden="1" w:unhideWhenUsed="1"/>
+    <w:lsdException w:name="Hashtag" w:semiHidden="1" w:unhideWhenUsed="1"/>
   </w:latentStyles>
   <w:style w:type="paragraph" w:default="1" w:styleId="Normal">
     <w:name w:val="Normal"/>

</xml_diff>

<commit_message>
Added GPS precision handling to DamScan.
</commit_message>
<xml_diff>
--- a/DamCompare.docx
+++ b/DamCompare.docx
@@ -261,8 +261,6 @@
         </w:rPr>
         <w:t xml:space="preserve"> </w:t>
       </w:r>
-      <w:bookmarkStart w:id="0" w:name="_GoBack"/>
-      <w:bookmarkEnd w:id="0"/>
       <w:r>
         <w:rPr>
           <w:szCs w:val="20"/>
@@ -4712,7 +4710,15 @@
         <w:pStyle w:val="BodyText"/>
       </w:pPr>
       <w:r>
-        <w:t>As in the previous example, but ignore the position differences that are less than 10 cm.</w:t>
+        <w:t xml:space="preserve">As in the previous example, but ignore the position differences that are </w:t>
+      </w:r>
+      <w:r>
+        <w:t xml:space="preserve">within </w:t>
+      </w:r>
+      <w:bookmarkStart w:id="0" w:name="_GoBack"/>
+      <w:bookmarkEnd w:id="0"/>
+      <w:r>
+        <w:t>10 cm.</w:t>
       </w:r>
     </w:p>
     <w:p>
@@ -5269,7 +5275,7 @@
         <w:noProof/>
         <w:lang w:val="fi-FI"/>
       </w:rPr>
-      <w:t>1</w:t>
+      <w:t>6</w:t>
     </w:r>
     <w:r>
       <w:rPr>

</xml_diff>